<commit_message>
819548 Draft for IOC Exit awaiting SQA Checklist
</commit_message>
<xml_diff>
--- a/CM/Build 4/TAS eBill VDD IB_2_592.docx
+++ b/CM/Build 4/TAS eBill VDD IB_2_592.docx
@@ -1,6 +1,6 @@
 
 <file path=word/document.xml><?xml version="1.0" encoding="utf-8"?>
-<w:document xmlns:wpc="http://schemas.microsoft.com/office/word/2010/wordprocessingCanvas" xmlns:mc="http://schemas.openxmlformats.org/markup-compatibility/2006" xmlns:o="urn:schemas-microsoft-com:office:office" xmlns:r="http://schemas.openxmlformats.org/officeDocument/2006/relationships" xmlns:m="http://schemas.openxmlformats.org/officeDocument/2006/math" xmlns:v="urn:schemas-microsoft-com:vml" xmlns:wp14="http://schemas.microsoft.com/office/word/2010/wordprocessingDrawing" xmlns:wp="http://schemas.openxmlformats.org/drawingml/2006/wordprocessingDrawing" xmlns:w10="urn:schemas-microsoft-com:office:word" xmlns:w="http://schemas.openxmlformats.org/wordprocessingml/2006/main" xmlns:w14="http://schemas.microsoft.com/office/word/2010/wordml" xmlns:wpg="http://schemas.microsoft.com/office/word/2010/wordprocessingGroup" xmlns:wpi="http://schemas.microsoft.com/office/word/2010/wordprocessingInk" xmlns:wne="http://schemas.microsoft.com/office/word/2006/wordml" xmlns:wps="http://schemas.microsoft.com/office/word/2010/wordprocessingShape" mc:Ignorable="w14 wp14">
+<w:document xmlns:wpc="http://schemas.microsoft.com/office/word/2010/wordprocessingCanvas" xmlns:cx="http://schemas.microsoft.com/office/drawing/2014/chartex" xmlns:cx1="http://schemas.microsoft.com/office/drawing/2015/9/8/chartex" xmlns:cx2="http://schemas.microsoft.com/office/drawing/2015/10/21/chartex" xmlns:cx3="http://schemas.microsoft.com/office/drawing/2016/5/9/chartex" xmlns:cx4="http://schemas.microsoft.com/office/drawing/2016/5/10/chartex" xmlns:cx5="http://schemas.microsoft.com/office/drawing/2016/5/11/chartex" xmlns:cx6="http://schemas.microsoft.com/office/drawing/2016/5/12/chartex" xmlns:cx7="http://schemas.microsoft.com/office/drawing/2016/5/13/chartex" xmlns:cx8="http://schemas.microsoft.com/office/drawing/2016/5/14/chartex" xmlns:mc="http://schemas.openxmlformats.org/markup-compatibility/2006" xmlns:aink="http://schemas.microsoft.com/office/drawing/2016/ink" xmlns:am3d="http://schemas.microsoft.com/office/drawing/2017/model3d" xmlns:o="urn:schemas-microsoft-com:office:office" xmlns:r="http://schemas.openxmlformats.org/officeDocument/2006/relationships" xmlns:m="http://schemas.openxmlformats.org/officeDocument/2006/math" xmlns:v="urn:schemas-microsoft-com:vml" xmlns:wp14="http://schemas.microsoft.com/office/word/2010/wordprocessingDrawing" xmlns:wp="http://schemas.openxmlformats.org/drawingml/2006/wordprocessingDrawing" xmlns:w10="urn:schemas-microsoft-com:office:word" xmlns:w="http://schemas.openxmlformats.org/wordprocessingml/2006/main" xmlns:w14="http://schemas.microsoft.com/office/word/2010/wordml" xmlns:w15="http://schemas.microsoft.com/office/word/2012/wordml" xmlns:w16cid="http://schemas.microsoft.com/office/word/2016/wordml/cid" xmlns:w16se="http://schemas.microsoft.com/office/word/2015/wordml/symex" xmlns:wpg="http://schemas.microsoft.com/office/word/2010/wordprocessingGroup" xmlns:wpi="http://schemas.microsoft.com/office/word/2010/wordprocessingInk" xmlns:wne="http://schemas.microsoft.com/office/word/2006/wordml" xmlns:wps="http://schemas.microsoft.com/office/word/2010/wordprocessingShape" mc:Ignorable="w14 w15 w16se w16cid wp14">
   <w:body>
     <w:p>
       <w:pPr>
@@ -108,7 +108,7 @@
                     </pic:cNvPicPr>
                   </pic:nvPicPr>
                   <pic:blipFill>
-                    <a:blip r:embed="rId12">
+                    <a:blip r:embed="rId11">
                       <a:extLst>
                         <a:ext uri="{28A0092B-C50C-407E-A947-70E740481C1C}">
                           <a14:useLocalDpi xmlns:a14="http://schemas.microsoft.com/office/drawing/2010/main" val="0"/>
@@ -148,7 +148,7 @@
         </w:rPr>
       </w:pPr>
       <w:r>
-        <w:t>December</w:t>
+        <w:t>September</w:t>
       </w:r>
       <w:r>
         <w:t xml:space="preserve"> </w:t>
@@ -157,7 +157,7 @@
         <w:t>201</w:t>
       </w:r>
       <w:r>
-        <w:t>7</w:t>
+        <w:t>8</w:t>
       </w:r>
     </w:p>
     <w:p>
@@ -174,14 +174,14 @@
         <w:t>1.</w:t>
       </w:r>
       <w:r>
-        <w:t>0</w:t>
+        <w:t>1</w:t>
       </w:r>
     </w:p>
     <w:p>
       <w:pPr>
         <w:pStyle w:val="Title2"/>
         <w:sectPr>
-          <w:footerReference w:type="default" r:id="rId13"/>
+          <w:footerReference w:type="default" r:id="rId12"/>
           <w:type w:val="oddPage"/>
           <w:pgSz w:w="12240" w:h="15840" w:code="1"/>
           <w:pgMar w:top="1440" w:right="1440" w:bottom="1440" w:left="1440" w:header="720" w:footer="432" w:gutter="0"/>
@@ -221,11 +221,11 @@
         <w:tblDescription w:val="Revision History, detailing date of changes, version number, description of change, and author of change. "/>
       </w:tblPr>
       <w:tblGrid>
-        <w:gridCol w:w="1339"/>
-        <w:gridCol w:w="1323"/>
-        <w:gridCol w:w="3041"/>
-        <w:gridCol w:w="1613"/>
-        <w:gridCol w:w="2260"/>
+        <w:gridCol w:w="1306"/>
+        <w:gridCol w:w="1292"/>
+        <w:gridCol w:w="2970"/>
+        <w:gridCol w:w="1575"/>
+        <w:gridCol w:w="2207"/>
       </w:tblGrid>
       <w:tr>
         <w:trPr>
@@ -234,7 +234,7 @@
         </w:trPr>
         <w:tc>
           <w:tcPr>
-            <w:tcW w:w="699" w:type="pct"/>
+            <w:tcW w:w="698" w:type="pct"/>
             <w:shd w:val="clear" w:color="auto" w:fill="F2F2F2"/>
           </w:tcPr>
           <w:p>
@@ -314,7 +314,7 @@
         </w:trPr>
         <w:tc>
           <w:tcPr>
-            <w:tcW w:w="699" w:type="pct"/>
+            <w:tcW w:w="698" w:type="pct"/>
           </w:tcPr>
           <w:p>
             <w:pPr>
@@ -354,6 +354,85 @@
             </w:pPr>
             <w:r>
               <w:t>Initial Document</w:t>
+            </w:r>
+          </w:p>
+        </w:tc>
+        <w:tc>
+          <w:tcPr>
+            <w:tcW w:w="842" w:type="pct"/>
+          </w:tcPr>
+          <w:p>
+            <w:pPr>
+              <w:pStyle w:val="TableText"/>
+            </w:pPr>
+            <w:r>
+              <w:t>Vernita Thompson</w:t>
+            </w:r>
+          </w:p>
+        </w:tc>
+        <w:tc>
+          <w:tcPr>
+            <w:tcW w:w="1180" w:type="pct"/>
+          </w:tcPr>
+          <w:p>
+            <w:pPr>
+              <w:pStyle w:val="TableText"/>
+            </w:pPr>
+            <w:r>
+              <w:t>Halfaker</w:t>
+            </w:r>
+            <w:r>
+              <w:t xml:space="preserve"> &amp; Leidos</w:t>
+            </w:r>
+          </w:p>
+        </w:tc>
+      </w:tr>
+      <w:tr>
+        <w:trPr>
+          <w:cantSplit/>
+        </w:trPr>
+        <w:tc>
+          <w:tcPr>
+            <w:tcW w:w="698" w:type="pct"/>
+          </w:tcPr>
+          <w:p>
+            <w:pPr>
+              <w:pStyle w:val="TableText"/>
+            </w:pPr>
+            <w:r>
+              <w:t>September</w:t>
+            </w:r>
+            <w:r>
+              <w:t xml:space="preserve"> </w:t>
+            </w:r>
+            <w:r>
+              <w:t>2018</w:t>
+            </w:r>
+          </w:p>
+        </w:tc>
+        <w:tc>
+          <w:tcPr>
+            <w:tcW w:w="691" w:type="pct"/>
+          </w:tcPr>
+          <w:p>
+            <w:pPr>
+              <w:pStyle w:val="TableText"/>
+            </w:pPr>
+            <w:r>
+              <w:t>1.1</w:t>
+            </w:r>
+          </w:p>
+        </w:tc>
+        <w:tc>
+          <w:tcPr>
+            <w:tcW w:w="1588" w:type="pct"/>
+          </w:tcPr>
+          <w:p>
+            <w:pPr>
+              <w:pStyle w:val="TableText"/>
+            </w:pPr>
+            <w:r>
+              <w:t>IOC Exit Document</w:t>
             </w:r>
           </w:p>
         </w:tc>
@@ -416,11 +495,11 @@
         <w:tblDescription w:val="Deliverable Version History, detailing date of changes, release/revision, description of change, project name, and VA department."/>
       </w:tblPr>
       <w:tblGrid>
-        <w:gridCol w:w="1373"/>
-        <w:gridCol w:w="1299"/>
-        <w:gridCol w:w="3045"/>
-        <w:gridCol w:w="1607"/>
-        <w:gridCol w:w="2252"/>
+        <w:gridCol w:w="1341"/>
+        <w:gridCol w:w="1268"/>
+        <w:gridCol w:w="2973"/>
+        <w:gridCol w:w="1569"/>
+        <w:gridCol w:w="2199"/>
       </w:tblGrid>
       <w:tr>
         <w:trPr>
@@ -552,12 +631,14 @@
             <w:r>
               <w:t xml:space="preserve"> </w:t>
             </w:r>
+            <w:bookmarkStart w:id="3" w:name="_GoBack"/>
             <w:r>
               <w:t>T</w:t>
             </w:r>
             <w:r>
               <w:t>10</w:t>
             </w:r>
+            <w:bookmarkEnd w:id="3"/>
           </w:p>
         </w:tc>
         <w:tc>
@@ -598,6 +679,85 @@
             </w:r>
             <w:r>
               <w:t>4</w:t>
+            </w:r>
+          </w:p>
+        </w:tc>
+        <w:tc>
+          <w:tcPr>
+            <w:tcW w:w="1176" w:type="pct"/>
+          </w:tcPr>
+          <w:p>
+            <w:pPr>
+              <w:pStyle w:val="TableText"/>
+            </w:pPr>
+            <w:r>
+              <w:t>Product Development</w:t>
+            </w:r>
+          </w:p>
+        </w:tc>
+      </w:tr>
+      <w:tr>
+        <w:trPr>
+          <w:cantSplit/>
+        </w:trPr>
+        <w:tc>
+          <w:tcPr>
+            <w:tcW w:w="717" w:type="pct"/>
+          </w:tcPr>
+          <w:p>
+            <w:pPr>
+              <w:pStyle w:val="TableText"/>
+            </w:pPr>
+            <w:r>
+              <w:t>September</w:t>
+            </w:r>
+            <w:r>
+              <w:t xml:space="preserve"> 201</w:t>
+            </w:r>
+            <w:r>
+              <w:t>8</w:t>
+            </w:r>
+          </w:p>
+        </w:tc>
+        <w:tc>
+          <w:tcPr>
+            <w:tcW w:w="678" w:type="pct"/>
+          </w:tcPr>
+          <w:p>
+            <w:pPr>
+              <w:pStyle w:val="TableText"/>
+            </w:pPr>
+            <w:r>
+              <w:t>IB*2.0*592 T</w:t>
+            </w:r>
+            <w:r>
+              <w:t>20</w:t>
+            </w:r>
+          </w:p>
+        </w:tc>
+        <w:tc>
+          <w:tcPr>
+            <w:tcW w:w="1590" w:type="pct"/>
+          </w:tcPr>
+          <w:p>
+            <w:pPr>
+              <w:pStyle w:val="TableText"/>
+            </w:pPr>
+            <w:r>
+              <w:t xml:space="preserve">Initial Build release for IOC testing. </w:t>
+            </w:r>
+          </w:p>
+        </w:tc>
+        <w:tc>
+          <w:tcPr>
+            <w:tcW w:w="839" w:type="pct"/>
+          </w:tcPr>
+          <w:p>
+            <w:pPr>
+              <w:pStyle w:val="TableText"/>
+            </w:pPr>
+            <w:r>
+              <w:t>MCCF EDI TAS EBILLING BUILD 4</w:t>
             </w:r>
           </w:p>
         </w:tc>
@@ -753,7 +913,11 @@
         <w:t xml:space="preserve">following </w:t>
       </w:r>
       <w:r>
-        <w:t>the Software Configuration Management Procedures. The Product Procedures along with work instruction</w:t>
+        <w:t xml:space="preserve">the Software Configuration Management Procedures. The Product Procedures </w:t>
+      </w:r>
+      <w:r>
+        <w:lastRenderedPageBreak/>
+        <w:t>along with work instruction</w:t>
       </w:r>
       <w:r>
         <w:t>s</w:t>
@@ -1999,7 +2163,7 @@
           <w:lang w:eastAsia="ar-SA"/>
         </w:rPr>
         <w:sectPr>
-          <w:footerReference w:type="default" r:id="rId14"/>
+          <w:footerReference w:type="default" r:id="rId13"/>
           <w:pgSz w:w="12240" w:h="15840" w:code="1"/>
           <w:pgMar w:top="1440" w:right="1440" w:bottom="1440" w:left="1440" w:header="720" w:footer="432" w:gutter="0"/>
           <w:pgNumType w:fmt="lowerRoman" w:start="2"/>
@@ -2012,13 +2176,13 @@
       <w:pPr>
         <w:pStyle w:val="Heading1"/>
       </w:pPr>
-      <w:bookmarkStart w:id="3" w:name="_Toc494462480"/>
+      <w:bookmarkStart w:id="4" w:name="_Toc494462480"/>
       <w:bookmarkEnd w:id="0"/>
       <w:r>
         <w:lastRenderedPageBreak/>
         <w:t>General Configuration Management (CM) Information</w:t>
       </w:r>
-      <w:bookmarkEnd w:id="3"/>
+      <w:bookmarkEnd w:id="4"/>
     </w:p>
     <w:tbl>
       <w:tblPr>
@@ -2028,10 +2192,10 @@
         <w:tblDescription w:val="General Configuration management information includes deliverable (product) name, configuration manager, VDD package name, and project/delivery team."/>
       </w:tblPr>
       <w:tblGrid>
-        <w:gridCol w:w="2236"/>
-        <w:gridCol w:w="2097"/>
-        <w:gridCol w:w="2192"/>
-        <w:gridCol w:w="3051"/>
+        <w:gridCol w:w="2191"/>
+        <w:gridCol w:w="2073"/>
+        <w:gridCol w:w="2142"/>
+        <w:gridCol w:w="2944"/>
       </w:tblGrid>
       <w:tr>
         <w:trPr>
@@ -2040,15 +2204,15 @@
         </w:trPr>
         <w:tc>
           <w:tcPr>
-            <w:tcW w:w="2236" w:type="dxa"/>
+            <w:tcW w:w="2191" w:type="dxa"/>
             <w:shd w:val="clear" w:color="auto" w:fill="EEECE1" w:themeFill="background2"/>
           </w:tcPr>
           <w:p>
             <w:pPr>
               <w:pStyle w:val="TableHeading"/>
             </w:pPr>
-            <w:bookmarkStart w:id="4" w:name="ColumnTitle_03"/>
-            <w:bookmarkEnd w:id="4"/>
+            <w:bookmarkStart w:id="5" w:name="ColumnTitle_03"/>
+            <w:bookmarkEnd w:id="5"/>
             <w:r>
               <w:t>Deliverable (Product) Name</w:t>
             </w:r>
@@ -2056,7 +2220,7 @@
         </w:tc>
         <w:tc>
           <w:tcPr>
-            <w:tcW w:w="2097" w:type="dxa"/>
+            <w:tcW w:w="2073" w:type="dxa"/>
             <w:shd w:val="clear" w:color="auto" w:fill="EEECE1" w:themeFill="background2"/>
           </w:tcPr>
           <w:p>
@@ -2070,7 +2234,7 @@
         </w:tc>
         <w:tc>
           <w:tcPr>
-            <w:tcW w:w="2192" w:type="dxa"/>
+            <w:tcW w:w="2142" w:type="dxa"/>
             <w:shd w:val="clear" w:color="auto" w:fill="EEECE1" w:themeFill="background2"/>
           </w:tcPr>
           <w:p>
@@ -2084,7 +2248,7 @@
         </w:tc>
         <w:tc>
           <w:tcPr>
-            <w:tcW w:w="3051" w:type="dxa"/>
+            <w:tcW w:w="2944" w:type="dxa"/>
             <w:shd w:val="clear" w:color="auto" w:fill="EEECE1" w:themeFill="background2"/>
           </w:tcPr>
           <w:p>
@@ -2103,7 +2267,7 @@
         </w:trPr>
         <w:tc>
           <w:tcPr>
-            <w:tcW w:w="2236" w:type="dxa"/>
+            <w:tcW w:w="2191" w:type="dxa"/>
           </w:tcPr>
           <w:p>
             <w:pPr>
@@ -2116,7 +2280,7 @@
         </w:tc>
         <w:tc>
           <w:tcPr>
-            <w:tcW w:w="2097" w:type="dxa"/>
+            <w:tcW w:w="2073" w:type="dxa"/>
           </w:tcPr>
           <w:p>
             <w:pPr>
@@ -2129,7 +2293,7 @@
         </w:tc>
         <w:tc>
           <w:tcPr>
-            <w:tcW w:w="2192" w:type="dxa"/>
+            <w:tcW w:w="2142" w:type="dxa"/>
           </w:tcPr>
           <w:p>
             <w:pPr>
@@ -2142,7 +2306,67 @@
         </w:tc>
         <w:tc>
           <w:tcPr>
-            <w:tcW w:w="3051" w:type="dxa"/>
+            <w:tcW w:w="2944" w:type="dxa"/>
+          </w:tcPr>
+          <w:p>
+            <w:pPr>
+              <w:pStyle w:val="TableText"/>
+            </w:pPr>
+            <w:r>
+              <w:t xml:space="preserve">Leidos &amp; </w:t>
+            </w:r>
+            <w:r>
+              <w:t>Halfaker</w:t>
+            </w:r>
+          </w:p>
+        </w:tc>
+      </w:tr>
+      <w:tr>
+        <w:trPr>
+          <w:cantSplit/>
+        </w:trPr>
+        <w:tc>
+          <w:tcPr>
+            <w:tcW w:w="2191" w:type="dxa"/>
+          </w:tcPr>
+          <w:p>
+            <w:pPr>
+              <w:pStyle w:val="TableText"/>
+            </w:pPr>
+            <w:r>
+              <w:t>Integrated Billing</w:t>
+            </w:r>
+          </w:p>
+        </w:tc>
+        <w:tc>
+          <w:tcPr>
+            <w:tcW w:w="2073" w:type="dxa"/>
+          </w:tcPr>
+          <w:p>
+            <w:pPr>
+              <w:pStyle w:val="TableText"/>
+            </w:pPr>
+            <w:r>
+              <w:t>Vernita Thompson</w:t>
+            </w:r>
+          </w:p>
+        </w:tc>
+        <w:tc>
+          <w:tcPr>
+            <w:tcW w:w="2142" w:type="dxa"/>
+          </w:tcPr>
+          <w:p>
+            <w:pPr>
+              <w:pStyle w:val="TableText"/>
+            </w:pPr>
+            <w:r>
+              <w:t>IB*2.0*592 T20</w:t>
+            </w:r>
+          </w:p>
+        </w:tc>
+        <w:tc>
+          <w:tcPr>
+            <w:tcW w:w="2944" w:type="dxa"/>
           </w:tcPr>
           <w:p>
             <w:pPr>
@@ -2167,11 +2391,11 @@
       <w:pPr>
         <w:pStyle w:val="Heading1"/>
       </w:pPr>
-      <w:bookmarkStart w:id="5" w:name="_Toc494462481"/>
+      <w:bookmarkStart w:id="6" w:name="_Toc494462481"/>
       <w:r>
         <w:t>Configuration Management (CM) Tools</w:t>
       </w:r>
-      <w:bookmarkEnd w:id="5"/>
+      <w:bookmarkEnd w:id="6"/>
     </w:p>
     <w:tbl>
       <w:tblPr>
@@ -2182,11 +2406,11 @@
         <w:tblDescription w:val="Configuration Management (CM) Tools listing, including details on tool location, whether onsite or offsite, tool access point of contact, and access information."/>
       </w:tblPr>
       <w:tblGrid>
-        <w:gridCol w:w="1638"/>
-        <w:gridCol w:w="1350"/>
-        <w:gridCol w:w="1710"/>
-        <w:gridCol w:w="2070"/>
-        <w:gridCol w:w="2808"/>
+        <w:gridCol w:w="1600"/>
+        <w:gridCol w:w="1318"/>
+        <w:gridCol w:w="1670"/>
+        <w:gridCol w:w="2021"/>
+        <w:gridCol w:w="2741"/>
       </w:tblGrid>
       <w:tr>
         <w:trPr>
@@ -2202,8 +2426,8 @@
             <w:pPr>
               <w:pStyle w:val="TableHeading"/>
             </w:pPr>
-            <w:bookmarkStart w:id="6" w:name="ColumnTitle_04"/>
-            <w:bookmarkEnd w:id="6"/>
+            <w:bookmarkStart w:id="7" w:name="ColumnTitle_04"/>
+            <w:bookmarkEnd w:id="7"/>
             <w:r>
               <w:t>CM Tools</w:t>
             </w:r>
@@ -2546,33 +2770,31 @@
       <w:pPr>
         <w:pStyle w:val="Heading1"/>
       </w:pPr>
-      <w:bookmarkStart w:id="7" w:name="_Toc494462482"/>
+      <w:bookmarkStart w:id="8" w:name="_Toc494462482"/>
       <w:r>
         <w:t>Configuration Management of Documents</w:t>
       </w:r>
-      <w:bookmarkEnd w:id="7"/>
+      <w:bookmarkEnd w:id="8"/>
     </w:p>
     <w:p>
       <w:pPr>
         <w:pStyle w:val="Heading2"/>
       </w:pPr>
-      <w:bookmarkStart w:id="8" w:name="ColumnTitle_05"/>
-      <w:bookmarkStart w:id="9" w:name="_Toc494462483"/>
-      <w:bookmarkEnd w:id="8"/>
+      <w:bookmarkStart w:id="9" w:name="ColumnTitle_05"/>
+      <w:bookmarkStart w:id="10" w:name="_Toc494462483"/>
+      <w:bookmarkEnd w:id="9"/>
       <w:r>
         <w:t>Rational Change and Configuration Management (CCM) Documents</w:t>
       </w:r>
-      <w:bookmarkEnd w:id="9"/>
+      <w:bookmarkEnd w:id="10"/>
     </w:p>
     <w:p>
       <w:pPr>
         <w:pStyle w:val="BodyText"/>
       </w:pPr>
-      <w:proofErr w:type="gramStart"/>
       <w:r>
         <w:t>The CCM/RTC location for the documents and CCM/RTC explanation for the information.</w:t>
       </w:r>
-      <w:proofErr w:type="gramEnd"/>
     </w:p>
     <w:tbl>
       <w:tblPr>
@@ -2599,8 +2821,8 @@
             <w:pPr>
               <w:pStyle w:val="TableHeading"/>
             </w:pPr>
-            <w:bookmarkStart w:id="10" w:name="ColumnTitle_06"/>
-            <w:bookmarkEnd w:id="10"/>
+            <w:bookmarkStart w:id="11" w:name="ColumnTitle_06"/>
+            <w:bookmarkEnd w:id="11"/>
             <w:r>
               <w:t>CCM/RTC Information</w:t>
             </w:r>
@@ -2673,7 +2895,7 @@
             <w:pPr>
               <w:pStyle w:val="TableText"/>
             </w:pPr>
-            <w:hyperlink r:id="rId15" w:history="1">
+            <w:hyperlink r:id="rId14" w:history="1">
               <w:r>
                 <w:rPr>
                   <w:rStyle w:val="Hyperlink"/>
@@ -2702,7 +2924,7 @@
             <w:pPr>
               <w:pStyle w:val="TableText"/>
             </w:pPr>
-            <w:hyperlink r:id="rId16" w:anchor="action=com.ibm.team.dashboard.viewDashboard" w:history="1">
+            <w:hyperlink r:id="rId15" w:anchor="action=com.ibm.team.dashboard.viewDashboard" w:history="1">
               <w:r>
                 <w:rPr>
                   <w:rStyle w:val="Hyperlink"/>
@@ -2740,6 +2962,7 @@
               <w:rPr>
                 <w:b/>
               </w:rPr>
+              <w:lastRenderedPageBreak/>
               <w:t>CCM Project Area</w:t>
             </w:r>
           </w:p>
@@ -2800,7 +3023,6 @@
               <w:rPr>
                 <w:b/>
               </w:rPr>
-              <w:lastRenderedPageBreak/>
               <w:t>CCM Team Area</w:t>
             </w:r>
           </w:p>
@@ -2908,10 +3130,28 @@
               <w:pStyle w:val="TableText"/>
             </w:pPr>
             <w:r>
-              <w:t>(59: ebilling_doc_1222</w:t>
-            </w:r>
-            <w:r>
-              <w:t>2017)</w:t>
+              <w:t>(195</w:t>
+            </w:r>
+            <w:r>
+              <w:t>: ebilling_doc_</w:t>
+            </w:r>
+            <w:r>
+              <w:t>09</w:t>
+            </w:r>
+            <w:r>
+              <w:t>2</w:t>
+            </w:r>
+            <w:r>
+              <w:t>7</w:t>
+            </w:r>
+            <w:r>
+              <w:t>201</w:t>
+            </w:r>
+            <w:r>
+              <w:t>8</w:t>
+            </w:r>
+            <w:r>
+              <w:t>)</w:t>
             </w:r>
           </w:p>
         </w:tc>
@@ -3035,7 +3275,7 @@
                 <w:color w:val="000000" w:themeColor="text1"/>
               </w:rPr>
             </w:pPr>
-            <w:hyperlink r:id="rId17" w:anchor="action=com.ibm.team.scm.browseElement&amp;workspaceItemId=_Cw2tQOlQEeaKzLtos-NtKQ&amp;componentItemId=_C2gpUelQEeaKzLtos-NtKQ&amp;path=/" w:history="1">
+            <w:hyperlink r:id="rId16" w:anchor="action=com.ibm.team.scm.browseElement&amp;workspaceItemId=_Cw2tQOlQEeaKzLtos-NtKQ&amp;componentItemId=_C2gpUelQEeaKzLtos-NtKQ&amp;path=/" w:history="1">
               <w:r>
                 <w:rPr>
                   <w:rStyle w:val="Hyperlink"/>
@@ -3059,7 +3299,7 @@
             <w:r>
               <w:t xml:space="preserve">Rally: </w:t>
             </w:r>
-            <w:hyperlink r:id="rId18" w:history="1">
+            <w:hyperlink r:id="rId17" w:history="1">
               <w:r>
                 <w:rPr>
                   <w:rStyle w:val="Hyperlink"/>
@@ -3345,14 +3585,30 @@
                       <w:u w:val="single"/>
                     </w:rPr>
                   </w:pPr>
-                  <w:hyperlink r:id="rId19" w:anchor="action=com.ibm.team.scm.browseElement&amp;workspaceItemId=_Cw2tQOlQEeaKzLtos-NtKQ&amp;componentItemId=_C2gpUelQEeaKzLtos-NtKQ&amp;itemType=com.ibm.team.filesystem.FileItem&amp;itemId=_HvqRIOTpEees-sAm-9T4WA" w:history="1">
+                  <w:hyperlink r:id="rId18" w:anchor="action=com.ibm.team.scm.browseElement&amp;workspaceItemId=_Cw2tQOlQEeaKzLtos-NtKQ&amp;componentItemId=_C2gpUelQEeaKzLtos-NtKQ&amp;itemType=com.ibm.team.filesystem.FileItem&amp;itemId=_HvqRIOTpEees-sAm-9T4WA" w:history="1">
                     <w:r>
                       <w:rPr>
                         <w:rStyle w:val="Hyperlink"/>
                         <w:rFonts w:ascii="Calibri" w:hAnsi="Calibri"/>
                         <w:szCs w:val="22"/>
                       </w:rPr>
-                      <w:t>IB_2_592_PD.txt</w:t>
+                      <w:t>IB_2_592_P</w:t>
+                    </w:r>
+                    <w:r>
+                      <w:rPr>
+                        <w:rStyle w:val="Hyperlink"/>
+                        <w:rFonts w:ascii="Calibri" w:hAnsi="Calibri"/>
+                        <w:szCs w:val="22"/>
+                      </w:rPr>
+                      <w:t>D</w:t>
+                    </w:r>
+                    <w:r>
+                      <w:rPr>
+                        <w:rStyle w:val="Hyperlink"/>
+                        <w:rFonts w:ascii="Calibri" w:hAnsi="Calibri"/>
+                        <w:szCs w:val="22"/>
+                      </w:rPr>
+                      <w:t>.txt</w:t>
                     </w:r>
                   </w:hyperlink>
                 </w:p>
@@ -3371,21 +3627,33 @@
                   <w:pPr>
                     <w:jc w:val="right"/>
                     <w:rPr>
+                      <w:rFonts w:ascii="Helvetica" w:hAnsi="Helvetica" w:cs="Helvetica"/>
+                      <w:sz w:val="18"/>
+                      <w:szCs w:val="18"/>
+                    </w:rPr>
+                  </w:pPr>
+                  <w:hyperlink r:id="rId19" w:anchor="action=com.ibm.team.workitem.viewWorkItem&amp;id=819543" w:history="1">
+                    <w:r>
+                      <w:rPr>
+                        <w:rStyle w:val="Hyperlink"/>
+                        <w:rFonts w:ascii="Helvetica" w:hAnsi="Helvetica" w:cs="Helvetica"/>
+                        <w:sz w:val="18"/>
+                        <w:szCs w:val="18"/>
+                      </w:rPr>
+                      <w:t>819543</w:t>
+                    </w:r>
+                  </w:hyperlink>
+                </w:p>
+                <w:p>
+                  <w:pPr>
+                    <w:jc w:val="right"/>
+                    <w:rPr>
                       <w:rFonts w:ascii="Calibri" w:hAnsi="Calibri"/>
                       <w:color w:val="0000FF"/>
                       <w:szCs w:val="22"/>
                       <w:u w:val="single"/>
                     </w:rPr>
                   </w:pPr>
-                  <w:r>
-                    <w:rPr>
-                      <w:rFonts w:ascii="Calibri" w:hAnsi="Calibri"/>
-                      <w:color w:val="0000FF"/>
-                      <w:szCs w:val="22"/>
-                      <w:u w:val="single"/>
-                    </w:rPr>
-                    <w:t>549574</w:t>
-                  </w:r>
                 </w:p>
               </w:tc>
             </w:tr>
@@ -3471,7 +3739,23 @@
                         <w:rFonts w:ascii="Calibri" w:hAnsi="Calibri"/>
                         <w:szCs w:val="22"/>
                       </w:rPr>
-                      <w:t xml:space="preserve"> Defect Log IB_2.0_592.xlsx</w:t>
+                      <w:t xml:space="preserve"> Defect Log IB_2.0_5</w:t>
+                    </w:r>
+                    <w:r>
+                      <w:rPr>
+                        <w:rStyle w:val="Hyperlink"/>
+                        <w:rFonts w:ascii="Calibri" w:hAnsi="Calibri"/>
+                        <w:szCs w:val="22"/>
+                      </w:rPr>
+                      <w:t>9</w:t>
+                    </w:r>
+                    <w:r>
+                      <w:rPr>
+                        <w:rStyle w:val="Hyperlink"/>
+                        <w:rFonts w:ascii="Calibri" w:hAnsi="Calibri"/>
+                        <w:szCs w:val="22"/>
+                      </w:rPr>
+                      <w:t>2.xlsx</w:t>
                     </w:r>
                   </w:hyperlink>
                 </w:p>
@@ -3490,20 +3774,20 @@
                   <w:pPr>
                     <w:jc w:val="right"/>
                     <w:rPr>
-                      <w:rFonts w:ascii="Calibri" w:hAnsi="Calibri"/>
-                      <w:color w:val="0000FF"/>
-                      <w:szCs w:val="22"/>
-                      <w:u w:val="single"/>
+                      <w:rFonts w:ascii="Helvetica" w:hAnsi="Helvetica" w:cs="Helvetica"/>
+                      <w:sz w:val="18"/>
+                      <w:szCs w:val="18"/>
                     </w:rPr>
                   </w:pPr>
-                  <w:hyperlink r:id="rId21" w:anchor="action=com.ibm.team.workitem.viewWorkItem&amp;id=549562" w:history="1">
+                  <w:hyperlink r:id="rId21" w:anchor="action=com.ibm.team.workitem.viewWorkItem&amp;id=819541" w:history="1">
                     <w:r>
                       <w:rPr>
                         <w:rStyle w:val="Hyperlink"/>
-                        <w:rFonts w:ascii="Calibri" w:hAnsi="Calibri"/>
-                        <w:szCs w:val="22"/>
+                        <w:rFonts w:ascii="Helvetica" w:hAnsi="Helvetica" w:cs="Helvetica"/>
+                        <w:sz w:val="18"/>
+                        <w:szCs w:val="18"/>
                       </w:rPr>
-                      <w:t xml:space="preserve">549562 </w:t>
+                      <w:t>819541</w:t>
                     </w:r>
                   </w:hyperlink>
                 </w:p>
@@ -3600,7 +3884,23 @@
                         <w:rFonts w:ascii="Calibri" w:hAnsi="Calibri"/>
                         <w:szCs w:val="22"/>
                       </w:rPr>
-                      <w:t xml:space="preserve"> TEL IB_2.0_592.xlsx</w:t>
+                      <w:t xml:space="preserve"> TEL IB_2.0</w:t>
+                    </w:r>
+                    <w:r>
+                      <w:rPr>
+                        <w:rStyle w:val="Hyperlink"/>
+                        <w:rFonts w:ascii="Calibri" w:hAnsi="Calibri"/>
+                        <w:szCs w:val="22"/>
+                      </w:rPr>
+                      <w:t>_</w:t>
+                    </w:r>
+                    <w:r>
+                      <w:rPr>
+                        <w:rStyle w:val="Hyperlink"/>
+                        <w:rFonts w:ascii="Calibri" w:hAnsi="Calibri"/>
+                        <w:szCs w:val="22"/>
+                      </w:rPr>
+                      <w:t>592.xlsx</w:t>
                     </w:r>
                   </w:hyperlink>
                 </w:p>
@@ -3619,20 +3919,20 @@
                   <w:pPr>
                     <w:jc w:val="right"/>
                     <w:rPr>
-                      <w:rFonts w:ascii="Calibri" w:hAnsi="Calibri"/>
-                      <w:color w:val="0000FF"/>
-                      <w:szCs w:val="22"/>
-                      <w:u w:val="single"/>
+                      <w:rFonts w:ascii="Helvetica" w:hAnsi="Helvetica" w:cs="Helvetica"/>
+                      <w:sz w:val="18"/>
+                      <w:szCs w:val="18"/>
                     </w:rPr>
                   </w:pPr>
-                  <w:hyperlink r:id="rId23" w:anchor="action=com.ibm.team.workitem.viewWorkItem&amp;id=549596" w:history="1">
+                  <w:hyperlink r:id="rId23" w:anchor="action=com.ibm.team.workitem.viewWorkItem&amp;id=820960" w:history="1">
                     <w:r>
                       <w:rPr>
                         <w:rStyle w:val="Hyperlink"/>
-                        <w:rFonts w:ascii="Calibri" w:hAnsi="Calibri"/>
-                        <w:szCs w:val="22"/>
+                        <w:rFonts w:ascii="Helvetica" w:hAnsi="Helvetica" w:cs="Helvetica"/>
+                        <w:sz w:val="18"/>
+                        <w:szCs w:val="18"/>
                       </w:rPr>
-                      <w:t>549596</w:t>
+                      <w:t>820960</w:t>
                     </w:r>
                   </w:hyperlink>
                 </w:p>
@@ -3703,14 +4003,15 @@
                       <w:u w:val="single"/>
                     </w:rPr>
                   </w:pPr>
-                  <w:hyperlink r:id="rId24" w:anchor="action=com.ibm.team.scm.browseElement&amp;workspaceItemId=_Cw2tQOlQEeaKzLtos-NtKQ&amp;componentItemId=_C2gpUelQEeaKzLtos-NtKQ&amp;itemType=com.ibm.team.filesystem.FileItem&amp;itemId=_pdxcMKObEee3kvxAnNKxTA" w:history="1">
+                  <w:hyperlink r:id="rId24" w:anchor="action=com.ibm.team.scm.browseElement&amp;workspaceItemId=_Cw2tQOlQEeaKzLtos-NtKQ&amp;componentItemId=_C2gpUelQEeaKzLtos-NtKQ&amp;itemType=com.ibm.team.filesystem.FileItem&amp;itemId=_JZfCIMEFEeiZvM7GApk88w" w:history="1">
                     <w:r>
                       <w:rPr>
                         <w:rStyle w:val="Hyperlink"/>
-                        <w:rFonts w:ascii="Arial" w:hAnsi="Arial" w:cs="Arial"/>
-                        <w:szCs w:val="22"/>
+                        <w:rFonts w:ascii="Helvetica" w:hAnsi="Helvetica" w:cs="Helvetica"/>
+                        <w:sz w:val="18"/>
+                        <w:szCs w:val="18"/>
                       </w:rPr>
-                      <w:t>N/A</w:t>
+                      <w:t>IB592-Dental IOC Production Account High Level Tracking-All Sites.xlsx</w:t>
                     </w:r>
                   </w:hyperlink>
                 </w:p>
@@ -3725,6 +4026,27 @@
                     <w:right w:val="single" w:sz="8" w:space="0" w:color="auto"/>
                   </w:tcBorders>
                 </w:tcPr>
+                <w:p>
+                  <w:pPr>
+                    <w:jc w:val="right"/>
+                    <w:rPr>
+                      <w:rFonts w:ascii="Helvetica" w:hAnsi="Helvetica" w:cs="Helvetica"/>
+                      <w:sz w:val="18"/>
+                      <w:szCs w:val="18"/>
+                    </w:rPr>
+                  </w:pPr>
+                  <w:hyperlink r:id="rId25" w:anchor="action=com.ibm.team.workitem.viewWorkItem&amp;id=819549" w:history="1">
+                    <w:r>
+                      <w:rPr>
+                        <w:rStyle w:val="Hyperlink"/>
+                        <w:rFonts w:ascii="Helvetica" w:hAnsi="Helvetica" w:cs="Helvetica"/>
+                        <w:sz w:val="18"/>
+                        <w:szCs w:val="18"/>
+                      </w:rPr>
+                      <w:t>819549</w:t>
+                    </w:r>
+                  </w:hyperlink>
+                </w:p>
                 <w:p>
                   <w:pPr>
                     <w:jc w:val="right"/>
@@ -3803,7 +4125,7 @@
                       <w:u w:val="single"/>
                     </w:rPr>
                   </w:pPr>
-                  <w:hyperlink r:id="rId25" w:anchor="action=com.ibm.team.scm.browseElement&amp;workspaceItemId=_Cw2tQOlQEeaKzLtos-NtKQ&amp;componentItemId=_C2gpUelQEeaKzLtos-NtKQ&amp;itemType=com.ibm.team.filesystem.FileItem&amp;itemId=_TdDsYOTpEees-sAm-9T4WA" w:history="1">
+                  <w:hyperlink r:id="rId26" w:anchor="action=com.ibm.team.scm.browseElement&amp;workspaceItemId=_Cw2tQOlQEeaKzLtos-NtKQ&amp;componentItemId=_C2gpUelQEeaKzLtos-NtKQ&amp;itemType=com.ibm.team.filesystem.FileItem&amp;itemId=_TdDsYOTpEees-sAm-9T4WA" w:history="1">
                     <w:proofErr w:type="spellStart"/>
                     <w:r>
                       <w:rPr>
@@ -3811,7 +4133,23 @@
                         <w:rFonts w:ascii="Calibri" w:hAnsi="Calibri"/>
                         <w:szCs w:val="22"/>
                       </w:rPr>
-                      <w:t>Vista_SQA_Checklist</w:t>
+                      <w:t>Vista_SQA_Chec</w:t>
+                    </w:r>
+                    <w:r>
+                      <w:rPr>
+                        <w:rStyle w:val="Hyperlink"/>
+                        <w:rFonts w:ascii="Calibri" w:hAnsi="Calibri"/>
+                        <w:szCs w:val="22"/>
+                      </w:rPr>
+                      <w:t>k</w:t>
+                    </w:r>
+                    <w:r>
+                      <w:rPr>
+                        <w:rStyle w:val="Hyperlink"/>
+                        <w:rFonts w:ascii="Calibri" w:hAnsi="Calibri"/>
+                        <w:szCs w:val="22"/>
+                      </w:rPr>
+                      <w:t>list</w:t>
                     </w:r>
                     <w:proofErr w:type="spellEnd"/>
                     <w:r>
@@ -3845,7 +4183,7 @@
                       <w:u w:val="single"/>
                     </w:rPr>
                   </w:pPr>
-                  <w:hyperlink r:id="rId26" w:anchor="action=com.ibm.team.workitem.viewWorkItem&amp;id=625164" w:history="1">
+                  <w:hyperlink r:id="rId27" w:anchor="action=com.ibm.team.workitem.viewWorkItem&amp;id=625164" w:history="1">
                     <w:r>
                       <w:rPr>
                         <w:rStyle w:val="Hyperlink"/>
@@ -3934,7 +4272,7 @@
                       <w:u w:val="single"/>
                     </w:rPr>
                   </w:pPr>
-                  <w:hyperlink r:id="rId27" w:anchor="action=com.ibm.team.scm.browseElement&amp;workspaceItemId=_Cw2tQOlQEeaKzLtos-NtKQ&amp;componentItemId=_C2gpUelQEeaKzLtos-NtKQ&amp;itemType=com.ibm.team.filesystem.FileItem&amp;itemId=_5eYCIOW_Eees-sAm-9T4WA" w:history="1">
+                  <w:hyperlink r:id="rId28" w:anchor="action=com.ibm.team.scm.browseElement&amp;workspaceItemId=_Cw2tQOlQEeaKzLtos-NtKQ&amp;componentItemId=_C2gpUelQEeaKzLtos-NtKQ&amp;itemType=com.ibm.team.filesystem.FileItem&amp;itemId=_5eYCIOW_Eees-sAm-9T4WA" w:history="1">
                     <w:r>
                       <w:rPr>
                         <w:rStyle w:val="Hyperlink"/>
@@ -3950,7 +4288,15 @@
                         <w:rFonts w:ascii="Calibri" w:hAnsi="Calibri"/>
                         <w:szCs w:val="22"/>
                       </w:rPr>
-                      <w:t>eBilling</w:t>
+                      <w:t>eBillin</w:t>
+                    </w:r>
+                    <w:r>
+                      <w:rPr>
+                        <w:rStyle w:val="Hyperlink"/>
+                        <w:rFonts w:ascii="Calibri" w:hAnsi="Calibri"/>
+                        <w:szCs w:val="22"/>
+                      </w:rPr>
+                      <w:t>g</w:t>
                     </w:r>
                     <w:proofErr w:type="spellEnd"/>
                     <w:r>
@@ -3984,15 +4330,7 @@
                       <w:u w:val="single"/>
                     </w:rPr>
                   </w:pPr>
-                  <w:hyperlink r:id="rId28" w:anchor="action=com.ibm.team.workitem.viewWorkItem&amp;id=549587" w:history="1">
-                    <w:r>
-                      <w:rPr>
-                        <w:rStyle w:val="Hyperlink"/>
-                        <w:rFonts w:ascii="Calibri" w:hAnsi="Calibri"/>
-                        <w:szCs w:val="22"/>
-                      </w:rPr>
-                      <w:t>549587</w:t>
-                    </w:r>
+                  <w:hyperlink r:id="rId29" w:anchor="action=com.ibm.team.workitem.viewWorkItem&amp;id=549587" w:history="1">
                     <w:r>
                       <w:rPr>
                         <w:rStyle w:val="Hyperlink"/>
@@ -4002,16 +4340,17 @@
                       <w:t xml:space="preserve"> </w:t>
                     </w:r>
                   </w:hyperlink>
-                </w:p>
-                <w:p>
-                  <w:pPr>
-                    <w:jc w:val="right"/>
-                    <w:rPr>
-                      <w:rFonts w:ascii="Arial" w:hAnsi="Arial" w:cs="Arial"/>
-                      <w:color w:val="000000"/>
-                      <w:szCs w:val="22"/>
-                    </w:rPr>
-                  </w:pPr>
+                  <w:hyperlink r:id="rId30" w:anchor="action=com.ibm.team.workitem.viewWorkItem&amp;id=819544" w:history="1">
+                    <w:r>
+                      <w:rPr>
+                        <w:rStyle w:val="Hyperlink"/>
+                        <w:rFonts w:ascii="Helvetica" w:hAnsi="Helvetica" w:cs="Helvetica"/>
+                        <w:sz w:val="18"/>
+                        <w:szCs w:val="18"/>
+                      </w:rPr>
+                      <w:t>819544</w:t>
+                    </w:r>
+                  </w:hyperlink>
                 </w:p>
               </w:tc>
             </w:tr>
@@ -4070,6 +4409,37 @@
                       <w:u w:val="single"/>
                     </w:rPr>
                   </w:pPr>
+                  <w:hyperlink r:id="rId31" w:anchor="action=com.ibm.team.scm.browseElement&amp;workspaceItemId=_Cw2tQOlQEeaKzLtos-NtKQ&amp;componentItemId=_C2gpUelQEeaKzLtos-NtKQ&amp;itemType=com.ibm.team.filesystem.FileItem&amp;itemId=_FPqRYOeNEees-sAm-9T4WA" w:history="1">
+                    <w:r>
+                      <w:rPr>
+                        <w:rStyle w:val="Hyperlink"/>
+                        <w:rFonts w:ascii="Helvetica" w:hAnsi="Helvetica" w:cs="Helvetica"/>
+                        <w:sz w:val="18"/>
+                        <w:szCs w:val="18"/>
+                      </w:rPr>
+                      <w:t xml:space="preserve">TAS </w:t>
+                    </w:r>
+                    <w:proofErr w:type="spellStart"/>
+                    <w:r>
+                      <w:rPr>
+                        <w:rStyle w:val="Hyperlink"/>
+                        <w:rFonts w:ascii="Helvetica" w:hAnsi="Helvetica" w:cs="Helvetica"/>
+                        <w:sz w:val="18"/>
+                        <w:szCs w:val="18"/>
+                      </w:rPr>
+                      <w:t>eBill</w:t>
+                    </w:r>
+                    <w:proofErr w:type="spellEnd"/>
+                    <w:r>
+                      <w:rPr>
+                        <w:rStyle w:val="Hyperlink"/>
+                        <w:rFonts w:ascii="Helvetica" w:hAnsi="Helvetica" w:cs="Helvetica"/>
+                        <w:sz w:val="18"/>
+                        <w:szCs w:val="18"/>
+                      </w:rPr>
+                      <w:t xml:space="preserve"> VDD IB_2_592.docx</w:t>
+                    </w:r>
+                  </w:hyperlink>
                 </w:p>
               </w:tc>
               <w:tc>
@@ -4092,9 +4462,7 @@
                       <w:u w:val="single"/>
                     </w:rPr>
                   </w:pPr>
-                  <w:hyperlink r:id="rId29" w:anchor="action=com.ibm.team.workitem.viewWorkItem&amp;id=575962" w:history="1">
-                    <w:bookmarkStart w:id="11" w:name="_GoBack"/>
-                    <w:bookmarkEnd w:id="11"/>
+                  <w:hyperlink r:id="rId32" w:anchor="action=com.ibm.team.workitem.viewWorkItem&amp;id=575962" w:history="1">
                     <w:r>
                       <w:rPr>
                         <w:rStyle w:val="Hyperlink"/>
@@ -4162,7 +4530,7 @@
                       <w:u w:val="single"/>
                     </w:rPr>
                   </w:pPr>
-                  <w:hyperlink r:id="rId30" w:anchor="action=com.ibm.team.scm.browseElement&amp;workspaceItemId=_Cw2tQOlQEeaKzLtos-NtKQ&amp;componentItemId=_C2gpUelQEeaKzLtos-NtKQ&amp;itemType=com.ibm.team.filesystem.FileItem&amp;itemId=_rIQy4uToEees-sAm-9T4WA" w:history="1">
+                  <w:hyperlink r:id="rId33" w:anchor="action=com.ibm.team.scm.browseElement&amp;workspaceItemId=_Cw2tQOlQEeaKzLtos-NtKQ&amp;componentItemId=_C2gpUelQEeaKzLtos-NtKQ&amp;itemType=com.ibm.team.filesystem.FileItem&amp;itemId=_rIQy4uToEees-sAm-9T4WA" w:history="1">
                     <w:r>
                       <w:rPr>
                         <w:rStyle w:val="Hyperlink"/>
@@ -4207,20 +4575,20 @@
                   <w:pPr>
                     <w:jc w:val="right"/>
                     <w:rPr>
-                      <w:rFonts w:ascii="Calibri" w:hAnsi="Calibri"/>
-                      <w:color w:val="0000FF"/>
-                      <w:szCs w:val="22"/>
-                      <w:u w:val="single"/>
+                      <w:rFonts w:ascii="Helvetica" w:hAnsi="Helvetica" w:cs="Helvetica"/>
+                      <w:sz w:val="18"/>
+                      <w:szCs w:val="18"/>
                     </w:rPr>
                   </w:pPr>
-                  <w:hyperlink r:id="rId31" w:anchor="action=com.ibm.team.workitem.viewWorkItem&amp;id=549564" w:history="1">
+                  <w:hyperlink r:id="rId34" w:anchor="action=com.ibm.team.workitem.viewWorkItem&amp;id=819542" w:history="1">
                     <w:r>
                       <w:rPr>
                         <w:rStyle w:val="Hyperlink"/>
-                        <w:rFonts w:ascii="Calibri" w:hAnsi="Calibri"/>
-                        <w:szCs w:val="22"/>
+                        <w:rFonts w:ascii="Helvetica" w:hAnsi="Helvetica" w:cs="Helvetica"/>
+                        <w:sz w:val="18"/>
+                        <w:szCs w:val="18"/>
                       </w:rPr>
-                      <w:t>549564</w:t>
+                      <w:t>819542</w:t>
                     </w:r>
                   </w:hyperlink>
                 </w:p>
@@ -4308,14 +4676,30 @@
                       <w:u w:val="single"/>
                     </w:rPr>
                   </w:pPr>
-                  <w:hyperlink r:id="rId32" w:anchor="action=com.ibm.team.scm.browseElement&amp;workspaceItemId=_Cw2tQOlQEeaKzLtos-NtKQ&amp;componentItemId=_C2gpUelQEeaKzLtos-NtKQ&amp;itemType=com.ibm.team.filesystem.FileItem&amp;itemId=_7SGu0OTpEees-sAm-9T4WA" w:history="1">
+                  <w:hyperlink r:id="rId35" w:anchor="action=com.ibm.team.scm.browseElement&amp;workspaceItemId=_Cw2tQOlQEeaKzLtos-NtKQ&amp;componentItemId=_C2gpUelQEeaKzLtos-NtKQ&amp;itemType=com.ibm.team.filesystem.FileItem&amp;itemId=_7SGu0OTpEees-sAm-9T4WA" w:history="1">
                     <w:r>
                       <w:rPr>
                         <w:rStyle w:val="Hyperlink"/>
                         <w:rFonts w:ascii="Calibri" w:hAnsi="Calibri"/>
                         <w:szCs w:val="22"/>
                       </w:rPr>
-                      <w:t>ib_2_0_p592_tm - track changes.doc</w:t>
+                      <w:t>ib_2_0_p592_tm - t</w:t>
+                    </w:r>
+                    <w:r>
+                      <w:rPr>
+                        <w:rStyle w:val="Hyperlink"/>
+                        <w:rFonts w:ascii="Calibri" w:hAnsi="Calibri"/>
+                        <w:szCs w:val="22"/>
+                      </w:rPr>
+                      <w:t>r</w:t>
+                    </w:r>
+                    <w:r>
+                      <w:rPr>
+                        <w:rStyle w:val="Hyperlink"/>
+                        <w:rFonts w:ascii="Calibri" w:hAnsi="Calibri"/>
+                        <w:szCs w:val="22"/>
+                      </w:rPr>
+                      <w:t>ack changes.doc</w:t>
                     </w:r>
                   </w:hyperlink>
                 </w:p>
@@ -4334,30 +4718,21 @@
                   <w:pPr>
                     <w:jc w:val="right"/>
                     <w:rPr>
-                      <w:rFonts w:ascii="Calibri" w:hAnsi="Calibri"/>
-                      <w:color w:val="0000FF"/>
-                      <w:szCs w:val="22"/>
-                      <w:u w:val="single"/>
-                    </w:rPr>
-                  </w:pPr>
-                  <w:r>
-                    <w:rPr>
-                      <w:rFonts w:ascii="Calibri" w:hAnsi="Calibri"/>
-                      <w:color w:val="0000FF"/>
-                      <w:szCs w:val="22"/>
-                      <w:u w:val="single"/>
-                    </w:rPr>
-                    <w:t>549583</w:t>
-                  </w:r>
-                </w:p>
-                <w:p>
-                  <w:pPr>
-                    <w:jc w:val="right"/>
-                    <w:rPr>
                       <w:rFonts w:ascii="Arial" w:hAnsi="Arial" w:cs="Arial"/>
                       <w:szCs w:val="22"/>
                     </w:rPr>
                   </w:pPr>
+                  <w:hyperlink r:id="rId36" w:anchor="action=com.ibm.team.workitem.viewWorkItem&amp;id=819546" w:history="1">
+                    <w:r>
+                      <w:rPr>
+                        <w:rStyle w:val="Hyperlink"/>
+                        <w:rFonts w:ascii="Helvetica" w:hAnsi="Helvetica" w:cs="Helvetica"/>
+                        <w:sz w:val="18"/>
+                        <w:szCs w:val="18"/>
+                      </w:rPr>
+                      <w:t>819546</w:t>
+                    </w:r>
+                  </w:hyperlink>
                 </w:p>
               </w:tc>
             </w:tr>
@@ -4391,6 +4766,7 @@
                       <w:color w:val="000000"/>
                       <w:szCs w:val="22"/>
                     </w:rPr>
+                    <w:lastRenderedPageBreak/>
                     <w:t>User Manual</w:t>
                   </w:r>
                 </w:p>
@@ -4416,14 +4792,30 @@
                       <w:u w:val="single"/>
                     </w:rPr>
                   </w:pPr>
-                  <w:hyperlink r:id="rId33" w:anchor="action=com.ibm.team.scm.browseElement&amp;workspaceItemId=_Cw2tQOlQEeaKzLtos-NtKQ&amp;componentItemId=_C2gpUelQEeaKzLtos-NtKQ&amp;itemType=com.ibm.team.filesystem.FileItem&amp;itemId=_tprLYOXHEees-sAm-9T4WA" w:history="1">
+                  <w:hyperlink r:id="rId37" w:anchor="action=com.ibm.team.scm.browseElement&amp;workspaceItemId=_Cw2tQOlQEeaKzLtos-NtKQ&amp;componentItemId=_C2gpUelQEeaKzLtos-NtKQ&amp;itemType=com.ibm.team.filesystem.FileItem&amp;itemId=_tprLYOXHEees-sAm-9T4WA" w:history="1">
                     <w:r>
                       <w:rPr>
                         <w:rStyle w:val="Hyperlink"/>
                         <w:rFonts w:ascii="Calibri" w:hAnsi="Calibri"/>
                         <w:szCs w:val="22"/>
                       </w:rPr>
-                      <w:t>ib_2_0_p592_edi_ug.doc</w:t>
+                      <w:t>ib_2_0_p592_edi_</w:t>
+                    </w:r>
+                    <w:r>
+                      <w:rPr>
+                        <w:rStyle w:val="Hyperlink"/>
+                        <w:rFonts w:ascii="Calibri" w:hAnsi="Calibri"/>
+                        <w:szCs w:val="22"/>
+                      </w:rPr>
+                      <w:t>u</w:t>
+                    </w:r>
+                    <w:r>
+                      <w:rPr>
+                        <w:rStyle w:val="Hyperlink"/>
+                        <w:rFonts w:ascii="Calibri" w:hAnsi="Calibri"/>
+                        <w:szCs w:val="22"/>
+                      </w:rPr>
+                      <w:t>g.doc</w:t>
                     </w:r>
                   </w:hyperlink>
                 </w:p>
@@ -4442,30 +4834,58 @@
                   <w:pPr>
                     <w:jc w:val="right"/>
                     <w:rPr>
+                      <w:rFonts w:ascii="Helvetica" w:hAnsi="Helvetica" w:cs="Helvetica"/>
+                      <w:sz w:val="18"/>
+                      <w:szCs w:val="18"/>
+                    </w:rPr>
+                  </w:pPr>
+                  <w:r>
+                    <w:fldChar w:fldCharType="begin"/>
+                  </w:r>
+                  <w:r>
+                    <w:instrText xml:space="preserve"> HYPERLINK "https://clm.rational.oit.va.gov/ccm/web/projects/MCCF_EDI_TAS%20(CM)" \l "action=com.ibm.team.workitem.viewWorkItem&amp;id=549599" </w:instrText>
+                  </w:r>
+                  <w:r>
+                    <w:fldChar w:fldCharType="separate"/>
+                  </w:r>
+                  <w:hyperlink r:id="rId38" w:anchor="action=com.ibm.team.workitem.viewWorkItem&amp;id=819547" w:history="1">
+                    <w:r>
+                      <w:rPr>
+                        <w:rStyle w:val="Hyperlink"/>
+                        <w:rFonts w:ascii="Helvetica" w:hAnsi="Helvetica" w:cs="Helvetica"/>
+                        <w:sz w:val="18"/>
+                        <w:szCs w:val="18"/>
+                      </w:rPr>
+                      <w:t>819547</w:t>
+                    </w:r>
+                  </w:hyperlink>
+                </w:p>
+                <w:p>
+                  <w:pPr>
+                    <w:jc w:val="right"/>
+                    <w:rPr>
                       <w:rFonts w:ascii="Calibri" w:hAnsi="Calibri"/>
                       <w:color w:val="0000FF"/>
                       <w:szCs w:val="22"/>
                       <w:u w:val="single"/>
                     </w:rPr>
                   </w:pPr>
-                  <w:hyperlink r:id="rId34" w:anchor="action=com.ibm.team.workitem.viewWorkItem&amp;id=549599" w:history="1">
-                    <w:r>
-                      <w:rPr>
-                        <w:rStyle w:val="Hyperlink"/>
-                        <w:rFonts w:ascii="Calibri" w:hAnsi="Calibri"/>
-                        <w:szCs w:val="22"/>
-                      </w:rPr>
-                      <w:t>549599</w:t>
-                    </w:r>
-                    <w:r>
-                      <w:rPr>
-                        <w:rStyle w:val="Hyperlink"/>
-                        <w:rFonts w:ascii="Calibri" w:hAnsi="Calibri"/>
-                        <w:szCs w:val="22"/>
-                      </w:rPr>
-                      <w:t xml:space="preserve"> </w:t>
-                    </w:r>
-                  </w:hyperlink>
+                  <w:r>
+                    <w:rPr>
+                      <w:rStyle w:val="Hyperlink"/>
+                      <w:rFonts w:ascii="Calibri" w:hAnsi="Calibri"/>
+                      <w:szCs w:val="22"/>
+                    </w:rPr>
+                    <w:t xml:space="preserve"> </w:t>
+                  </w:r>
+                  <w:r>
+                    <w:rPr>
+                      <w:rStyle w:val="Hyperlink"/>
+                      <w:rFonts w:ascii="Calibri" w:hAnsi="Calibri"/>
+                      <w:szCs w:val="22"/>
+                    </w:rPr>
+                    <w:fldChar w:fldCharType="end"/>
+                  </w:r>
                 </w:p>
                 <w:p>
                   <w:pPr>
@@ -4886,8 +5306,8 @@
         <w:tblDescription w:val="Names and descriptions of components."/>
       </w:tblPr>
       <w:tblGrid>
-        <w:gridCol w:w="5044"/>
-        <w:gridCol w:w="4532"/>
+        <w:gridCol w:w="4943"/>
+        <w:gridCol w:w="4407"/>
       </w:tblGrid>
       <w:tr>
         <w:trPr>
@@ -5026,6 +5446,7 @@
               <w:rPr>
                 <w:b/>
               </w:rPr>
+              <w:lastRenderedPageBreak/>
               <w:t>Component/Baseline</w:t>
             </w:r>
             <w:r>
@@ -5049,10 +5470,10 @@
               <w:t>/</w:t>
             </w:r>
             <w:r>
-              <w:t xml:space="preserve"> (59: ebilling_doc_1222</w:t>
-            </w:r>
-            <w:r>
-              <w:t>2017)</w:t>
+              <w:t xml:space="preserve"> (195: ebilling_doc_09272018</w:t>
+            </w:r>
+            <w:r>
+              <w:t>)</w:t>
             </w:r>
           </w:p>
         </w:tc>
@@ -5112,8 +5533,8 @@
         <w:tblDescription w:val="Names and descriptions of build information."/>
       </w:tblPr>
       <w:tblGrid>
-        <w:gridCol w:w="2237"/>
-        <w:gridCol w:w="7339"/>
+        <w:gridCol w:w="2201"/>
+        <w:gridCol w:w="7149"/>
       </w:tblGrid>
       <w:tr>
         <w:trPr>
@@ -5180,7 +5601,7 @@
               </w:rPr>
             </w:pPr>
             <w:r>
-              <w:t>IB*2.0*592 T10</w:t>
+              <w:t>IB*2.0*592 T20</w:t>
             </w:r>
           </w:p>
         </w:tc>
@@ -5287,15 +5708,7 @@
         </w:rPr>
       </w:pPr>
       <w:r>
-        <w:t xml:space="preserve">The name of the build definition, which controls </w:t>
-      </w:r>
-      <w:proofErr w:type="gramStart"/>
-      <w:r>
-        <w:t>what</w:t>
-      </w:r>
-      <w:proofErr w:type="gramEnd"/>
-      <w:r>
-        <w:t xml:space="preserve"> is built and how it is built.</w:t>
+        <w:t>The name of the build definition, which controls what is built and how it is built.</w:t>
       </w:r>
     </w:p>
     <w:tbl>
@@ -5306,8 +5719,8 @@
         <w:tblDescription w:val="Name of build definition and description. "/>
       </w:tblPr>
       <w:tblGrid>
-        <w:gridCol w:w="4788"/>
-        <w:gridCol w:w="4788"/>
+        <w:gridCol w:w="4666"/>
+        <w:gridCol w:w="4684"/>
       </w:tblGrid>
       <w:tr>
         <w:trPr>
@@ -5396,11 +5809,9 @@
       <w:pPr>
         <w:pStyle w:val="BodyText"/>
       </w:pPr>
-      <w:proofErr w:type="gramStart"/>
       <w:r>
         <w:t>The identifier for the derived object or package that was produced for deployment and/or install.</w:t>
       </w:r>
-      <w:proofErr w:type="gramEnd"/>
     </w:p>
     <w:tbl>
       <w:tblPr>
@@ -5410,8 +5821,8 @@
         <w:tblDescription w:val="Names and descriptions of derived objects or packages produced for deployment and/or install."/>
       </w:tblPr>
       <w:tblGrid>
-        <w:gridCol w:w="4788"/>
-        <w:gridCol w:w="4788"/>
+        <w:gridCol w:w="4672"/>
+        <w:gridCol w:w="4678"/>
       </w:tblGrid>
       <w:tr>
         <w:trPr>
@@ -5462,7 +5873,7 @@
               <w:pStyle w:val="TableText"/>
             </w:pPr>
             <w:r>
-              <w:t>IB*2.0*592 T10</w:t>
+              <w:t>IB*2.0*592 T20</w:t>
             </w:r>
           </w:p>
         </w:tc>
@@ -5487,8 +5898,72 @@
               <w:t xml:space="preserve"> BUILD</w:t>
             </w:r>
             <w:r>
-              <w:t xml:space="preserve"> 2</w:t>
-            </w:r>
+              <w:t xml:space="preserve"> 3/4</w:t>
+            </w:r>
+          </w:p>
+          <w:p>
+            <w:pPr>
+              <w:pStyle w:val="capture"/>
+              <w:rPr>
+                <w:lang w:eastAsia="en-US"/>
+              </w:rPr>
+            </w:pPr>
+          </w:p>
+          <w:p>
+            <w:pPr>
+              <w:pStyle w:val="capture"/>
+              <w:rPr>
+                <w:lang w:eastAsia="en-US"/>
+              </w:rPr>
+            </w:pPr>
+          </w:p>
+          <w:p>
+            <w:pPr>
+              <w:pStyle w:val="capture"/>
+              <w:rPr>
+                <w:lang w:eastAsia="en-US"/>
+              </w:rPr>
+            </w:pPr>
+          </w:p>
+          <w:p>
+            <w:pPr>
+              <w:pStyle w:val="capture"/>
+              <w:rPr>
+                <w:lang w:eastAsia="en-US"/>
+              </w:rPr>
+            </w:pPr>
+          </w:p>
+          <w:p>
+            <w:pPr>
+              <w:pStyle w:val="capture"/>
+              <w:rPr>
+                <w:lang w:eastAsia="en-US"/>
+              </w:rPr>
+            </w:pPr>
+          </w:p>
+          <w:p>
+            <w:pPr>
+              <w:pStyle w:val="capture"/>
+              <w:rPr>
+                <w:lang w:eastAsia="en-US"/>
+              </w:rPr>
+            </w:pPr>
+          </w:p>
+          <w:p>
+            <w:pPr>
+              <w:pStyle w:val="capture"/>
+              <w:rPr>
+                <w:lang w:eastAsia="en-US"/>
+              </w:rPr>
+            </w:pPr>
+          </w:p>
+          <w:p>
+            <w:pPr>
+              <w:pStyle w:val="capture"/>
+              <w:rPr>
+                <w:lang w:eastAsia="en-US"/>
+              </w:rPr>
+            </w:pPr>
           </w:p>
         </w:tc>
       </w:tr>
@@ -5618,11 +6093,7 @@
       </w:r>
       <w:proofErr w:type="spellEnd"/>
       <w:r>
-        <w:t xml:space="preserve"> templates, protocols, </w:t>
-      </w:r>
-      <w:r>
-        <w:lastRenderedPageBreak/>
-        <w:t>etc.), that were created or modified as part of the patch. It is the true source file for all nationally released code. It also helps identify those routines that are being updated by more than one patch to help teams identify who needs to coordinate with whom for overlaps.</w:t>
+        <w:t xml:space="preserve"> templates, protocols, etc.), that were created or modified as part of the patch. It is the true source file for all nationally released code. It also helps identify those routines that are being updated by more than one patch to help teams identify who needs to coordinate with whom for overlaps.</w:t>
       </w:r>
     </w:p>
     <w:p>
@@ -5650,11 +6121,11 @@
         <w:tblDescription w:val="Change Tracking, detailed by tool, tool location, onsite or offsite, tool access/POC, and access information."/>
       </w:tblPr>
       <w:tblGrid>
-        <w:gridCol w:w="1638"/>
-        <w:gridCol w:w="1440"/>
-        <w:gridCol w:w="1080"/>
-        <w:gridCol w:w="1620"/>
-        <w:gridCol w:w="3798"/>
+        <w:gridCol w:w="1599"/>
+        <w:gridCol w:w="1406"/>
+        <w:gridCol w:w="1055"/>
+        <w:gridCol w:w="1582"/>
+        <w:gridCol w:w="3708"/>
       </w:tblGrid>
       <w:tr>
         <w:trPr>
@@ -5779,7 +6250,7 @@
                 <w:i/>
               </w:rPr>
             </w:pPr>
-            <w:hyperlink r:id="rId35" w:history="1">
+            <w:hyperlink r:id="rId39" w:history="1">
               <w:r>
                 <w:rPr>
                   <w:rStyle w:val="Hyperlink"/>
@@ -6051,8 +6522,8 @@
         <w:tblDescription w:val="Work Item ID and Summary &#10;"/>
       </w:tblPr>
       <w:tblGrid>
-        <w:gridCol w:w="2224"/>
-        <w:gridCol w:w="7352"/>
+        <w:gridCol w:w="2171"/>
+        <w:gridCol w:w="7179"/>
       </w:tblGrid>
       <w:tr>
         <w:trPr>
@@ -6071,6 +6542,7 @@
             <w:bookmarkStart w:id="32" w:name="ColumnTitle_19"/>
             <w:bookmarkEnd w:id="32"/>
             <w:r>
+              <w:lastRenderedPageBreak/>
               <w:t>Work Item ID</w:t>
             </w:r>
           </w:p>
@@ -6107,7 +6579,7 @@
                 <w:u w:val="single"/>
               </w:rPr>
             </w:pPr>
-            <w:hyperlink r:id="rId36" w:history="1">
+            <w:hyperlink r:id="rId40" w:history="1">
               <w:r>
                 <w:rPr>
                   <w:rStyle w:val="Hyperlink"/>
@@ -6200,7 +6672,7 @@
                 <w:u w:val="single"/>
               </w:rPr>
             </w:pPr>
-            <w:hyperlink r:id="rId37" w:history="1">
+            <w:hyperlink r:id="rId41" w:history="1">
               <w:r>
                 <w:rPr>
                   <w:rStyle w:val="Hyperlink"/>
@@ -6260,7 +6732,7 @@
                 <w:u w:val="single"/>
               </w:rPr>
             </w:pPr>
-            <w:hyperlink r:id="rId38" w:history="1">
+            <w:hyperlink r:id="rId42" w:history="1">
               <w:r>
                 <w:rPr>
                   <w:rStyle w:val="Hyperlink"/>
@@ -6344,7 +6816,7 @@
                 <w:u w:val="single"/>
               </w:rPr>
             </w:pPr>
-            <w:hyperlink r:id="rId39" w:history="1">
+            <w:hyperlink r:id="rId43" w:history="1">
               <w:r>
                 <w:rPr>
                   <w:rStyle w:val="Hyperlink"/>
@@ -6418,7 +6890,7 @@
                 <w:u w:val="single"/>
               </w:rPr>
             </w:pPr>
-            <w:hyperlink r:id="rId40" w:history="1">
+            <w:hyperlink r:id="rId44" w:history="1">
               <w:r>
                 <w:rPr>
                   <w:rStyle w:val="Hyperlink"/>
@@ -6483,7 +6955,7 @@
                 <w:u w:val="single"/>
               </w:rPr>
             </w:pPr>
-            <w:hyperlink r:id="rId41" w:history="1">
+            <w:hyperlink r:id="rId45" w:history="1">
               <w:r>
                 <w:rPr>
                   <w:rStyle w:val="Hyperlink"/>
@@ -6549,7 +7021,7 @@
                 <w:u w:val="single"/>
               </w:rPr>
             </w:pPr>
-            <w:hyperlink r:id="rId42" w:history="1">
+            <w:hyperlink r:id="rId46" w:history="1">
               <w:r>
                 <w:rPr>
                   <w:rStyle w:val="Hyperlink"/>
@@ -6632,7 +7104,7 @@
                 <w:u w:val="single"/>
               </w:rPr>
             </w:pPr>
-            <w:hyperlink r:id="rId43" w:history="1">
+            <w:hyperlink r:id="rId47" w:history="1">
               <w:r>
                 <w:rPr>
                   <w:rStyle w:val="Hyperlink"/>
@@ -6707,7 +7179,7 @@
                 <w:u w:val="single"/>
               </w:rPr>
             </w:pPr>
-            <w:hyperlink r:id="rId44" w:history="1">
+            <w:hyperlink r:id="rId48" w:history="1">
               <w:r>
                 <w:rPr>
                   <w:rStyle w:val="Hyperlink"/>
@@ -6782,9 +7254,9 @@
         <w:tblDescription w:val="Release Deployment information, including identification, POC name, and POC contact."/>
       </w:tblPr>
       <w:tblGrid>
-        <w:gridCol w:w="4138"/>
-        <w:gridCol w:w="2130"/>
-        <w:gridCol w:w="3308"/>
+        <w:gridCol w:w="4042"/>
+        <w:gridCol w:w="2079"/>
+        <w:gridCol w:w="3229"/>
       </w:tblGrid>
       <w:tr>
         <w:trPr>
@@ -6907,10 +7379,10 @@
         <w:tblDescription w:val="Release Package information, including identification, description, delivery method and location."/>
       </w:tblPr>
       <w:tblGrid>
-        <w:gridCol w:w="3355"/>
+        <w:gridCol w:w="3148"/>
         <w:gridCol w:w="2014"/>
         <w:gridCol w:w="1158"/>
-        <w:gridCol w:w="3049"/>
+        <w:gridCol w:w="3030"/>
       </w:tblGrid>
       <w:tr>
         <w:trPr>
@@ -7180,6 +7652,7 @@
               <w:rPr>
                 <w:rFonts w:cstheme="minorBidi"/>
               </w:rPr>
+              <w:lastRenderedPageBreak/>
               <w:t>ib_2_0_p592</w:t>
             </w:r>
             <w:r>
@@ -7370,7 +7843,7 @@
 </file>
 
 <file path=word/endnotes.xml><?xml version="1.0" encoding="utf-8"?>
-<w:endnotes xmlns:wpc="http://schemas.microsoft.com/office/word/2010/wordprocessingCanvas" xmlns:mc="http://schemas.openxmlformats.org/markup-compatibility/2006" xmlns:o="urn:schemas-microsoft-com:office:office" xmlns:r="http://schemas.openxmlformats.org/officeDocument/2006/relationships" xmlns:m="http://schemas.openxmlformats.org/officeDocument/2006/math" xmlns:v="urn:schemas-microsoft-com:vml" xmlns:wp14="http://schemas.microsoft.com/office/word/2010/wordprocessingDrawing" xmlns:wp="http://schemas.openxmlformats.org/drawingml/2006/wordprocessingDrawing" xmlns:w10="urn:schemas-microsoft-com:office:word" xmlns:w="http://schemas.openxmlformats.org/wordprocessingml/2006/main" xmlns:w14="http://schemas.microsoft.com/office/word/2010/wordml" xmlns:wpg="http://schemas.microsoft.com/office/word/2010/wordprocessingGroup" xmlns:wpi="http://schemas.microsoft.com/office/word/2010/wordprocessingInk" xmlns:wne="http://schemas.microsoft.com/office/word/2006/wordml" xmlns:wps="http://schemas.microsoft.com/office/word/2010/wordprocessingShape" mc:Ignorable="w14 wp14">
+<w:endnotes xmlns:wpc="http://schemas.microsoft.com/office/word/2010/wordprocessingCanvas" xmlns:cx="http://schemas.microsoft.com/office/drawing/2014/chartex" xmlns:cx1="http://schemas.microsoft.com/office/drawing/2015/9/8/chartex" xmlns:cx2="http://schemas.microsoft.com/office/drawing/2015/10/21/chartex" xmlns:cx3="http://schemas.microsoft.com/office/drawing/2016/5/9/chartex" xmlns:cx4="http://schemas.microsoft.com/office/drawing/2016/5/10/chartex" xmlns:cx5="http://schemas.microsoft.com/office/drawing/2016/5/11/chartex" xmlns:cx6="http://schemas.microsoft.com/office/drawing/2016/5/12/chartex" xmlns:cx7="http://schemas.microsoft.com/office/drawing/2016/5/13/chartex" xmlns:cx8="http://schemas.microsoft.com/office/drawing/2016/5/14/chartex" xmlns:mc="http://schemas.openxmlformats.org/markup-compatibility/2006" xmlns:aink="http://schemas.microsoft.com/office/drawing/2016/ink" xmlns:am3d="http://schemas.microsoft.com/office/drawing/2017/model3d" xmlns:o="urn:schemas-microsoft-com:office:office" xmlns:r="http://schemas.openxmlformats.org/officeDocument/2006/relationships" xmlns:m="http://schemas.openxmlformats.org/officeDocument/2006/math" xmlns:v="urn:schemas-microsoft-com:vml" xmlns:wp14="http://schemas.microsoft.com/office/word/2010/wordprocessingDrawing" xmlns:wp="http://schemas.openxmlformats.org/drawingml/2006/wordprocessingDrawing" xmlns:w10="urn:schemas-microsoft-com:office:word" xmlns:w="http://schemas.openxmlformats.org/wordprocessingml/2006/main" xmlns:w14="http://schemas.microsoft.com/office/word/2010/wordml" xmlns:w15="http://schemas.microsoft.com/office/word/2012/wordml" xmlns:w16cid="http://schemas.microsoft.com/office/word/2016/wordml/cid" xmlns:w16se="http://schemas.microsoft.com/office/word/2015/wordml/symex" xmlns:wpg="http://schemas.microsoft.com/office/word/2010/wordprocessingGroup" xmlns:wpi="http://schemas.microsoft.com/office/word/2010/wordprocessingInk" xmlns:wne="http://schemas.microsoft.com/office/word/2006/wordml" xmlns:wps="http://schemas.microsoft.com/office/word/2010/wordprocessingShape" mc:Ignorable="w14 w15 w16se w16cid wp14">
   <w:endnote w:type="separator" w:id="-1">
     <w:p>
       <w:r>
@@ -7391,7 +7864,7 @@
 </file>
 
 <file path=word/footer1.xml><?xml version="1.0" encoding="utf-8"?>
-<w:ftr xmlns:wpc="http://schemas.microsoft.com/office/word/2010/wordprocessingCanvas" xmlns:mc="http://schemas.openxmlformats.org/markup-compatibility/2006" xmlns:o="urn:schemas-microsoft-com:office:office" xmlns:r="http://schemas.openxmlformats.org/officeDocument/2006/relationships" xmlns:m="http://schemas.openxmlformats.org/officeDocument/2006/math" xmlns:v="urn:schemas-microsoft-com:vml" xmlns:wp14="http://schemas.microsoft.com/office/word/2010/wordprocessingDrawing" xmlns:wp="http://schemas.openxmlformats.org/drawingml/2006/wordprocessingDrawing" xmlns:w10="urn:schemas-microsoft-com:office:word" xmlns:w="http://schemas.openxmlformats.org/wordprocessingml/2006/main" xmlns:w14="http://schemas.microsoft.com/office/word/2010/wordml" xmlns:wpg="http://schemas.microsoft.com/office/word/2010/wordprocessingGroup" xmlns:wpi="http://schemas.microsoft.com/office/word/2010/wordprocessingInk" xmlns:wne="http://schemas.microsoft.com/office/word/2006/wordml" xmlns:wps="http://schemas.microsoft.com/office/word/2010/wordprocessingShape" mc:Ignorable="w14 wp14">
+<w:ftr xmlns:wpc="http://schemas.microsoft.com/office/word/2010/wordprocessingCanvas" xmlns:cx="http://schemas.microsoft.com/office/drawing/2014/chartex" xmlns:cx1="http://schemas.microsoft.com/office/drawing/2015/9/8/chartex" xmlns:cx2="http://schemas.microsoft.com/office/drawing/2015/10/21/chartex" xmlns:cx3="http://schemas.microsoft.com/office/drawing/2016/5/9/chartex" xmlns:cx4="http://schemas.microsoft.com/office/drawing/2016/5/10/chartex" xmlns:cx5="http://schemas.microsoft.com/office/drawing/2016/5/11/chartex" xmlns:cx6="http://schemas.microsoft.com/office/drawing/2016/5/12/chartex" xmlns:cx7="http://schemas.microsoft.com/office/drawing/2016/5/13/chartex" xmlns:cx8="http://schemas.microsoft.com/office/drawing/2016/5/14/chartex" xmlns:mc="http://schemas.openxmlformats.org/markup-compatibility/2006" xmlns:aink="http://schemas.microsoft.com/office/drawing/2016/ink" xmlns:am3d="http://schemas.microsoft.com/office/drawing/2017/model3d" xmlns:o="urn:schemas-microsoft-com:office:office" xmlns:r="http://schemas.openxmlformats.org/officeDocument/2006/relationships" xmlns:m="http://schemas.openxmlformats.org/officeDocument/2006/math" xmlns:v="urn:schemas-microsoft-com:vml" xmlns:wp14="http://schemas.microsoft.com/office/word/2010/wordprocessingDrawing" xmlns:wp="http://schemas.openxmlformats.org/drawingml/2006/wordprocessingDrawing" xmlns:w10="urn:schemas-microsoft-com:office:word" xmlns:w="http://schemas.openxmlformats.org/wordprocessingml/2006/main" xmlns:w14="http://schemas.microsoft.com/office/word/2010/wordml" xmlns:w15="http://schemas.microsoft.com/office/word/2012/wordml" xmlns:w16cid="http://schemas.microsoft.com/office/word/2016/wordml/cid" xmlns:w16se="http://schemas.microsoft.com/office/word/2015/wordml/symex" xmlns:wpg="http://schemas.microsoft.com/office/word/2010/wordprocessingGroup" xmlns:wpi="http://schemas.microsoft.com/office/word/2010/wordprocessingInk" xmlns:wne="http://schemas.microsoft.com/office/word/2006/wordml" xmlns:wps="http://schemas.microsoft.com/office/word/2010/wordprocessingShape" mc:Ignorable="w14 w15 w16se w16cid wp14">
   <w:p>
     <w:pPr>
       <w:pStyle w:val="Footer"/>
@@ -7505,7 +7978,7 @@
 </file>
 
 <file path=word/footer2.xml><?xml version="1.0" encoding="utf-8"?>
-<w:ftr xmlns:wpc="http://schemas.microsoft.com/office/word/2010/wordprocessingCanvas" xmlns:mc="http://schemas.openxmlformats.org/markup-compatibility/2006" xmlns:o="urn:schemas-microsoft-com:office:office" xmlns:r="http://schemas.openxmlformats.org/officeDocument/2006/relationships" xmlns:m="http://schemas.openxmlformats.org/officeDocument/2006/math" xmlns:v="urn:schemas-microsoft-com:vml" xmlns:wp14="http://schemas.microsoft.com/office/word/2010/wordprocessingDrawing" xmlns:wp="http://schemas.openxmlformats.org/drawingml/2006/wordprocessingDrawing" xmlns:w10="urn:schemas-microsoft-com:office:word" xmlns:w="http://schemas.openxmlformats.org/wordprocessingml/2006/main" xmlns:w14="http://schemas.microsoft.com/office/word/2010/wordml" xmlns:wpg="http://schemas.microsoft.com/office/word/2010/wordprocessingGroup" xmlns:wpi="http://schemas.microsoft.com/office/word/2010/wordprocessingInk" xmlns:wne="http://schemas.microsoft.com/office/word/2006/wordml" xmlns:wps="http://schemas.microsoft.com/office/word/2010/wordprocessingShape" mc:Ignorable="w14 wp14">
+<w:ftr xmlns:wpc="http://schemas.microsoft.com/office/word/2010/wordprocessingCanvas" xmlns:cx="http://schemas.microsoft.com/office/drawing/2014/chartex" xmlns:cx1="http://schemas.microsoft.com/office/drawing/2015/9/8/chartex" xmlns:cx2="http://schemas.microsoft.com/office/drawing/2015/10/21/chartex" xmlns:cx3="http://schemas.microsoft.com/office/drawing/2016/5/9/chartex" xmlns:cx4="http://schemas.microsoft.com/office/drawing/2016/5/10/chartex" xmlns:cx5="http://schemas.microsoft.com/office/drawing/2016/5/11/chartex" xmlns:cx6="http://schemas.microsoft.com/office/drawing/2016/5/12/chartex" xmlns:cx7="http://schemas.microsoft.com/office/drawing/2016/5/13/chartex" xmlns:cx8="http://schemas.microsoft.com/office/drawing/2016/5/14/chartex" xmlns:mc="http://schemas.openxmlformats.org/markup-compatibility/2006" xmlns:aink="http://schemas.microsoft.com/office/drawing/2016/ink" xmlns:am3d="http://schemas.microsoft.com/office/drawing/2017/model3d" xmlns:o="urn:schemas-microsoft-com:office:office" xmlns:r="http://schemas.openxmlformats.org/officeDocument/2006/relationships" xmlns:m="http://schemas.openxmlformats.org/officeDocument/2006/math" xmlns:v="urn:schemas-microsoft-com:vml" xmlns:wp14="http://schemas.microsoft.com/office/word/2010/wordprocessingDrawing" xmlns:wp="http://schemas.openxmlformats.org/drawingml/2006/wordprocessingDrawing" xmlns:w10="urn:schemas-microsoft-com:office:word" xmlns:w="http://schemas.openxmlformats.org/wordprocessingml/2006/main" xmlns:w14="http://schemas.microsoft.com/office/word/2010/wordml" xmlns:w15="http://schemas.microsoft.com/office/word/2012/wordml" xmlns:w16cid="http://schemas.microsoft.com/office/word/2016/wordml/cid" xmlns:w16se="http://schemas.microsoft.com/office/word/2015/wordml/symex" xmlns:wpg="http://schemas.microsoft.com/office/word/2010/wordprocessingGroup" xmlns:wpi="http://schemas.microsoft.com/office/word/2010/wordprocessingInk" xmlns:wne="http://schemas.microsoft.com/office/word/2006/wordml" xmlns:wps="http://schemas.microsoft.com/office/word/2010/wordprocessingShape" mc:Ignorable="w14 w15 w16se w16cid wp14">
   <w:p>
     <w:pPr>
       <w:pStyle w:val="Footer"/>
@@ -7558,7 +8031,7 @@
       <w:rPr>
         <w:rStyle w:val="PageNumber"/>
       </w:rPr>
-      <w:t>December</w:t>
+      <w:t>September</w:t>
     </w:r>
     <w:r>
       <w:rPr>
@@ -7570,7 +8043,7 @@
       <w:rPr>
         <w:rStyle w:val="PageNumber"/>
       </w:rPr>
-      <w:t>7</w:t>
+      <w:t>8</w:t>
     </w:r>
   </w:p>
   <w:p>
@@ -7627,7 +8100,7 @@
         <w:rStyle w:val="PageNumber"/>
         <w:noProof/>
       </w:rPr>
-      <w:t>2</w:t>
+      <w:t>7</w:t>
     </w:r>
     <w:r>
       <w:rPr>
@@ -7641,7 +8114,7 @@
 </file>
 
 <file path=word/footnotes.xml><?xml version="1.0" encoding="utf-8"?>
-<w:footnotes xmlns:wpc="http://schemas.microsoft.com/office/word/2010/wordprocessingCanvas" xmlns:mc="http://schemas.openxmlformats.org/markup-compatibility/2006" xmlns:o="urn:schemas-microsoft-com:office:office" xmlns:r="http://schemas.openxmlformats.org/officeDocument/2006/relationships" xmlns:m="http://schemas.openxmlformats.org/officeDocument/2006/math" xmlns:v="urn:schemas-microsoft-com:vml" xmlns:wp14="http://schemas.microsoft.com/office/word/2010/wordprocessingDrawing" xmlns:wp="http://schemas.openxmlformats.org/drawingml/2006/wordprocessingDrawing" xmlns:w10="urn:schemas-microsoft-com:office:word" xmlns:w="http://schemas.openxmlformats.org/wordprocessingml/2006/main" xmlns:w14="http://schemas.microsoft.com/office/word/2010/wordml" xmlns:wpg="http://schemas.microsoft.com/office/word/2010/wordprocessingGroup" xmlns:wpi="http://schemas.microsoft.com/office/word/2010/wordprocessingInk" xmlns:wne="http://schemas.microsoft.com/office/word/2006/wordml" xmlns:wps="http://schemas.microsoft.com/office/word/2010/wordprocessingShape" mc:Ignorable="w14 wp14">
+<w:footnotes xmlns:wpc="http://schemas.microsoft.com/office/word/2010/wordprocessingCanvas" xmlns:cx="http://schemas.microsoft.com/office/drawing/2014/chartex" xmlns:cx1="http://schemas.microsoft.com/office/drawing/2015/9/8/chartex" xmlns:cx2="http://schemas.microsoft.com/office/drawing/2015/10/21/chartex" xmlns:cx3="http://schemas.microsoft.com/office/drawing/2016/5/9/chartex" xmlns:cx4="http://schemas.microsoft.com/office/drawing/2016/5/10/chartex" xmlns:cx5="http://schemas.microsoft.com/office/drawing/2016/5/11/chartex" xmlns:cx6="http://schemas.microsoft.com/office/drawing/2016/5/12/chartex" xmlns:cx7="http://schemas.microsoft.com/office/drawing/2016/5/13/chartex" xmlns:cx8="http://schemas.microsoft.com/office/drawing/2016/5/14/chartex" xmlns:mc="http://schemas.openxmlformats.org/markup-compatibility/2006" xmlns:aink="http://schemas.microsoft.com/office/drawing/2016/ink" xmlns:am3d="http://schemas.microsoft.com/office/drawing/2017/model3d" xmlns:o="urn:schemas-microsoft-com:office:office" xmlns:r="http://schemas.openxmlformats.org/officeDocument/2006/relationships" xmlns:m="http://schemas.openxmlformats.org/officeDocument/2006/math" xmlns:v="urn:schemas-microsoft-com:vml" xmlns:wp14="http://schemas.microsoft.com/office/word/2010/wordprocessingDrawing" xmlns:wp="http://schemas.openxmlformats.org/drawingml/2006/wordprocessingDrawing" xmlns:w10="urn:schemas-microsoft-com:office:word" xmlns:w="http://schemas.openxmlformats.org/wordprocessingml/2006/main" xmlns:w14="http://schemas.microsoft.com/office/word/2010/wordml" xmlns:w15="http://schemas.microsoft.com/office/word/2012/wordml" xmlns:w16cid="http://schemas.microsoft.com/office/word/2016/wordml/cid" xmlns:w16se="http://schemas.microsoft.com/office/word/2015/wordml/symex" xmlns:wpg="http://schemas.microsoft.com/office/word/2010/wordprocessingGroup" xmlns:wpi="http://schemas.microsoft.com/office/word/2010/wordprocessingInk" xmlns:wne="http://schemas.microsoft.com/office/word/2006/wordml" xmlns:wps="http://schemas.microsoft.com/office/word/2010/wordprocessingShape" mc:Ignorable="w14 w15 w16se w16cid wp14">
   <w:footnote w:type="separator" w:id="-1">
     <w:p>
       <w:r>
@@ -7662,7 +8135,7 @@
 </file>
 
 <file path=word/numbering.xml><?xml version="1.0" encoding="utf-8"?>
-<w:numbering xmlns:wpc="http://schemas.microsoft.com/office/word/2010/wordprocessingCanvas" xmlns:mc="http://schemas.openxmlformats.org/markup-compatibility/2006" xmlns:o="urn:schemas-microsoft-com:office:office" xmlns:r="http://schemas.openxmlformats.org/officeDocument/2006/relationships" xmlns:m="http://schemas.openxmlformats.org/officeDocument/2006/math" xmlns:v="urn:schemas-microsoft-com:vml" xmlns:wp14="http://schemas.microsoft.com/office/word/2010/wordprocessingDrawing" xmlns:wp="http://schemas.openxmlformats.org/drawingml/2006/wordprocessingDrawing" xmlns:w10="urn:schemas-microsoft-com:office:word" xmlns:w="http://schemas.openxmlformats.org/wordprocessingml/2006/main" xmlns:w14="http://schemas.microsoft.com/office/word/2010/wordml" xmlns:wpg="http://schemas.microsoft.com/office/word/2010/wordprocessingGroup" xmlns:wpi="http://schemas.microsoft.com/office/word/2010/wordprocessingInk" xmlns:wne="http://schemas.microsoft.com/office/word/2006/wordml" xmlns:wps="http://schemas.microsoft.com/office/word/2010/wordprocessingShape" mc:Ignorable="w14 wp14">
+<w:numbering xmlns:wpc="http://schemas.microsoft.com/office/word/2010/wordprocessingCanvas" xmlns:cx="http://schemas.microsoft.com/office/drawing/2014/chartex" xmlns:cx1="http://schemas.microsoft.com/office/drawing/2015/9/8/chartex" xmlns:cx2="http://schemas.microsoft.com/office/drawing/2015/10/21/chartex" xmlns:cx3="http://schemas.microsoft.com/office/drawing/2016/5/9/chartex" xmlns:cx4="http://schemas.microsoft.com/office/drawing/2016/5/10/chartex" xmlns:cx5="http://schemas.microsoft.com/office/drawing/2016/5/11/chartex" xmlns:cx6="http://schemas.microsoft.com/office/drawing/2016/5/12/chartex" xmlns:cx7="http://schemas.microsoft.com/office/drawing/2016/5/13/chartex" xmlns:cx8="http://schemas.microsoft.com/office/drawing/2016/5/14/chartex" xmlns:mc="http://schemas.openxmlformats.org/markup-compatibility/2006" xmlns:aink="http://schemas.microsoft.com/office/drawing/2016/ink" xmlns:am3d="http://schemas.microsoft.com/office/drawing/2017/model3d" xmlns:o="urn:schemas-microsoft-com:office:office" xmlns:r="http://schemas.openxmlformats.org/officeDocument/2006/relationships" xmlns:m="http://schemas.openxmlformats.org/officeDocument/2006/math" xmlns:v="urn:schemas-microsoft-com:vml" xmlns:wp14="http://schemas.microsoft.com/office/word/2010/wordprocessingDrawing" xmlns:wp="http://schemas.openxmlformats.org/drawingml/2006/wordprocessingDrawing" xmlns:w10="urn:schemas-microsoft-com:office:word" xmlns:w="http://schemas.openxmlformats.org/wordprocessingml/2006/main" xmlns:w14="http://schemas.microsoft.com/office/word/2010/wordml" xmlns:w15="http://schemas.microsoft.com/office/word/2012/wordml" xmlns:w16cid="http://schemas.microsoft.com/office/word/2016/wordml/cid" xmlns:w16se="http://schemas.microsoft.com/office/word/2015/wordml/symex" xmlns:wpg="http://schemas.microsoft.com/office/word/2010/wordprocessingGroup" xmlns:wpi="http://schemas.microsoft.com/office/word/2010/wordprocessingInk" xmlns:wne="http://schemas.microsoft.com/office/word/2006/wordml" xmlns:wps="http://schemas.microsoft.com/office/word/2010/wordprocessingShape" mc:Ignorable="w14 w15 w16se w16cid wp14">
   <w:numPicBullet w:numPicBulletId="0">
     <w:pict>
       <v:shapetype id="_x0000_t75" coordsize="21600,21600" o:spt="75" o:preferrelative="t" path="m@4@5l@4@11@9@11@9@5xe" filled="f" stroked="f">
@@ -7684,12 +8157,12 @@
         <v:path o:extrusionok="f" gradientshapeok="t" o:connecttype="rect"/>
         <o:lock v:ext="edit" aspectratio="t"/>
       </v:shapetype>
-      <v:shape id="_x0000_i1054" type="#_x0000_t75" style="width:68.25pt;height:41.25pt" o:bullet="t">
+      <v:shape id="_x0000_i1048" type="#_x0000_t75" style="width:68.25pt;height:41.25pt" o:bullet="t">
         <v:imagedata r:id="rId1" o:title="pointing-finger-white-small"/>
       </v:shape>
     </w:pict>
   </w:numPicBullet>
-  <w:abstractNum w:abstractNumId="0">
+  <w:abstractNum w:abstractNumId="0" w15:restartNumberingAfterBreak="0">
     <w:nsid w:val="05B10654"/>
     <w:multiLevelType w:val="multilevel"/>
     <w:tmpl w:val="B51A4BBC"/>
@@ -7802,7 +8275,7 @@
       </w:rPr>
     </w:lvl>
   </w:abstractNum>
-  <w:abstractNum w:abstractNumId="1">
+  <w:abstractNum w:abstractNumId="1" w15:restartNumberingAfterBreak="0">
     <w:nsid w:val="096C3577"/>
     <w:multiLevelType w:val="hybridMultilevel"/>
     <w:tmpl w:val="C5828E9A"/>
@@ -7919,7 +8392,7 @@
       </w:pPr>
     </w:lvl>
   </w:abstractNum>
-  <w:abstractNum w:abstractNumId="2">
+  <w:abstractNum w:abstractNumId="2" w15:restartNumberingAfterBreak="0">
     <w:nsid w:val="0F62625C"/>
     <w:multiLevelType w:val="multilevel"/>
     <w:tmpl w:val="B0BA5504"/>
@@ -8101,7 +8574,7 @@
       </w:rPr>
     </w:lvl>
   </w:abstractNum>
-  <w:abstractNum w:abstractNumId="3">
+  <w:abstractNum w:abstractNumId="3" w15:restartNumberingAfterBreak="0">
     <w:nsid w:val="1B293328"/>
     <w:multiLevelType w:val="multilevel"/>
     <w:tmpl w:val="1CF66654"/>
@@ -8214,7 +8687,7 @@
       </w:rPr>
     </w:lvl>
   </w:abstractNum>
-  <w:abstractNum w:abstractNumId="4">
+  <w:abstractNum w:abstractNumId="4" w15:restartNumberingAfterBreak="0">
     <w:nsid w:val="1C88381C"/>
     <w:multiLevelType w:val="hybridMultilevel"/>
     <w:tmpl w:val="BA7EF7CE"/>
@@ -8355,7 +8828,7 @@
       </w:rPr>
     </w:lvl>
   </w:abstractNum>
-  <w:abstractNum w:abstractNumId="5">
+  <w:abstractNum w:abstractNumId="5" w15:restartNumberingAfterBreak="0">
     <w:nsid w:val="1E223CA6"/>
     <w:multiLevelType w:val="multilevel"/>
     <w:tmpl w:val="B97C6A08"/>
@@ -8468,7 +8941,7 @@
       </w:rPr>
     </w:lvl>
   </w:abstractNum>
-  <w:abstractNum w:abstractNumId="6">
+  <w:abstractNum w:abstractNumId="6" w15:restartNumberingAfterBreak="0">
     <w:nsid w:val="2E815826"/>
     <w:multiLevelType w:val="hybridMultilevel"/>
     <w:tmpl w:val="04663B9E"/>
@@ -8589,7 +9062,7 @@
       </w:pPr>
     </w:lvl>
   </w:abstractNum>
-  <w:abstractNum w:abstractNumId="7">
+  <w:abstractNum w:abstractNumId="7" w15:restartNumberingAfterBreak="0">
     <w:nsid w:val="30CF4423"/>
     <w:multiLevelType w:val="multilevel"/>
     <w:tmpl w:val="F8022308"/>
@@ -8730,7 +9203,7 @@
       </w:rPr>
     </w:lvl>
   </w:abstractNum>
-  <w:abstractNum w:abstractNumId="8">
+  <w:abstractNum w:abstractNumId="8" w15:restartNumberingAfterBreak="0">
     <w:nsid w:val="327F5CE7"/>
     <w:multiLevelType w:val="hybridMultilevel"/>
     <w:tmpl w:val="7BC4ADCC"/>
@@ -8871,7 +9344,7 @@
       </w:rPr>
     </w:lvl>
   </w:abstractNum>
-  <w:abstractNum w:abstractNumId="9">
+  <w:abstractNum w:abstractNumId="9" w15:restartNumberingAfterBreak="0">
     <w:nsid w:val="425D21C5"/>
     <w:multiLevelType w:val="multilevel"/>
     <w:tmpl w:val="E06875A8"/>
@@ -8984,7 +9457,7 @@
       </w:rPr>
     </w:lvl>
   </w:abstractNum>
-  <w:abstractNum w:abstractNumId="10">
+  <w:abstractNum w:abstractNumId="10" w15:restartNumberingAfterBreak="0">
     <w:nsid w:val="47165DDE"/>
     <w:multiLevelType w:val="multilevel"/>
     <w:tmpl w:val="3C9ECE92"/>
@@ -9070,7 +9543,7 @@
       </w:pPr>
     </w:lvl>
   </w:abstractNum>
-  <w:abstractNum w:abstractNumId="11">
+  <w:abstractNum w:abstractNumId="11" w15:restartNumberingAfterBreak="0">
     <w:nsid w:val="4BC63E69"/>
     <w:multiLevelType w:val="multilevel"/>
     <w:tmpl w:val="58E47D88"/>
@@ -9212,7 +9685,7 @@
       </w:rPr>
     </w:lvl>
   </w:abstractNum>
-  <w:abstractNum w:abstractNumId="12">
+  <w:abstractNum w:abstractNumId="12" w15:restartNumberingAfterBreak="0">
     <w:nsid w:val="53257DB6"/>
     <w:multiLevelType w:val="hybridMultilevel"/>
     <w:tmpl w:val="0FA46B1C"/>
@@ -9324,7 +9797,7 @@
       </w:rPr>
     </w:lvl>
   </w:abstractNum>
-  <w:abstractNum w:abstractNumId="13">
+  <w:abstractNum w:abstractNumId="13" w15:restartNumberingAfterBreak="0">
     <w:nsid w:val="581571F7"/>
     <w:multiLevelType w:val="hybridMultilevel"/>
     <w:tmpl w:val="13EC8F6A"/>
@@ -9465,7 +9938,7 @@
       </w:rPr>
     </w:lvl>
   </w:abstractNum>
-  <w:abstractNum w:abstractNumId="14">
+  <w:abstractNum w:abstractNumId="14" w15:restartNumberingAfterBreak="0">
     <w:nsid w:val="606A0D49"/>
     <w:multiLevelType w:val="multilevel"/>
     <w:tmpl w:val="7772D7E8"/>
@@ -9607,7 +10080,7 @@
       </w:rPr>
     </w:lvl>
   </w:abstractNum>
-  <w:abstractNum w:abstractNumId="15">
+  <w:abstractNum w:abstractNumId="15" w15:restartNumberingAfterBreak="0">
     <w:nsid w:val="68FD01D8"/>
     <w:multiLevelType w:val="multilevel"/>
     <w:tmpl w:val="7D1C31E0"/>
@@ -9720,7 +10193,7 @@
       </w:rPr>
     </w:lvl>
   </w:abstractNum>
-  <w:abstractNum w:abstractNumId="16">
+  <w:abstractNum w:abstractNumId="16" w15:restartNumberingAfterBreak="0">
     <w:nsid w:val="6D5C2438"/>
     <w:multiLevelType w:val="hybridMultilevel"/>
     <w:tmpl w:val="9CEEF7A4"/>
@@ -9837,7 +10310,7 @@
       </w:pPr>
     </w:lvl>
   </w:abstractNum>
-  <w:abstractNum w:abstractNumId="17">
+  <w:abstractNum w:abstractNumId="17" w15:restartNumberingAfterBreak="0">
     <w:nsid w:val="6F182A87"/>
     <w:multiLevelType w:val="hybridMultilevel"/>
     <w:tmpl w:val="57642176"/>
@@ -9951,7 +10424,7 @@
       </w:pPr>
     </w:lvl>
   </w:abstractNum>
-  <w:abstractNum w:abstractNumId="18">
+  <w:abstractNum w:abstractNumId="18" w15:restartNumberingAfterBreak="0">
     <w:nsid w:val="71494325"/>
     <w:multiLevelType w:val="multilevel"/>
     <w:tmpl w:val="D9AC1A3A"/>
@@ -10064,7 +10537,7 @@
       </w:rPr>
     </w:lvl>
   </w:abstractNum>
-  <w:abstractNum w:abstractNumId="19">
+  <w:abstractNum w:abstractNumId="19" w15:restartNumberingAfterBreak="0">
     <w:nsid w:val="73B1173E"/>
     <w:multiLevelType w:val="hybridMultilevel"/>
     <w:tmpl w:val="2640D13E"/>
@@ -10185,7 +10658,7 @@
       </w:pPr>
     </w:lvl>
   </w:abstractNum>
-  <w:abstractNum w:abstractNumId="20">
+  <w:abstractNum w:abstractNumId="20" w15:restartNumberingAfterBreak="0">
     <w:nsid w:val="7F9D06EE"/>
     <w:multiLevelType w:val="hybridMultilevel"/>
     <w:tmpl w:val="29E0F7D2"/>
@@ -10397,7 +10870,7 @@
 </file>
 
 <file path=word/styles.xml><?xml version="1.0" encoding="utf-8"?>
-<w:styles xmlns:mc="http://schemas.openxmlformats.org/markup-compatibility/2006" xmlns:r="http://schemas.openxmlformats.org/officeDocument/2006/relationships" xmlns:w="http://schemas.openxmlformats.org/wordprocessingml/2006/main" xmlns:w14="http://schemas.microsoft.com/office/word/2010/wordml" mc:Ignorable="w14">
+<w:styles xmlns:mc="http://schemas.openxmlformats.org/markup-compatibility/2006" xmlns:r="http://schemas.openxmlformats.org/officeDocument/2006/relationships" xmlns:w="http://schemas.openxmlformats.org/wordprocessingml/2006/main" xmlns:w14="http://schemas.microsoft.com/office/word/2010/wordml" xmlns:w15="http://schemas.microsoft.com/office/word/2012/wordml" xmlns:w16cid="http://schemas.microsoft.com/office/word/2016/wordml/cid" xmlns:w16se="http://schemas.microsoft.com/office/word/2015/wordml/symex" mc:Ignorable="w14 w15 w16se w16cid">
   <w:docDefaults>
     <w:rPrDefault>
       <w:rPr>
@@ -10407,151 +10880,376 @@
     </w:rPrDefault>
     <w:pPrDefault/>
   </w:docDefaults>
-  <w:latentStyles w:defLockedState="0" w:defUIPriority="0" w:defSemiHidden="1" w:defUnhideWhenUsed="1" w:defQFormat="0" w:count="267">
-    <w:lsdException w:name="Normal" w:semiHidden="0" w:unhideWhenUsed="0" w:qFormat="1"/>
-    <w:lsdException w:name="heading 1" w:semiHidden="0" w:unhideWhenUsed="0" w:qFormat="1"/>
-    <w:lsdException w:name="heading 2" w:semiHidden="0" w:unhideWhenUsed="0" w:qFormat="1"/>
-    <w:lsdException w:name="heading 3" w:semiHidden="0" w:unhideWhenUsed="0" w:qFormat="1"/>
-    <w:lsdException w:name="heading 4" w:semiHidden="0" w:unhideWhenUsed="0" w:qFormat="1"/>
-    <w:lsdException w:name="heading 5" w:semiHidden="0" w:unhideWhenUsed="0" w:qFormat="1"/>
-    <w:lsdException w:name="heading 6" w:semiHidden="0" w:unhideWhenUsed="0" w:qFormat="1"/>
-    <w:lsdException w:name="heading 7" w:qFormat="1"/>
-    <w:lsdException w:name="heading 8" w:qFormat="1"/>
-    <w:lsdException w:name="heading 9" w:qFormat="1"/>
-    <w:lsdException w:name="toc 1" w:uiPriority="39"/>
-    <w:lsdException w:name="toc 2" w:uiPriority="39"/>
-    <w:lsdException w:name="toc 3" w:uiPriority="39"/>
-    <w:lsdException w:name="toc 4" w:uiPriority="39"/>
-    <w:lsdException w:name="toc 5" w:uiPriority="39"/>
-    <w:lsdException w:name="toc 6" w:uiPriority="39"/>
-    <w:lsdException w:name="toc 7" w:uiPriority="39"/>
-    <w:lsdException w:name="toc 8" w:uiPriority="39"/>
-    <w:lsdException w:name="toc 9" w:uiPriority="39"/>
-    <w:lsdException w:name="footer" w:uiPriority="99"/>
-    <w:lsdException w:name="caption" w:qFormat="1"/>
-    <w:lsdException w:name="List Number" w:semiHidden="0" w:unhideWhenUsed="0"/>
-    <w:lsdException w:name="List 4" w:semiHidden="0" w:unhideWhenUsed="0"/>
-    <w:lsdException w:name="List 5" w:semiHidden="0" w:unhideWhenUsed="0"/>
-    <w:lsdException w:name="Title" w:semiHidden="0" w:unhideWhenUsed="0" w:qFormat="1"/>
-    <w:lsdException w:name="Subtitle" w:semiHidden="0" w:unhideWhenUsed="0" w:qFormat="1"/>
-    <w:lsdException w:name="Salutation" w:semiHidden="0" w:unhideWhenUsed="0"/>
-    <w:lsdException w:name="Date" w:semiHidden="0" w:unhideWhenUsed="0"/>
-    <w:lsdException w:name="Body Text First Indent" w:semiHidden="0" w:unhideWhenUsed="0"/>
-    <w:lsdException w:name="Hyperlink" w:uiPriority="99"/>
-    <w:lsdException w:name="Strong" w:semiHidden="0" w:unhideWhenUsed="0" w:qFormat="1"/>
-    <w:lsdException w:name="Emphasis" w:semiHidden="0" w:unhideWhenUsed="0" w:qFormat="1"/>
-    <w:lsdException w:name="Table Grid" w:semiHidden="0" w:unhideWhenUsed="0"/>
-    <w:lsdException w:name="Placeholder Text" w:uiPriority="99" w:unhideWhenUsed="0"/>
-    <w:lsdException w:name="No Spacing" w:semiHidden="0" w:uiPriority="1" w:unhideWhenUsed="0" w:qFormat="1"/>
-    <w:lsdException w:name="Light Shading" w:semiHidden="0" w:uiPriority="60" w:unhideWhenUsed="0"/>
-    <w:lsdException w:name="Light List" w:semiHidden="0" w:uiPriority="61" w:unhideWhenUsed="0"/>
-    <w:lsdException w:name="Light Grid" w:semiHidden="0" w:uiPriority="62" w:unhideWhenUsed="0"/>
-    <w:lsdException w:name="Medium Shading 1" w:semiHidden="0" w:uiPriority="63" w:unhideWhenUsed="0"/>
-    <w:lsdException w:name="Medium Shading 2" w:semiHidden="0" w:uiPriority="64" w:unhideWhenUsed="0"/>
-    <w:lsdException w:name="Medium List 1" w:semiHidden="0" w:uiPriority="65" w:unhideWhenUsed="0"/>
-    <w:lsdException w:name="Medium List 2" w:semiHidden="0" w:uiPriority="66" w:unhideWhenUsed="0"/>
-    <w:lsdException w:name="Medium Grid 1" w:semiHidden="0" w:uiPriority="67" w:unhideWhenUsed="0"/>
-    <w:lsdException w:name="Medium Grid 2" w:semiHidden="0" w:uiPriority="68" w:unhideWhenUsed="0"/>
-    <w:lsdException w:name="Medium Grid 3" w:semiHidden="0" w:uiPriority="69" w:unhideWhenUsed="0"/>
-    <w:lsdException w:name="Dark List" w:semiHidden="0" w:uiPriority="70" w:unhideWhenUsed="0"/>
-    <w:lsdException w:name="Colorful Shading" w:semiHidden="0" w:uiPriority="71" w:unhideWhenUsed="0"/>
-    <w:lsdException w:name="Colorful List" w:semiHidden="0" w:uiPriority="72" w:unhideWhenUsed="0"/>
-    <w:lsdException w:name="Colorful Grid" w:semiHidden="0" w:uiPriority="73" w:unhideWhenUsed="0"/>
-    <w:lsdException w:name="Light Shading Accent 1" w:semiHidden="0" w:uiPriority="60" w:unhideWhenUsed="0"/>
-    <w:lsdException w:name="Light List Accent 1" w:semiHidden="0" w:uiPriority="61" w:unhideWhenUsed="0"/>
-    <w:lsdException w:name="Light Grid Accent 1" w:semiHidden="0" w:uiPriority="62" w:unhideWhenUsed="0"/>
-    <w:lsdException w:name="Medium Shading 1 Accent 1" w:semiHidden="0" w:uiPriority="63" w:unhideWhenUsed="0"/>
-    <w:lsdException w:name="Medium Shading 2 Accent 1" w:semiHidden="0" w:uiPriority="64" w:unhideWhenUsed="0"/>
-    <w:lsdException w:name="Medium List 1 Accent 1" w:semiHidden="0" w:uiPriority="65" w:unhideWhenUsed="0"/>
-    <w:lsdException w:name="Revision" w:uiPriority="99" w:unhideWhenUsed="0"/>
-    <w:lsdException w:name="List Paragraph" w:semiHidden="0" w:uiPriority="34" w:unhideWhenUsed="0" w:qFormat="1"/>
-    <w:lsdException w:name="Quote" w:semiHidden="0" w:uiPriority="29" w:unhideWhenUsed="0" w:qFormat="1"/>
-    <w:lsdException w:name="Intense Quote" w:semiHidden="0" w:uiPriority="30" w:unhideWhenUsed="0" w:qFormat="1"/>
-    <w:lsdException w:name="Medium List 2 Accent 1" w:semiHidden="0" w:uiPriority="66" w:unhideWhenUsed="0"/>
-    <w:lsdException w:name="Medium Grid 1 Accent 1" w:semiHidden="0" w:uiPriority="67" w:unhideWhenUsed="0"/>
-    <w:lsdException w:name="Medium Grid 2 Accent 1" w:semiHidden="0" w:uiPriority="68" w:unhideWhenUsed="0"/>
-    <w:lsdException w:name="Medium Grid 3 Accent 1" w:semiHidden="0" w:uiPriority="69" w:unhideWhenUsed="0"/>
-    <w:lsdException w:name="Dark List Accent 1" w:semiHidden="0" w:uiPriority="70" w:unhideWhenUsed="0"/>
-    <w:lsdException w:name="Colorful Shading Accent 1" w:semiHidden="0" w:uiPriority="71" w:unhideWhenUsed="0"/>
-    <w:lsdException w:name="Colorful List Accent 1" w:semiHidden="0" w:uiPriority="72" w:unhideWhenUsed="0"/>
-    <w:lsdException w:name="Colorful Grid Accent 1" w:semiHidden="0" w:uiPriority="73" w:unhideWhenUsed="0"/>
-    <w:lsdException w:name="Light Shading Accent 2" w:semiHidden="0" w:uiPriority="60" w:unhideWhenUsed="0"/>
-    <w:lsdException w:name="Light List Accent 2" w:semiHidden="0" w:uiPriority="61" w:unhideWhenUsed="0"/>
-    <w:lsdException w:name="Light Grid Accent 2" w:semiHidden="0" w:uiPriority="62" w:unhideWhenUsed="0"/>
-    <w:lsdException w:name="Medium Shading 1 Accent 2" w:semiHidden="0" w:uiPriority="63" w:unhideWhenUsed="0"/>
-    <w:lsdException w:name="Medium Shading 2 Accent 2" w:semiHidden="0" w:uiPriority="64" w:unhideWhenUsed="0"/>
-    <w:lsdException w:name="Medium List 1 Accent 2" w:semiHidden="0" w:uiPriority="65" w:unhideWhenUsed="0"/>
-    <w:lsdException w:name="Medium List 2 Accent 2" w:semiHidden="0" w:uiPriority="66" w:unhideWhenUsed="0"/>
-    <w:lsdException w:name="Medium Grid 1 Accent 2" w:semiHidden="0" w:uiPriority="67" w:unhideWhenUsed="0"/>
-    <w:lsdException w:name="Medium Grid 2 Accent 2" w:semiHidden="0" w:uiPriority="68" w:unhideWhenUsed="0"/>
-    <w:lsdException w:name="Medium Grid 3 Accent 2" w:semiHidden="0" w:uiPriority="69" w:unhideWhenUsed="0"/>
-    <w:lsdException w:name="Dark List Accent 2" w:semiHidden="0" w:uiPriority="70" w:unhideWhenUsed="0"/>
-    <w:lsdException w:name="Colorful Shading Accent 2" w:semiHidden="0" w:uiPriority="71" w:unhideWhenUsed="0"/>
-    <w:lsdException w:name="Colorful List Accent 2" w:semiHidden="0" w:uiPriority="72" w:unhideWhenUsed="0"/>
-    <w:lsdException w:name="Colorful Grid Accent 2" w:semiHidden="0" w:uiPriority="73" w:unhideWhenUsed="0"/>
-    <w:lsdException w:name="Light Shading Accent 3" w:semiHidden="0" w:uiPriority="60" w:unhideWhenUsed="0"/>
-    <w:lsdException w:name="Light List Accent 3" w:semiHidden="0" w:uiPriority="61" w:unhideWhenUsed="0"/>
-    <w:lsdException w:name="Light Grid Accent 3" w:semiHidden="0" w:uiPriority="62" w:unhideWhenUsed="0"/>
-    <w:lsdException w:name="Medium Shading 1 Accent 3" w:semiHidden="0" w:uiPriority="63" w:unhideWhenUsed="0"/>
-    <w:lsdException w:name="Medium Shading 2 Accent 3" w:semiHidden="0" w:uiPriority="64" w:unhideWhenUsed="0"/>
-    <w:lsdException w:name="Medium List 1 Accent 3" w:semiHidden="0" w:uiPriority="65" w:unhideWhenUsed="0"/>
-    <w:lsdException w:name="Medium List 2 Accent 3" w:semiHidden="0" w:uiPriority="66" w:unhideWhenUsed="0"/>
-    <w:lsdException w:name="Medium Grid 1 Accent 3" w:semiHidden="0" w:uiPriority="67" w:unhideWhenUsed="0"/>
-    <w:lsdException w:name="Medium Grid 2 Accent 3" w:semiHidden="0" w:uiPriority="68" w:unhideWhenUsed="0"/>
-    <w:lsdException w:name="Medium Grid 3 Accent 3" w:semiHidden="0" w:uiPriority="69" w:unhideWhenUsed="0"/>
-    <w:lsdException w:name="Dark List Accent 3" w:semiHidden="0" w:uiPriority="70" w:unhideWhenUsed="0"/>
-    <w:lsdException w:name="Colorful Shading Accent 3" w:semiHidden="0" w:uiPriority="71" w:unhideWhenUsed="0"/>
-    <w:lsdException w:name="Colorful List Accent 3" w:semiHidden="0" w:uiPriority="72" w:unhideWhenUsed="0"/>
-    <w:lsdException w:name="Colorful Grid Accent 3" w:semiHidden="0" w:uiPriority="73" w:unhideWhenUsed="0"/>
-    <w:lsdException w:name="Light Shading Accent 4" w:semiHidden="0" w:uiPriority="60" w:unhideWhenUsed="0"/>
-    <w:lsdException w:name="Light List Accent 4" w:semiHidden="0" w:uiPriority="61" w:unhideWhenUsed="0"/>
-    <w:lsdException w:name="Light Grid Accent 4" w:semiHidden="0" w:uiPriority="62" w:unhideWhenUsed="0"/>
-    <w:lsdException w:name="Medium Shading 1 Accent 4" w:semiHidden="0" w:uiPriority="63" w:unhideWhenUsed="0"/>
-    <w:lsdException w:name="Medium Shading 2 Accent 4" w:semiHidden="0" w:uiPriority="64" w:unhideWhenUsed="0"/>
-    <w:lsdException w:name="Medium List 1 Accent 4" w:semiHidden="0" w:uiPriority="65" w:unhideWhenUsed="0"/>
-    <w:lsdException w:name="Medium List 2 Accent 4" w:semiHidden="0" w:uiPriority="66" w:unhideWhenUsed="0"/>
-    <w:lsdException w:name="Medium Grid 1 Accent 4" w:semiHidden="0" w:uiPriority="67" w:unhideWhenUsed="0"/>
-    <w:lsdException w:name="Medium Grid 2 Accent 4" w:semiHidden="0" w:uiPriority="68" w:unhideWhenUsed="0"/>
-    <w:lsdException w:name="Medium Grid 3 Accent 4" w:semiHidden="0" w:uiPriority="69" w:unhideWhenUsed="0"/>
-    <w:lsdException w:name="Dark List Accent 4" w:semiHidden="0" w:uiPriority="70" w:unhideWhenUsed="0"/>
-    <w:lsdException w:name="Colorful Shading Accent 4" w:semiHidden="0" w:uiPriority="71" w:unhideWhenUsed="0"/>
-    <w:lsdException w:name="Colorful List Accent 4" w:semiHidden="0" w:uiPriority="72" w:unhideWhenUsed="0"/>
-    <w:lsdException w:name="Colorful Grid Accent 4" w:semiHidden="0" w:uiPriority="73" w:unhideWhenUsed="0"/>
-    <w:lsdException w:name="Light Shading Accent 5" w:semiHidden="0" w:uiPriority="60" w:unhideWhenUsed="0"/>
-    <w:lsdException w:name="Light List Accent 5" w:semiHidden="0" w:uiPriority="61" w:unhideWhenUsed="0"/>
-    <w:lsdException w:name="Light Grid Accent 5" w:semiHidden="0" w:uiPriority="62" w:unhideWhenUsed="0"/>
-    <w:lsdException w:name="Medium Shading 1 Accent 5" w:semiHidden="0" w:uiPriority="63" w:unhideWhenUsed="0"/>
-    <w:lsdException w:name="Medium Shading 2 Accent 5" w:semiHidden="0" w:uiPriority="64" w:unhideWhenUsed="0"/>
-    <w:lsdException w:name="Medium List 1 Accent 5" w:semiHidden="0" w:uiPriority="65" w:unhideWhenUsed="0"/>
-    <w:lsdException w:name="Medium List 2 Accent 5" w:semiHidden="0" w:uiPriority="66" w:unhideWhenUsed="0"/>
-    <w:lsdException w:name="Medium Grid 1 Accent 5" w:semiHidden="0" w:uiPriority="67" w:unhideWhenUsed="0"/>
-    <w:lsdException w:name="Medium Grid 2 Accent 5" w:semiHidden="0" w:uiPriority="68" w:unhideWhenUsed="0"/>
-    <w:lsdException w:name="Medium Grid 3 Accent 5" w:semiHidden="0" w:uiPriority="69" w:unhideWhenUsed="0"/>
-    <w:lsdException w:name="Dark List Accent 5" w:semiHidden="0" w:uiPriority="70" w:unhideWhenUsed="0"/>
-    <w:lsdException w:name="Colorful Shading Accent 5" w:semiHidden="0" w:uiPriority="71" w:unhideWhenUsed="0"/>
-    <w:lsdException w:name="Colorful List Accent 5" w:semiHidden="0" w:uiPriority="72" w:unhideWhenUsed="0"/>
-    <w:lsdException w:name="Colorful Grid Accent 5" w:semiHidden="0" w:uiPriority="73" w:unhideWhenUsed="0"/>
-    <w:lsdException w:name="Light Shading Accent 6" w:semiHidden="0" w:uiPriority="60" w:unhideWhenUsed="0"/>
-    <w:lsdException w:name="Light List Accent 6" w:semiHidden="0" w:uiPriority="61" w:unhideWhenUsed="0"/>
-    <w:lsdException w:name="Light Grid Accent 6" w:semiHidden="0" w:uiPriority="62" w:unhideWhenUsed="0"/>
-    <w:lsdException w:name="Medium Shading 1 Accent 6" w:semiHidden="0" w:uiPriority="63" w:unhideWhenUsed="0"/>
-    <w:lsdException w:name="Medium Shading 2 Accent 6" w:semiHidden="0" w:uiPriority="64" w:unhideWhenUsed="0"/>
-    <w:lsdException w:name="Medium List 1 Accent 6" w:semiHidden="0" w:uiPriority="65" w:unhideWhenUsed="0"/>
-    <w:lsdException w:name="Medium List 2 Accent 6" w:semiHidden="0" w:uiPriority="66" w:unhideWhenUsed="0"/>
-    <w:lsdException w:name="Medium Grid 1 Accent 6" w:semiHidden="0" w:uiPriority="67" w:unhideWhenUsed="0"/>
-    <w:lsdException w:name="Medium Grid 2 Accent 6" w:semiHidden="0" w:uiPriority="68" w:unhideWhenUsed="0"/>
-    <w:lsdException w:name="Medium Grid 3 Accent 6" w:semiHidden="0" w:uiPriority="69" w:unhideWhenUsed="0"/>
-    <w:lsdException w:name="Dark List Accent 6" w:semiHidden="0" w:uiPriority="70" w:unhideWhenUsed="0"/>
-    <w:lsdException w:name="Colorful Shading Accent 6" w:semiHidden="0" w:uiPriority="71" w:unhideWhenUsed="0"/>
-    <w:lsdException w:name="Colorful List Accent 6" w:semiHidden="0" w:uiPriority="72" w:unhideWhenUsed="0"/>
-    <w:lsdException w:name="Colorful Grid Accent 6" w:semiHidden="0" w:uiPriority="73" w:unhideWhenUsed="0"/>
-    <w:lsdException w:name="Subtle Emphasis" w:semiHidden="0" w:uiPriority="19" w:unhideWhenUsed="0" w:qFormat="1"/>
-    <w:lsdException w:name="Intense Emphasis" w:semiHidden="0" w:uiPriority="21" w:unhideWhenUsed="0" w:qFormat="1"/>
-    <w:lsdException w:name="Subtle Reference" w:semiHidden="0" w:uiPriority="31" w:unhideWhenUsed="0" w:qFormat="1"/>
-    <w:lsdException w:name="Intense Reference" w:semiHidden="0" w:uiPriority="32" w:unhideWhenUsed="0" w:qFormat="1"/>
-    <w:lsdException w:name="Book Title" w:semiHidden="0" w:uiPriority="33" w:unhideWhenUsed="0" w:qFormat="1"/>
-    <w:lsdException w:name="Bibliography" w:uiPriority="37"/>
-    <w:lsdException w:name="TOC Heading" w:uiPriority="39" w:qFormat="1"/>
+  <w:latentStyles w:defLockedState="0" w:defUIPriority="0" w:defSemiHidden="0" w:defUnhideWhenUsed="0" w:defQFormat="0" w:count="375">
+    <w:lsdException w:name="Normal" w:qFormat="1"/>
+    <w:lsdException w:name="heading 1" w:qFormat="1"/>
+    <w:lsdException w:name="heading 2" w:qFormat="1"/>
+    <w:lsdException w:name="heading 3" w:qFormat="1"/>
+    <w:lsdException w:name="heading 4" w:qFormat="1"/>
+    <w:lsdException w:name="heading 5" w:qFormat="1"/>
+    <w:lsdException w:name="heading 6" w:qFormat="1"/>
+    <w:lsdException w:name="heading 7" w:semiHidden="1" w:unhideWhenUsed="1" w:qFormat="1"/>
+    <w:lsdException w:name="heading 8" w:semiHidden="1" w:unhideWhenUsed="1" w:qFormat="1"/>
+    <w:lsdException w:name="heading 9" w:semiHidden="1" w:unhideWhenUsed="1" w:qFormat="1"/>
+    <w:lsdException w:name="index 1" w:semiHidden="1" w:unhideWhenUsed="1"/>
+    <w:lsdException w:name="index 2" w:semiHidden="1" w:unhideWhenUsed="1"/>
+    <w:lsdException w:name="index 3" w:semiHidden="1" w:unhideWhenUsed="1"/>
+    <w:lsdException w:name="index 4" w:semiHidden="1" w:unhideWhenUsed="1"/>
+    <w:lsdException w:name="index 5" w:semiHidden="1" w:unhideWhenUsed="1"/>
+    <w:lsdException w:name="index 6" w:semiHidden="1" w:unhideWhenUsed="1"/>
+    <w:lsdException w:name="index 7" w:semiHidden="1" w:unhideWhenUsed="1"/>
+    <w:lsdException w:name="index 8" w:semiHidden="1" w:unhideWhenUsed="1"/>
+    <w:lsdException w:name="index 9" w:semiHidden="1" w:unhideWhenUsed="1"/>
+    <w:lsdException w:name="toc 1" w:semiHidden="1" w:uiPriority="39" w:unhideWhenUsed="1"/>
+    <w:lsdException w:name="toc 2" w:semiHidden="1" w:uiPriority="39" w:unhideWhenUsed="1"/>
+    <w:lsdException w:name="toc 3" w:semiHidden="1" w:uiPriority="39" w:unhideWhenUsed="1"/>
+    <w:lsdException w:name="toc 4" w:semiHidden="1" w:uiPriority="39" w:unhideWhenUsed="1"/>
+    <w:lsdException w:name="toc 5" w:semiHidden="1" w:uiPriority="39" w:unhideWhenUsed="1"/>
+    <w:lsdException w:name="toc 6" w:semiHidden="1" w:uiPriority="39" w:unhideWhenUsed="1"/>
+    <w:lsdException w:name="toc 7" w:semiHidden="1" w:uiPriority="39" w:unhideWhenUsed="1"/>
+    <w:lsdException w:name="toc 8" w:semiHidden="1" w:uiPriority="39" w:unhideWhenUsed="1"/>
+    <w:lsdException w:name="toc 9" w:semiHidden="1" w:uiPriority="39" w:unhideWhenUsed="1"/>
+    <w:lsdException w:name="Normal Indent" w:semiHidden="1" w:unhideWhenUsed="1"/>
+    <w:lsdException w:name="footnote text" w:semiHidden="1" w:unhideWhenUsed="1"/>
+    <w:lsdException w:name="annotation text" w:semiHidden="1" w:unhideWhenUsed="1"/>
+    <w:lsdException w:name="header" w:semiHidden="1" w:unhideWhenUsed="1"/>
+    <w:lsdException w:name="footer" w:semiHidden="1" w:uiPriority="99" w:unhideWhenUsed="1"/>
+    <w:lsdException w:name="index heading" w:semiHidden="1" w:unhideWhenUsed="1"/>
+    <w:lsdException w:name="caption" w:semiHidden="1" w:unhideWhenUsed="1" w:qFormat="1"/>
+    <w:lsdException w:name="table of figures" w:semiHidden="1" w:unhideWhenUsed="1"/>
+    <w:lsdException w:name="envelope address" w:semiHidden="1" w:unhideWhenUsed="1"/>
+    <w:lsdException w:name="envelope return" w:semiHidden="1" w:unhideWhenUsed="1"/>
+    <w:lsdException w:name="footnote reference" w:semiHidden="1" w:unhideWhenUsed="1"/>
+    <w:lsdException w:name="annotation reference" w:semiHidden="1" w:unhideWhenUsed="1"/>
+    <w:lsdException w:name="line number" w:semiHidden="1" w:unhideWhenUsed="1"/>
+    <w:lsdException w:name="page number" w:semiHidden="1" w:unhideWhenUsed="1"/>
+    <w:lsdException w:name="endnote reference" w:semiHidden="1" w:unhideWhenUsed="1"/>
+    <w:lsdException w:name="endnote text" w:semiHidden="1" w:unhideWhenUsed="1"/>
+    <w:lsdException w:name="table of authorities" w:semiHidden="1" w:unhideWhenUsed="1"/>
+    <w:lsdException w:name="macro" w:semiHidden="1" w:unhideWhenUsed="1"/>
+    <w:lsdException w:name="toa heading" w:semiHidden="1" w:unhideWhenUsed="1"/>
+    <w:lsdException w:name="List" w:semiHidden="1" w:unhideWhenUsed="1"/>
+    <w:lsdException w:name="List Bullet" w:semiHidden="1" w:unhideWhenUsed="1"/>
+    <w:lsdException w:name="List 2" w:semiHidden="1" w:unhideWhenUsed="1"/>
+    <w:lsdException w:name="List 3" w:semiHidden="1" w:unhideWhenUsed="1"/>
+    <w:lsdException w:name="List Bullet 2" w:semiHidden="1" w:unhideWhenUsed="1"/>
+    <w:lsdException w:name="List Bullet 3" w:semiHidden="1" w:unhideWhenUsed="1"/>
+    <w:lsdException w:name="List Bullet 4" w:semiHidden="1" w:unhideWhenUsed="1"/>
+    <w:lsdException w:name="List Bullet 5" w:semiHidden="1" w:unhideWhenUsed="1"/>
+    <w:lsdException w:name="List Number 2" w:semiHidden="1" w:unhideWhenUsed="1"/>
+    <w:lsdException w:name="List Number 3" w:semiHidden="1" w:unhideWhenUsed="1"/>
+    <w:lsdException w:name="List Number 4" w:semiHidden="1" w:unhideWhenUsed="1"/>
+    <w:lsdException w:name="List Number 5" w:semiHidden="1" w:unhideWhenUsed="1"/>
+    <w:lsdException w:name="Title" w:qFormat="1"/>
+    <w:lsdException w:name="Closing" w:semiHidden="1" w:unhideWhenUsed="1"/>
+    <w:lsdException w:name="Signature" w:semiHidden="1" w:unhideWhenUsed="1"/>
+    <w:lsdException w:name="Default Paragraph Font" w:semiHidden="1" w:unhideWhenUsed="1"/>
+    <w:lsdException w:name="Body Text" w:semiHidden="1" w:unhideWhenUsed="1"/>
+    <w:lsdException w:name="Body Text Indent" w:semiHidden="1" w:unhideWhenUsed="1"/>
+    <w:lsdException w:name="List Continue" w:semiHidden="1" w:unhideWhenUsed="1"/>
+    <w:lsdException w:name="List Continue 2" w:semiHidden="1" w:unhideWhenUsed="1"/>
+    <w:lsdException w:name="List Continue 3" w:semiHidden="1" w:unhideWhenUsed="1"/>
+    <w:lsdException w:name="List Continue 4" w:semiHidden="1" w:unhideWhenUsed="1"/>
+    <w:lsdException w:name="List Continue 5" w:semiHidden="1" w:unhideWhenUsed="1"/>
+    <w:lsdException w:name="Message Header" w:semiHidden="1" w:unhideWhenUsed="1"/>
+    <w:lsdException w:name="Subtitle" w:qFormat="1"/>
+    <w:lsdException w:name="Body Text First Indent 2" w:semiHidden="1" w:unhideWhenUsed="1"/>
+    <w:lsdException w:name="Note Heading" w:semiHidden="1" w:unhideWhenUsed="1"/>
+    <w:lsdException w:name="Body Text 2" w:semiHidden="1" w:unhideWhenUsed="1"/>
+    <w:lsdException w:name="Body Text 3" w:semiHidden="1" w:unhideWhenUsed="1"/>
+    <w:lsdException w:name="Body Text Indent 2" w:semiHidden="1" w:unhideWhenUsed="1"/>
+    <w:lsdException w:name="Body Text Indent 3" w:semiHidden="1" w:unhideWhenUsed="1"/>
+    <w:lsdException w:name="Block Text" w:semiHidden="1" w:unhideWhenUsed="1"/>
+    <w:lsdException w:name="Hyperlink" w:semiHidden="1" w:uiPriority="99" w:unhideWhenUsed="1"/>
+    <w:lsdException w:name="FollowedHyperlink" w:semiHidden="1" w:unhideWhenUsed="1"/>
+    <w:lsdException w:name="Strong" w:qFormat="1"/>
+    <w:lsdException w:name="Emphasis" w:qFormat="1"/>
+    <w:lsdException w:name="Document Map" w:semiHidden="1" w:unhideWhenUsed="1"/>
+    <w:lsdException w:name="Plain Text" w:semiHidden="1" w:unhideWhenUsed="1"/>
+    <w:lsdException w:name="E-mail Signature" w:semiHidden="1" w:unhideWhenUsed="1"/>
+    <w:lsdException w:name="HTML Top of Form" w:semiHidden="1" w:unhideWhenUsed="1"/>
+    <w:lsdException w:name="HTML Bottom of Form" w:semiHidden="1" w:unhideWhenUsed="1"/>
+    <w:lsdException w:name="Normal (Web)" w:semiHidden="1" w:unhideWhenUsed="1"/>
+    <w:lsdException w:name="HTML Acronym" w:semiHidden="1" w:unhideWhenUsed="1"/>
+    <w:lsdException w:name="HTML Address" w:semiHidden="1" w:unhideWhenUsed="1"/>
+    <w:lsdException w:name="HTML Cite" w:semiHidden="1" w:unhideWhenUsed="1"/>
+    <w:lsdException w:name="HTML Code" w:semiHidden="1" w:unhideWhenUsed="1"/>
+    <w:lsdException w:name="HTML Definition" w:semiHidden="1" w:unhideWhenUsed="1"/>
+    <w:lsdException w:name="HTML Keyboard" w:semiHidden="1" w:unhideWhenUsed="1"/>
+    <w:lsdException w:name="HTML Preformatted" w:semiHidden="1" w:unhideWhenUsed="1"/>
+    <w:lsdException w:name="HTML Sample" w:semiHidden="1" w:unhideWhenUsed="1"/>
+    <w:lsdException w:name="HTML Typewriter" w:semiHidden="1" w:unhideWhenUsed="1"/>
+    <w:lsdException w:name="HTML Variable" w:semiHidden="1" w:unhideWhenUsed="1"/>
+    <w:lsdException w:name="Normal Table" w:semiHidden="1" w:unhideWhenUsed="1"/>
+    <w:lsdException w:name="annotation subject" w:semiHidden="1" w:unhideWhenUsed="1"/>
+    <w:lsdException w:name="No List" w:semiHidden="1" w:unhideWhenUsed="1"/>
+    <w:lsdException w:name="Outline List 1" w:semiHidden="1" w:unhideWhenUsed="1"/>
+    <w:lsdException w:name="Outline List 2" w:semiHidden="1" w:unhideWhenUsed="1"/>
+    <w:lsdException w:name="Outline List 3" w:semiHidden="1" w:unhideWhenUsed="1"/>
+    <w:lsdException w:name="Table Simple 1" w:semiHidden="1" w:unhideWhenUsed="1"/>
+    <w:lsdException w:name="Table Simple 2" w:semiHidden="1" w:unhideWhenUsed="1"/>
+    <w:lsdException w:name="Table Simple 3" w:semiHidden="1" w:unhideWhenUsed="1"/>
+    <w:lsdException w:name="Table Classic 1" w:semiHidden="1" w:unhideWhenUsed="1"/>
+    <w:lsdException w:name="Table Classic 2" w:semiHidden="1" w:unhideWhenUsed="1"/>
+    <w:lsdException w:name="Table Classic 3" w:semiHidden="1" w:unhideWhenUsed="1"/>
+    <w:lsdException w:name="Table Classic 4" w:semiHidden="1" w:unhideWhenUsed="1"/>
+    <w:lsdException w:name="Table Colorful 1" w:semiHidden="1" w:unhideWhenUsed="1"/>
+    <w:lsdException w:name="Table Colorful 2" w:semiHidden="1" w:unhideWhenUsed="1"/>
+    <w:lsdException w:name="Table Colorful 3" w:semiHidden="1" w:unhideWhenUsed="1"/>
+    <w:lsdException w:name="Table Columns 1" w:semiHidden="1" w:unhideWhenUsed="1"/>
+    <w:lsdException w:name="Table Columns 2" w:semiHidden="1" w:unhideWhenUsed="1"/>
+    <w:lsdException w:name="Table Columns 3" w:semiHidden="1" w:unhideWhenUsed="1"/>
+    <w:lsdException w:name="Table Columns 4" w:semiHidden="1" w:unhideWhenUsed="1"/>
+    <w:lsdException w:name="Table Columns 5" w:semiHidden="1" w:unhideWhenUsed="1"/>
+    <w:lsdException w:name="Table Grid 1" w:semiHidden="1" w:unhideWhenUsed="1"/>
+    <w:lsdException w:name="Table Grid 2" w:semiHidden="1" w:unhideWhenUsed="1"/>
+    <w:lsdException w:name="Table Grid 3" w:semiHidden="1" w:unhideWhenUsed="1"/>
+    <w:lsdException w:name="Table Grid 4" w:semiHidden="1" w:unhideWhenUsed="1"/>
+    <w:lsdException w:name="Table Grid 5" w:semiHidden="1" w:unhideWhenUsed="1"/>
+    <w:lsdException w:name="Table Grid 6" w:semiHidden="1" w:unhideWhenUsed="1"/>
+    <w:lsdException w:name="Table Grid 7" w:semiHidden="1" w:unhideWhenUsed="1"/>
+    <w:lsdException w:name="Table Grid 8" w:semiHidden="1" w:unhideWhenUsed="1"/>
+    <w:lsdException w:name="Table List 1" w:semiHidden="1" w:unhideWhenUsed="1"/>
+    <w:lsdException w:name="Table List 2" w:semiHidden="1" w:unhideWhenUsed="1"/>
+    <w:lsdException w:name="Table List 3" w:semiHidden="1" w:unhideWhenUsed="1"/>
+    <w:lsdException w:name="Table List 4" w:semiHidden="1" w:unhideWhenUsed="1"/>
+    <w:lsdException w:name="Table List 5" w:semiHidden="1" w:unhideWhenUsed="1"/>
+    <w:lsdException w:name="Table List 6" w:semiHidden="1" w:unhideWhenUsed="1"/>
+    <w:lsdException w:name="Table List 7" w:semiHidden="1" w:unhideWhenUsed="1"/>
+    <w:lsdException w:name="Table List 8" w:semiHidden="1" w:unhideWhenUsed="1"/>
+    <w:lsdException w:name="Table 3D effects 1" w:semiHidden="1" w:unhideWhenUsed="1"/>
+    <w:lsdException w:name="Table 3D effects 2" w:semiHidden="1" w:unhideWhenUsed="1"/>
+    <w:lsdException w:name="Table 3D effects 3" w:semiHidden="1" w:unhideWhenUsed="1"/>
+    <w:lsdException w:name="Table Contemporary" w:semiHidden="1" w:unhideWhenUsed="1"/>
+    <w:lsdException w:name="Table Elegant" w:semiHidden="1" w:unhideWhenUsed="1"/>
+    <w:lsdException w:name="Table Professional" w:semiHidden="1" w:unhideWhenUsed="1"/>
+    <w:lsdException w:name="Table Subtle 1" w:semiHidden="1" w:unhideWhenUsed="1"/>
+    <w:lsdException w:name="Table Subtle 2" w:semiHidden="1" w:unhideWhenUsed="1"/>
+    <w:lsdException w:name="Table Web 1" w:semiHidden="1" w:unhideWhenUsed="1"/>
+    <w:lsdException w:name="Table Web 2" w:semiHidden="1" w:unhideWhenUsed="1"/>
+    <w:lsdException w:name="Table Web 3" w:semiHidden="1" w:unhideWhenUsed="1"/>
+    <w:lsdException w:name="Balloon Text" w:semiHidden="1" w:unhideWhenUsed="1"/>
+    <w:lsdException w:name="Table Grid" w:semiHidden="1" w:unhideWhenUsed="1"/>
+    <w:lsdException w:name="Table Theme" w:semiHidden="1" w:unhideWhenUsed="1"/>
+    <w:lsdException w:name="Placeholder Text" w:semiHidden="1" w:uiPriority="99"/>
+    <w:lsdException w:name="No Spacing" w:uiPriority="1" w:qFormat="1"/>
+    <w:lsdException w:name="Light Shading" w:uiPriority="60"/>
+    <w:lsdException w:name="Light List" w:uiPriority="61"/>
+    <w:lsdException w:name="Light Grid" w:uiPriority="62"/>
+    <w:lsdException w:name="Medium Shading 1" w:uiPriority="63"/>
+    <w:lsdException w:name="Medium Shading 2" w:uiPriority="64"/>
+    <w:lsdException w:name="Medium List 1" w:uiPriority="65"/>
+    <w:lsdException w:name="Medium List 2" w:uiPriority="66"/>
+    <w:lsdException w:name="Medium Grid 1" w:uiPriority="67"/>
+    <w:lsdException w:name="Medium Grid 2" w:uiPriority="68"/>
+    <w:lsdException w:name="Medium Grid 3" w:uiPriority="69"/>
+    <w:lsdException w:name="Dark List" w:uiPriority="70"/>
+    <w:lsdException w:name="Colorful Shading" w:uiPriority="71"/>
+    <w:lsdException w:name="Colorful List" w:uiPriority="72"/>
+    <w:lsdException w:name="Colorful Grid" w:uiPriority="73"/>
+    <w:lsdException w:name="Light Shading Accent 1" w:uiPriority="60"/>
+    <w:lsdException w:name="Light List Accent 1" w:uiPriority="61"/>
+    <w:lsdException w:name="Light Grid Accent 1" w:uiPriority="62"/>
+    <w:lsdException w:name="Medium Shading 1 Accent 1" w:uiPriority="63"/>
+    <w:lsdException w:name="Medium Shading 2 Accent 1" w:uiPriority="64"/>
+    <w:lsdException w:name="Medium List 1 Accent 1" w:uiPriority="65"/>
+    <w:lsdException w:name="Revision" w:semiHidden="1" w:uiPriority="99"/>
+    <w:lsdException w:name="List Paragraph" w:uiPriority="34" w:qFormat="1"/>
+    <w:lsdException w:name="Quote" w:uiPriority="29" w:qFormat="1"/>
+    <w:lsdException w:name="Intense Quote" w:uiPriority="30" w:qFormat="1"/>
+    <w:lsdException w:name="Medium List 2 Accent 1" w:uiPriority="66"/>
+    <w:lsdException w:name="Medium Grid 1 Accent 1" w:uiPriority="67"/>
+    <w:lsdException w:name="Medium Grid 2 Accent 1" w:uiPriority="68"/>
+    <w:lsdException w:name="Medium Grid 3 Accent 1" w:uiPriority="69"/>
+    <w:lsdException w:name="Dark List Accent 1" w:uiPriority="70"/>
+    <w:lsdException w:name="Colorful Shading Accent 1" w:uiPriority="71"/>
+    <w:lsdException w:name="Colorful List Accent 1" w:uiPriority="72"/>
+    <w:lsdException w:name="Colorful Grid Accent 1" w:uiPriority="73"/>
+    <w:lsdException w:name="Light Shading Accent 2" w:uiPriority="60"/>
+    <w:lsdException w:name="Light List Accent 2" w:uiPriority="61"/>
+    <w:lsdException w:name="Light Grid Accent 2" w:uiPriority="62"/>
+    <w:lsdException w:name="Medium Shading 1 Accent 2" w:uiPriority="63"/>
+    <w:lsdException w:name="Medium Shading 2 Accent 2" w:uiPriority="64"/>
+    <w:lsdException w:name="Medium List 1 Accent 2" w:uiPriority="65"/>
+    <w:lsdException w:name="Medium List 2 Accent 2" w:uiPriority="66"/>
+    <w:lsdException w:name="Medium Grid 1 Accent 2" w:uiPriority="67"/>
+    <w:lsdException w:name="Medium Grid 2 Accent 2" w:uiPriority="68"/>
+    <w:lsdException w:name="Medium Grid 3 Accent 2" w:uiPriority="69"/>
+    <w:lsdException w:name="Dark List Accent 2" w:uiPriority="70"/>
+    <w:lsdException w:name="Colorful Shading Accent 2" w:uiPriority="71"/>
+    <w:lsdException w:name="Colorful List Accent 2" w:uiPriority="72"/>
+    <w:lsdException w:name="Colorful Grid Accent 2" w:uiPriority="73"/>
+    <w:lsdException w:name="Light Shading Accent 3" w:uiPriority="60"/>
+    <w:lsdException w:name="Light List Accent 3" w:uiPriority="61"/>
+    <w:lsdException w:name="Light Grid Accent 3" w:uiPriority="62"/>
+    <w:lsdException w:name="Medium Shading 1 Accent 3" w:uiPriority="63"/>
+    <w:lsdException w:name="Medium Shading 2 Accent 3" w:uiPriority="64"/>
+    <w:lsdException w:name="Medium List 1 Accent 3" w:uiPriority="65"/>
+    <w:lsdException w:name="Medium List 2 Accent 3" w:uiPriority="66"/>
+    <w:lsdException w:name="Medium Grid 1 Accent 3" w:uiPriority="67"/>
+    <w:lsdException w:name="Medium Grid 2 Accent 3" w:uiPriority="68"/>
+    <w:lsdException w:name="Medium Grid 3 Accent 3" w:uiPriority="69"/>
+    <w:lsdException w:name="Dark List Accent 3" w:uiPriority="70"/>
+    <w:lsdException w:name="Colorful Shading Accent 3" w:uiPriority="71"/>
+    <w:lsdException w:name="Colorful List Accent 3" w:uiPriority="72"/>
+    <w:lsdException w:name="Colorful Grid Accent 3" w:uiPriority="73"/>
+    <w:lsdException w:name="Light Shading Accent 4" w:uiPriority="60"/>
+    <w:lsdException w:name="Light List Accent 4" w:uiPriority="61"/>
+    <w:lsdException w:name="Light Grid Accent 4" w:uiPriority="62"/>
+    <w:lsdException w:name="Medium Shading 1 Accent 4" w:uiPriority="63"/>
+    <w:lsdException w:name="Medium Shading 2 Accent 4" w:uiPriority="64"/>
+    <w:lsdException w:name="Medium List 1 Accent 4" w:uiPriority="65"/>
+    <w:lsdException w:name="Medium List 2 Accent 4" w:uiPriority="66"/>
+    <w:lsdException w:name="Medium Grid 1 Accent 4" w:uiPriority="67"/>
+    <w:lsdException w:name="Medium Grid 2 Accent 4" w:uiPriority="68"/>
+    <w:lsdException w:name="Medium Grid 3 Accent 4" w:uiPriority="69"/>
+    <w:lsdException w:name="Dark List Accent 4" w:uiPriority="70"/>
+    <w:lsdException w:name="Colorful Shading Accent 4" w:uiPriority="71"/>
+    <w:lsdException w:name="Colorful List Accent 4" w:uiPriority="72"/>
+    <w:lsdException w:name="Colorful Grid Accent 4" w:uiPriority="73"/>
+    <w:lsdException w:name="Light Shading Accent 5" w:uiPriority="60"/>
+    <w:lsdException w:name="Light List Accent 5" w:uiPriority="61"/>
+    <w:lsdException w:name="Light Grid Accent 5" w:uiPriority="62"/>
+    <w:lsdException w:name="Medium Shading 1 Accent 5" w:uiPriority="63"/>
+    <w:lsdException w:name="Medium Shading 2 Accent 5" w:uiPriority="64"/>
+    <w:lsdException w:name="Medium List 1 Accent 5" w:uiPriority="65"/>
+    <w:lsdException w:name="Medium List 2 Accent 5" w:uiPriority="66"/>
+    <w:lsdException w:name="Medium Grid 1 Accent 5" w:uiPriority="67"/>
+    <w:lsdException w:name="Medium Grid 2 Accent 5" w:uiPriority="68"/>
+    <w:lsdException w:name="Medium Grid 3 Accent 5" w:uiPriority="69"/>
+    <w:lsdException w:name="Dark List Accent 5" w:uiPriority="70"/>
+    <w:lsdException w:name="Colorful Shading Accent 5" w:uiPriority="71"/>
+    <w:lsdException w:name="Colorful List Accent 5" w:uiPriority="72"/>
+    <w:lsdException w:name="Colorful Grid Accent 5" w:uiPriority="73"/>
+    <w:lsdException w:name="Light Shading Accent 6" w:uiPriority="60"/>
+    <w:lsdException w:name="Light List Accent 6" w:uiPriority="61"/>
+    <w:lsdException w:name="Light Grid Accent 6" w:uiPriority="62"/>
+    <w:lsdException w:name="Medium Shading 1 Accent 6" w:uiPriority="63"/>
+    <w:lsdException w:name="Medium Shading 2 Accent 6" w:uiPriority="64"/>
+    <w:lsdException w:name="Medium List 1 Accent 6" w:uiPriority="65"/>
+    <w:lsdException w:name="Medium List 2 Accent 6" w:uiPriority="66"/>
+    <w:lsdException w:name="Medium Grid 1 Accent 6" w:uiPriority="67"/>
+    <w:lsdException w:name="Medium Grid 2 Accent 6" w:uiPriority="68"/>
+    <w:lsdException w:name="Medium Grid 3 Accent 6" w:uiPriority="69"/>
+    <w:lsdException w:name="Dark List Accent 6" w:uiPriority="70"/>
+    <w:lsdException w:name="Colorful Shading Accent 6" w:uiPriority="71"/>
+    <w:lsdException w:name="Colorful List Accent 6" w:uiPriority="72"/>
+    <w:lsdException w:name="Colorful Grid Accent 6" w:uiPriority="73"/>
+    <w:lsdException w:name="Subtle Emphasis" w:uiPriority="19" w:qFormat="1"/>
+    <w:lsdException w:name="Intense Emphasis" w:uiPriority="21" w:qFormat="1"/>
+    <w:lsdException w:name="Subtle Reference" w:uiPriority="31" w:qFormat="1"/>
+    <w:lsdException w:name="Intense Reference" w:uiPriority="32" w:qFormat="1"/>
+    <w:lsdException w:name="Book Title" w:uiPriority="33" w:qFormat="1"/>
+    <w:lsdException w:name="Bibliography" w:semiHidden="1" w:uiPriority="37" w:unhideWhenUsed="1"/>
+    <w:lsdException w:name="TOC Heading" w:semiHidden="1" w:uiPriority="39" w:unhideWhenUsed="1" w:qFormat="1"/>
+    <w:lsdException w:name="Plain Table 1" w:uiPriority="41"/>
+    <w:lsdException w:name="Plain Table 2" w:uiPriority="42"/>
+    <w:lsdException w:name="Plain Table 3" w:uiPriority="43"/>
+    <w:lsdException w:name="Plain Table 4" w:uiPriority="44"/>
+    <w:lsdException w:name="Plain Table 5" w:uiPriority="45"/>
+    <w:lsdException w:name="Grid Table Light" w:uiPriority="40"/>
+    <w:lsdException w:name="Grid Table 1 Light" w:uiPriority="46"/>
+    <w:lsdException w:name="Grid Table 2" w:uiPriority="47"/>
+    <w:lsdException w:name="Grid Table 3" w:uiPriority="48"/>
+    <w:lsdException w:name="Grid Table 4" w:uiPriority="49"/>
+    <w:lsdException w:name="Grid Table 5 Dark" w:uiPriority="50"/>
+    <w:lsdException w:name="Grid Table 6 Colorful" w:uiPriority="51"/>
+    <w:lsdException w:name="Grid Table 7 Colorful" w:uiPriority="52"/>
+    <w:lsdException w:name="Grid Table 1 Light Accent 1" w:uiPriority="46"/>
+    <w:lsdException w:name="Grid Table 2 Accent 1" w:uiPriority="47"/>
+    <w:lsdException w:name="Grid Table 3 Accent 1" w:uiPriority="48"/>
+    <w:lsdException w:name="Grid Table 4 Accent 1" w:uiPriority="49"/>
+    <w:lsdException w:name="Grid Table 5 Dark Accent 1" w:uiPriority="50"/>
+    <w:lsdException w:name="Grid Table 6 Colorful Accent 1" w:uiPriority="51"/>
+    <w:lsdException w:name="Grid Table 7 Colorful Accent 1" w:uiPriority="52"/>
+    <w:lsdException w:name="Grid Table 1 Light Accent 2" w:uiPriority="46"/>
+    <w:lsdException w:name="Grid Table 2 Accent 2" w:uiPriority="47"/>
+    <w:lsdException w:name="Grid Table 3 Accent 2" w:uiPriority="48"/>
+    <w:lsdException w:name="Grid Table 4 Accent 2" w:uiPriority="49"/>
+    <w:lsdException w:name="Grid Table 5 Dark Accent 2" w:uiPriority="50"/>
+    <w:lsdException w:name="Grid Table 6 Colorful Accent 2" w:uiPriority="51"/>
+    <w:lsdException w:name="Grid Table 7 Colorful Accent 2" w:uiPriority="52"/>
+    <w:lsdException w:name="Grid Table 1 Light Accent 3" w:uiPriority="46"/>
+    <w:lsdException w:name="Grid Table 2 Accent 3" w:uiPriority="47"/>
+    <w:lsdException w:name="Grid Table 3 Accent 3" w:uiPriority="48"/>
+    <w:lsdException w:name="Grid Table 4 Accent 3" w:uiPriority="49"/>
+    <w:lsdException w:name="Grid Table 5 Dark Accent 3" w:uiPriority="50"/>
+    <w:lsdException w:name="Grid Table 6 Colorful Accent 3" w:uiPriority="51"/>
+    <w:lsdException w:name="Grid Table 7 Colorful Accent 3" w:uiPriority="52"/>
+    <w:lsdException w:name="Grid Table 1 Light Accent 4" w:uiPriority="46"/>
+    <w:lsdException w:name="Grid Table 2 Accent 4" w:uiPriority="47"/>
+    <w:lsdException w:name="Grid Table 3 Accent 4" w:uiPriority="48"/>
+    <w:lsdException w:name="Grid Table 4 Accent 4" w:uiPriority="49"/>
+    <w:lsdException w:name="Grid Table 5 Dark Accent 4" w:uiPriority="50"/>
+    <w:lsdException w:name="Grid Table 6 Colorful Accent 4" w:uiPriority="51"/>
+    <w:lsdException w:name="Grid Table 7 Colorful Accent 4" w:uiPriority="52"/>
+    <w:lsdException w:name="Grid Table 1 Light Accent 5" w:uiPriority="46"/>
+    <w:lsdException w:name="Grid Table 2 Accent 5" w:uiPriority="47"/>
+    <w:lsdException w:name="Grid Table 3 Accent 5" w:uiPriority="48"/>
+    <w:lsdException w:name="Grid Table 4 Accent 5" w:uiPriority="49"/>
+    <w:lsdException w:name="Grid Table 5 Dark Accent 5" w:uiPriority="50"/>
+    <w:lsdException w:name="Grid Table 6 Colorful Accent 5" w:uiPriority="51"/>
+    <w:lsdException w:name="Grid Table 7 Colorful Accent 5" w:uiPriority="52"/>
+    <w:lsdException w:name="Grid Table 1 Light Accent 6" w:uiPriority="46"/>
+    <w:lsdException w:name="Grid Table 2 Accent 6" w:uiPriority="47"/>
+    <w:lsdException w:name="Grid Table 3 Accent 6" w:uiPriority="48"/>
+    <w:lsdException w:name="Grid Table 4 Accent 6" w:uiPriority="49"/>
+    <w:lsdException w:name="Grid Table 5 Dark Accent 6" w:uiPriority="50"/>
+    <w:lsdException w:name="Grid Table 6 Colorful Accent 6" w:uiPriority="51"/>
+    <w:lsdException w:name="Grid Table 7 Colorful Accent 6" w:uiPriority="52"/>
+    <w:lsdException w:name="List Table 1 Light" w:uiPriority="46"/>
+    <w:lsdException w:name="List Table 2" w:uiPriority="47"/>
+    <w:lsdException w:name="List Table 3" w:uiPriority="48"/>
+    <w:lsdException w:name="List Table 4" w:uiPriority="49"/>
+    <w:lsdException w:name="List Table 5 Dark" w:uiPriority="50"/>
+    <w:lsdException w:name="List Table 6 Colorful" w:uiPriority="51"/>
+    <w:lsdException w:name="List Table 7 Colorful" w:uiPriority="52"/>
+    <w:lsdException w:name="List Table 1 Light Accent 1" w:uiPriority="46"/>
+    <w:lsdException w:name="List Table 2 Accent 1" w:uiPriority="47"/>
+    <w:lsdException w:name="List Table 3 Accent 1" w:uiPriority="48"/>
+    <w:lsdException w:name="List Table 4 Accent 1" w:uiPriority="49"/>
+    <w:lsdException w:name="List Table 5 Dark Accent 1" w:uiPriority="50"/>
+    <w:lsdException w:name="List Table 6 Colorful Accent 1" w:uiPriority="51"/>
+    <w:lsdException w:name="List Table 7 Colorful Accent 1" w:uiPriority="52"/>
+    <w:lsdException w:name="List Table 1 Light Accent 2" w:uiPriority="46"/>
+    <w:lsdException w:name="List Table 2 Accent 2" w:uiPriority="47"/>
+    <w:lsdException w:name="List Table 3 Accent 2" w:uiPriority="48"/>
+    <w:lsdException w:name="List Table 4 Accent 2" w:uiPriority="49"/>
+    <w:lsdException w:name="List Table 5 Dark Accent 2" w:uiPriority="50"/>
+    <w:lsdException w:name="List Table 6 Colorful Accent 2" w:uiPriority="51"/>
+    <w:lsdException w:name="List Table 7 Colorful Accent 2" w:uiPriority="52"/>
+    <w:lsdException w:name="List Table 1 Light Accent 3" w:uiPriority="46"/>
+    <w:lsdException w:name="List Table 2 Accent 3" w:uiPriority="47"/>
+    <w:lsdException w:name="List Table 3 Accent 3" w:uiPriority="48"/>
+    <w:lsdException w:name="List Table 4 Accent 3" w:uiPriority="49"/>
+    <w:lsdException w:name="List Table 5 Dark Accent 3" w:uiPriority="50"/>
+    <w:lsdException w:name="List Table 6 Colorful Accent 3" w:uiPriority="51"/>
+    <w:lsdException w:name="List Table 7 Colorful Accent 3" w:uiPriority="52"/>
+    <w:lsdException w:name="List Table 1 Light Accent 4" w:uiPriority="46"/>
+    <w:lsdException w:name="List Table 2 Accent 4" w:uiPriority="47"/>
+    <w:lsdException w:name="List Table 3 Accent 4" w:uiPriority="48"/>
+    <w:lsdException w:name="List Table 4 Accent 4" w:uiPriority="49"/>
+    <w:lsdException w:name="List Table 5 Dark Accent 4" w:uiPriority="50"/>
+    <w:lsdException w:name="List Table 6 Colorful Accent 4" w:uiPriority="51"/>
+    <w:lsdException w:name="List Table 7 Colorful Accent 4" w:uiPriority="52"/>
+    <w:lsdException w:name="List Table 1 Light Accent 5" w:uiPriority="46"/>
+    <w:lsdException w:name="List Table 2 Accent 5" w:uiPriority="47"/>
+    <w:lsdException w:name="List Table 3 Accent 5" w:uiPriority="48"/>
+    <w:lsdException w:name="List Table 4 Accent 5" w:uiPriority="49"/>
+    <w:lsdException w:name="List Table 5 Dark Accent 5" w:uiPriority="50"/>
+    <w:lsdException w:name="List Table 6 Colorful Accent 5" w:uiPriority="51"/>
+    <w:lsdException w:name="List Table 7 Colorful Accent 5" w:uiPriority="52"/>
+    <w:lsdException w:name="List Table 1 Light Accent 6" w:uiPriority="46"/>
+    <w:lsdException w:name="List Table 2 Accent 6" w:uiPriority="47"/>
+    <w:lsdException w:name="List Table 3 Accent 6" w:uiPriority="48"/>
+    <w:lsdException w:name="List Table 4 Accent 6" w:uiPriority="49"/>
+    <w:lsdException w:name="List Table 5 Dark Accent 6" w:uiPriority="50"/>
+    <w:lsdException w:name="List Table 6 Colorful Accent 6" w:uiPriority="51"/>
+    <w:lsdException w:name="List Table 7 Colorful Accent 6" w:uiPriority="52"/>
+    <w:lsdException w:name="Mention" w:semiHidden="1" w:uiPriority="99" w:unhideWhenUsed="1"/>
+    <w:lsdException w:name="Smart Hyperlink" w:semiHidden="1" w:uiPriority="99" w:unhideWhenUsed="1"/>
+    <w:lsdException w:name="Hashtag" w:semiHidden="1" w:uiPriority="99" w:unhideWhenUsed="1"/>
+    <w:lsdException w:name="Unresolved Mention" w:semiHidden="1" w:uiPriority="99" w:unhideWhenUsed="1"/>
   </w:latentStyles>
   <w:style w:type="paragraph" w:default="1" w:styleId="Normal">
     <w:name w:val="Normal"/>
@@ -11878,1489 +12576,12 @@
       <w:szCs w:val="24"/>
     </w:rPr>
   </w:style>
-</w:styles>
-</file>
-
-<file path=word/stylesWithEffects.xml><?xml version="1.0" encoding="utf-8"?>
-<w:styles xmlns:wpc="http://schemas.microsoft.com/office/word/2010/wordprocessingCanvas" xmlns:mc="http://schemas.openxmlformats.org/markup-compatibility/2006" xmlns:o="urn:schemas-microsoft-com:office:office" xmlns:r="http://schemas.openxmlformats.org/officeDocument/2006/relationships" xmlns:m="http://schemas.openxmlformats.org/officeDocument/2006/math" xmlns:v="urn:schemas-microsoft-com:vml" xmlns:wp14="http://schemas.microsoft.com/office/word/2010/wordprocessingDrawing" xmlns:wp="http://schemas.openxmlformats.org/drawingml/2006/wordprocessingDrawing" xmlns:w10="urn:schemas-microsoft-com:office:word" xmlns:w="http://schemas.openxmlformats.org/wordprocessingml/2006/main" xmlns:w14="http://schemas.microsoft.com/office/word/2010/wordml" xmlns:wpg="http://schemas.microsoft.com/office/word/2010/wordprocessingGroup" xmlns:wpi="http://schemas.microsoft.com/office/word/2010/wordprocessingInk" xmlns:wne="http://schemas.microsoft.com/office/word/2006/wordml" xmlns:wps="http://schemas.microsoft.com/office/word/2010/wordprocessingShape" mc:Ignorable="w14 wp14">
-  <w:docDefaults>
-    <w:rPrDefault>
-      <w:rPr>
-        <w:rFonts w:ascii="Times New Roman" w:eastAsia="Times New Roman" w:hAnsi="Times New Roman" w:cs="Times New Roman"/>
-        <w:lang w:val="en-US" w:eastAsia="en-US" w:bidi="ar-SA"/>
-      </w:rPr>
-    </w:rPrDefault>
-    <w:pPrDefault/>
-  </w:docDefaults>
-  <w:latentStyles w:defLockedState="0" w:defUIPriority="0" w:defSemiHidden="1" w:defUnhideWhenUsed="1" w:defQFormat="0" w:count="267">
-    <w:lsdException w:name="Normal" w:semiHidden="0" w:unhideWhenUsed="0" w:qFormat="1"/>
-    <w:lsdException w:name="heading 1" w:semiHidden="0" w:unhideWhenUsed="0" w:qFormat="1"/>
-    <w:lsdException w:name="heading 2" w:semiHidden="0" w:unhideWhenUsed="0" w:qFormat="1"/>
-    <w:lsdException w:name="heading 3" w:semiHidden="0" w:unhideWhenUsed="0" w:qFormat="1"/>
-    <w:lsdException w:name="heading 4" w:semiHidden="0" w:unhideWhenUsed="0" w:qFormat="1"/>
-    <w:lsdException w:name="heading 5" w:semiHidden="0" w:unhideWhenUsed="0" w:qFormat="1"/>
-    <w:lsdException w:name="heading 6" w:semiHidden="0" w:unhideWhenUsed="0" w:qFormat="1"/>
-    <w:lsdException w:name="heading 7" w:qFormat="1"/>
-    <w:lsdException w:name="heading 8" w:qFormat="1"/>
-    <w:lsdException w:name="heading 9" w:qFormat="1"/>
-    <w:lsdException w:name="toc 1" w:uiPriority="39"/>
-    <w:lsdException w:name="toc 2" w:uiPriority="39"/>
-    <w:lsdException w:name="toc 3" w:uiPriority="39"/>
-    <w:lsdException w:name="toc 4" w:uiPriority="39"/>
-    <w:lsdException w:name="toc 5" w:uiPriority="39"/>
-    <w:lsdException w:name="toc 6" w:uiPriority="39"/>
-    <w:lsdException w:name="toc 7" w:uiPriority="39"/>
-    <w:lsdException w:name="toc 8" w:uiPriority="39"/>
-    <w:lsdException w:name="toc 9" w:uiPriority="39"/>
-    <w:lsdException w:name="footer" w:uiPriority="99"/>
-    <w:lsdException w:name="caption" w:qFormat="1"/>
-    <w:lsdException w:name="List Number" w:semiHidden="0" w:unhideWhenUsed="0"/>
-    <w:lsdException w:name="List 4" w:semiHidden="0" w:unhideWhenUsed="0"/>
-    <w:lsdException w:name="List 5" w:semiHidden="0" w:unhideWhenUsed="0"/>
-    <w:lsdException w:name="Title" w:semiHidden="0" w:unhideWhenUsed="0" w:qFormat="1"/>
-    <w:lsdException w:name="Subtitle" w:semiHidden="0" w:unhideWhenUsed="0" w:qFormat="1"/>
-    <w:lsdException w:name="Salutation" w:semiHidden="0" w:unhideWhenUsed="0"/>
-    <w:lsdException w:name="Date" w:semiHidden="0" w:unhideWhenUsed="0"/>
-    <w:lsdException w:name="Body Text First Indent" w:semiHidden="0" w:unhideWhenUsed="0"/>
-    <w:lsdException w:name="Hyperlink" w:uiPriority="99"/>
-    <w:lsdException w:name="Strong" w:semiHidden="0" w:unhideWhenUsed="0" w:qFormat="1"/>
-    <w:lsdException w:name="Emphasis" w:semiHidden="0" w:unhideWhenUsed="0" w:qFormat="1"/>
-    <w:lsdException w:name="Table Grid" w:semiHidden="0" w:unhideWhenUsed="0"/>
-    <w:lsdException w:name="Placeholder Text" w:uiPriority="99" w:unhideWhenUsed="0"/>
-    <w:lsdException w:name="No Spacing" w:semiHidden="0" w:uiPriority="1" w:unhideWhenUsed="0" w:qFormat="1"/>
-    <w:lsdException w:name="Light Shading" w:semiHidden="0" w:uiPriority="60" w:unhideWhenUsed="0"/>
-    <w:lsdException w:name="Light List" w:semiHidden="0" w:uiPriority="61" w:unhideWhenUsed="0"/>
-    <w:lsdException w:name="Light Grid" w:semiHidden="0" w:uiPriority="62" w:unhideWhenUsed="0"/>
-    <w:lsdException w:name="Medium Shading 1" w:semiHidden="0" w:uiPriority="63" w:unhideWhenUsed="0"/>
-    <w:lsdException w:name="Medium Shading 2" w:semiHidden="0" w:uiPriority="64" w:unhideWhenUsed="0"/>
-    <w:lsdException w:name="Medium List 1" w:semiHidden="0" w:uiPriority="65" w:unhideWhenUsed="0"/>
-    <w:lsdException w:name="Medium List 2" w:semiHidden="0" w:uiPriority="66" w:unhideWhenUsed="0"/>
-    <w:lsdException w:name="Medium Grid 1" w:semiHidden="0" w:uiPriority="67" w:unhideWhenUsed="0"/>
-    <w:lsdException w:name="Medium Grid 2" w:semiHidden="0" w:uiPriority="68" w:unhideWhenUsed="0"/>
-    <w:lsdException w:name="Medium Grid 3" w:semiHidden="0" w:uiPriority="69" w:unhideWhenUsed="0"/>
-    <w:lsdException w:name="Dark List" w:semiHidden="0" w:uiPriority="70" w:unhideWhenUsed="0"/>
-    <w:lsdException w:name="Colorful Shading" w:semiHidden="0" w:uiPriority="71" w:unhideWhenUsed="0"/>
-    <w:lsdException w:name="Colorful List" w:semiHidden="0" w:uiPriority="72" w:unhideWhenUsed="0"/>
-    <w:lsdException w:name="Colorful Grid" w:semiHidden="0" w:uiPriority="73" w:unhideWhenUsed="0"/>
-    <w:lsdException w:name="Light Shading Accent 1" w:semiHidden="0" w:uiPriority="60" w:unhideWhenUsed="0"/>
-    <w:lsdException w:name="Light List Accent 1" w:semiHidden="0" w:uiPriority="61" w:unhideWhenUsed="0"/>
-    <w:lsdException w:name="Light Grid Accent 1" w:semiHidden="0" w:uiPriority="62" w:unhideWhenUsed="0"/>
-    <w:lsdException w:name="Medium Shading 1 Accent 1" w:semiHidden="0" w:uiPriority="63" w:unhideWhenUsed="0"/>
-    <w:lsdException w:name="Medium Shading 2 Accent 1" w:semiHidden="0" w:uiPriority="64" w:unhideWhenUsed="0"/>
-    <w:lsdException w:name="Medium List 1 Accent 1" w:semiHidden="0" w:uiPriority="65" w:unhideWhenUsed="0"/>
-    <w:lsdException w:name="Revision" w:uiPriority="99" w:unhideWhenUsed="0"/>
-    <w:lsdException w:name="List Paragraph" w:semiHidden="0" w:uiPriority="34" w:unhideWhenUsed="0" w:qFormat="1"/>
-    <w:lsdException w:name="Quote" w:semiHidden="0" w:uiPriority="29" w:unhideWhenUsed="0" w:qFormat="1"/>
-    <w:lsdException w:name="Intense Quote" w:semiHidden="0" w:uiPriority="30" w:unhideWhenUsed="0" w:qFormat="1"/>
-    <w:lsdException w:name="Medium List 2 Accent 1" w:semiHidden="0" w:uiPriority="66" w:unhideWhenUsed="0"/>
-    <w:lsdException w:name="Medium Grid 1 Accent 1" w:semiHidden="0" w:uiPriority="67" w:unhideWhenUsed="0"/>
-    <w:lsdException w:name="Medium Grid 2 Accent 1" w:semiHidden="0" w:uiPriority="68" w:unhideWhenUsed="0"/>
-    <w:lsdException w:name="Medium Grid 3 Accent 1" w:semiHidden="0" w:uiPriority="69" w:unhideWhenUsed="0"/>
-    <w:lsdException w:name="Dark List Accent 1" w:semiHidden="0" w:uiPriority="70" w:unhideWhenUsed="0"/>
-    <w:lsdException w:name="Colorful Shading Accent 1" w:semiHidden="0" w:uiPriority="71" w:unhideWhenUsed="0"/>
-    <w:lsdException w:name="Colorful List Accent 1" w:semiHidden="0" w:uiPriority="72" w:unhideWhenUsed="0"/>
-    <w:lsdException w:name="Colorful Grid Accent 1" w:semiHidden="0" w:uiPriority="73" w:unhideWhenUsed="0"/>
-    <w:lsdException w:name="Light Shading Accent 2" w:semiHidden="0" w:uiPriority="60" w:unhideWhenUsed="0"/>
-    <w:lsdException w:name="Light List Accent 2" w:semiHidden="0" w:uiPriority="61" w:unhideWhenUsed="0"/>
-    <w:lsdException w:name="Light Grid Accent 2" w:semiHidden="0" w:uiPriority="62" w:unhideWhenUsed="0"/>
-    <w:lsdException w:name="Medium Shading 1 Accent 2" w:semiHidden="0" w:uiPriority="63" w:unhideWhenUsed="0"/>
-    <w:lsdException w:name="Medium Shading 2 Accent 2" w:semiHidden="0" w:uiPriority="64" w:unhideWhenUsed="0"/>
-    <w:lsdException w:name="Medium List 1 Accent 2" w:semiHidden="0" w:uiPriority="65" w:unhideWhenUsed="0"/>
-    <w:lsdException w:name="Medium List 2 Accent 2" w:semiHidden="0" w:uiPriority="66" w:unhideWhenUsed="0"/>
-    <w:lsdException w:name="Medium Grid 1 Accent 2" w:semiHidden="0" w:uiPriority="67" w:unhideWhenUsed="0"/>
-    <w:lsdException w:name="Medium Grid 2 Accent 2" w:semiHidden="0" w:uiPriority="68" w:unhideWhenUsed="0"/>
-    <w:lsdException w:name="Medium Grid 3 Accent 2" w:semiHidden="0" w:uiPriority="69" w:unhideWhenUsed="0"/>
-    <w:lsdException w:name="Dark List Accent 2" w:semiHidden="0" w:uiPriority="70" w:unhideWhenUsed="0"/>
-    <w:lsdException w:name="Colorful Shading Accent 2" w:semiHidden="0" w:uiPriority="71" w:unhideWhenUsed="0"/>
-    <w:lsdException w:name="Colorful List Accent 2" w:semiHidden="0" w:uiPriority="72" w:unhideWhenUsed="0"/>
-    <w:lsdException w:name="Colorful Grid Accent 2" w:semiHidden="0" w:uiPriority="73" w:unhideWhenUsed="0"/>
-    <w:lsdException w:name="Light Shading Accent 3" w:semiHidden="0" w:uiPriority="60" w:unhideWhenUsed="0"/>
-    <w:lsdException w:name="Light List Accent 3" w:semiHidden="0" w:uiPriority="61" w:unhideWhenUsed="0"/>
-    <w:lsdException w:name="Light Grid Accent 3" w:semiHidden="0" w:uiPriority="62" w:unhideWhenUsed="0"/>
-    <w:lsdException w:name="Medium Shading 1 Accent 3" w:semiHidden="0" w:uiPriority="63" w:unhideWhenUsed="0"/>
-    <w:lsdException w:name="Medium Shading 2 Accent 3" w:semiHidden="0" w:uiPriority="64" w:unhideWhenUsed="0"/>
-    <w:lsdException w:name="Medium List 1 Accent 3" w:semiHidden="0" w:uiPriority="65" w:unhideWhenUsed="0"/>
-    <w:lsdException w:name="Medium List 2 Accent 3" w:semiHidden="0" w:uiPriority="66" w:unhideWhenUsed="0"/>
-    <w:lsdException w:name="Medium Grid 1 Accent 3" w:semiHidden="0" w:uiPriority="67" w:unhideWhenUsed="0"/>
-    <w:lsdException w:name="Medium Grid 2 Accent 3" w:semiHidden="0" w:uiPriority="68" w:unhideWhenUsed="0"/>
-    <w:lsdException w:name="Medium Grid 3 Accent 3" w:semiHidden="0" w:uiPriority="69" w:unhideWhenUsed="0"/>
-    <w:lsdException w:name="Dark List Accent 3" w:semiHidden="0" w:uiPriority="70" w:unhideWhenUsed="0"/>
-    <w:lsdException w:name="Colorful Shading Accent 3" w:semiHidden="0" w:uiPriority="71" w:unhideWhenUsed="0"/>
-    <w:lsdException w:name="Colorful List Accent 3" w:semiHidden="0" w:uiPriority="72" w:unhideWhenUsed="0"/>
-    <w:lsdException w:name="Colorful Grid Accent 3" w:semiHidden="0" w:uiPriority="73" w:unhideWhenUsed="0"/>
-    <w:lsdException w:name="Light Shading Accent 4" w:semiHidden="0" w:uiPriority="60" w:unhideWhenUsed="0"/>
-    <w:lsdException w:name="Light List Accent 4" w:semiHidden="0" w:uiPriority="61" w:unhideWhenUsed="0"/>
-    <w:lsdException w:name="Light Grid Accent 4" w:semiHidden="0" w:uiPriority="62" w:unhideWhenUsed="0"/>
-    <w:lsdException w:name="Medium Shading 1 Accent 4" w:semiHidden="0" w:uiPriority="63" w:unhideWhenUsed="0"/>
-    <w:lsdException w:name="Medium Shading 2 Accent 4" w:semiHidden="0" w:uiPriority="64" w:unhideWhenUsed="0"/>
-    <w:lsdException w:name="Medium List 1 Accent 4" w:semiHidden="0" w:uiPriority="65" w:unhideWhenUsed="0"/>
-    <w:lsdException w:name="Medium List 2 Accent 4" w:semiHidden="0" w:uiPriority="66" w:unhideWhenUsed="0"/>
-    <w:lsdException w:name="Medium Grid 1 Accent 4" w:semiHidden="0" w:uiPriority="67" w:unhideWhenUsed="0"/>
-    <w:lsdException w:name="Medium Grid 2 Accent 4" w:semiHidden="0" w:uiPriority="68" w:unhideWhenUsed="0"/>
-    <w:lsdException w:name="Medium Grid 3 Accent 4" w:semiHidden="0" w:uiPriority="69" w:unhideWhenUsed="0"/>
-    <w:lsdException w:name="Dark List Accent 4" w:semiHidden="0" w:uiPriority="70" w:unhideWhenUsed="0"/>
-    <w:lsdException w:name="Colorful Shading Accent 4" w:semiHidden="0" w:uiPriority="71" w:unhideWhenUsed="0"/>
-    <w:lsdException w:name="Colorful List Accent 4" w:semiHidden="0" w:uiPriority="72" w:unhideWhenUsed="0"/>
-    <w:lsdException w:name="Colorful Grid Accent 4" w:semiHidden="0" w:uiPriority="73" w:unhideWhenUsed="0"/>
-    <w:lsdException w:name="Light Shading Accent 5" w:semiHidden="0" w:uiPriority="60" w:unhideWhenUsed="0"/>
-    <w:lsdException w:name="Light List Accent 5" w:semiHidden="0" w:uiPriority="61" w:unhideWhenUsed="0"/>
-    <w:lsdException w:name="Light Grid Accent 5" w:semiHidden="0" w:uiPriority="62" w:unhideWhenUsed="0"/>
-    <w:lsdException w:name="Medium Shading 1 Accent 5" w:semiHidden="0" w:uiPriority="63" w:unhideWhenUsed="0"/>
-    <w:lsdException w:name="Medium Shading 2 Accent 5" w:semiHidden="0" w:uiPriority="64" w:unhideWhenUsed="0"/>
-    <w:lsdException w:name="Medium List 1 Accent 5" w:semiHidden="0" w:uiPriority="65" w:unhideWhenUsed="0"/>
-    <w:lsdException w:name="Medium List 2 Accent 5" w:semiHidden="0" w:uiPriority="66" w:unhideWhenUsed="0"/>
-    <w:lsdException w:name="Medium Grid 1 Accent 5" w:semiHidden="0" w:uiPriority="67" w:unhideWhenUsed="0"/>
-    <w:lsdException w:name="Medium Grid 2 Accent 5" w:semiHidden="0" w:uiPriority="68" w:unhideWhenUsed="0"/>
-    <w:lsdException w:name="Medium Grid 3 Accent 5" w:semiHidden="0" w:uiPriority="69" w:unhideWhenUsed="0"/>
-    <w:lsdException w:name="Dark List Accent 5" w:semiHidden="0" w:uiPriority="70" w:unhideWhenUsed="0"/>
-    <w:lsdException w:name="Colorful Shading Accent 5" w:semiHidden="0" w:uiPriority="71" w:unhideWhenUsed="0"/>
-    <w:lsdException w:name="Colorful List Accent 5" w:semiHidden="0" w:uiPriority="72" w:unhideWhenUsed="0"/>
-    <w:lsdException w:name="Colorful Grid Accent 5" w:semiHidden="0" w:uiPriority="73" w:unhideWhenUsed="0"/>
-    <w:lsdException w:name="Light Shading Accent 6" w:semiHidden="0" w:uiPriority="60" w:unhideWhenUsed="0"/>
-    <w:lsdException w:name="Light List Accent 6" w:semiHidden="0" w:uiPriority="61" w:unhideWhenUsed="0"/>
-    <w:lsdException w:name="Light Grid Accent 6" w:semiHidden="0" w:uiPriority="62" w:unhideWhenUsed="0"/>
-    <w:lsdException w:name="Medium Shading 1 Accent 6" w:semiHidden="0" w:uiPriority="63" w:unhideWhenUsed="0"/>
-    <w:lsdException w:name="Medium Shading 2 Accent 6" w:semiHidden="0" w:uiPriority="64" w:unhideWhenUsed="0"/>
-    <w:lsdException w:name="Medium List 1 Accent 6" w:semiHidden="0" w:uiPriority="65" w:unhideWhenUsed="0"/>
-    <w:lsdException w:name="Medium List 2 Accent 6" w:semiHidden="0" w:uiPriority="66" w:unhideWhenUsed="0"/>
-    <w:lsdException w:name="Medium Grid 1 Accent 6" w:semiHidden="0" w:uiPriority="67" w:unhideWhenUsed="0"/>
-    <w:lsdException w:name="Medium Grid 2 Accent 6" w:semiHidden="0" w:uiPriority="68" w:unhideWhenUsed="0"/>
-    <w:lsdException w:name="Medium Grid 3 Accent 6" w:semiHidden="0" w:uiPriority="69" w:unhideWhenUsed="0"/>
-    <w:lsdException w:name="Dark List Accent 6" w:semiHidden="0" w:uiPriority="70" w:unhideWhenUsed="0"/>
-    <w:lsdException w:name="Colorful Shading Accent 6" w:semiHidden="0" w:uiPriority="71" w:unhideWhenUsed="0"/>
-    <w:lsdException w:name="Colorful List Accent 6" w:semiHidden="0" w:uiPriority="72" w:unhideWhenUsed="0"/>
-    <w:lsdException w:name="Colorful Grid Accent 6" w:semiHidden="0" w:uiPriority="73" w:unhideWhenUsed="0"/>
-    <w:lsdException w:name="Subtle Emphasis" w:semiHidden="0" w:uiPriority="19" w:unhideWhenUsed="0" w:qFormat="1"/>
-    <w:lsdException w:name="Intense Emphasis" w:semiHidden="0" w:uiPriority="21" w:unhideWhenUsed="0" w:qFormat="1"/>
-    <w:lsdException w:name="Subtle Reference" w:semiHidden="0" w:uiPriority="31" w:unhideWhenUsed="0" w:qFormat="1"/>
-    <w:lsdException w:name="Intense Reference" w:semiHidden="0" w:uiPriority="32" w:unhideWhenUsed="0" w:qFormat="1"/>
-    <w:lsdException w:name="Book Title" w:semiHidden="0" w:uiPriority="33" w:unhideWhenUsed="0" w:qFormat="1"/>
-    <w:lsdException w:name="Bibliography" w:uiPriority="37"/>
-    <w:lsdException w:name="TOC Heading" w:uiPriority="39" w:qFormat="1"/>
-  </w:latentStyles>
-  <w:style w:type="paragraph" w:default="1" w:styleId="Normal">
-    <w:name w:val="Normal"/>
-    <w:qFormat/>
-    <w:rsid w:val="0022302A"/>
+  <w:style w:type="character" w:customStyle="1" w:styleId="comment1">
+    <w:name w:val="comment1"/>
+    <w:basedOn w:val="DefaultParagraphFont"/>
+    <w:rsid w:val="00A12420"/>
     <w:rPr>
-      <w:sz w:val="22"/>
-      <w:szCs w:val="24"/>
-    </w:rPr>
-  </w:style>
-  <w:style w:type="paragraph" w:styleId="Heading1">
-    <w:name w:val="heading 1"/>
-    <w:next w:val="BodyText"/>
-    <w:qFormat/>
-    <w:rsid w:val="000911ED"/>
-    <w:pPr>
-      <w:keepNext/>
-      <w:autoSpaceDE w:val="0"/>
-      <w:autoSpaceDN w:val="0"/>
-      <w:adjustRightInd w:val="0"/>
-      <w:spacing w:before="120" w:after="120"/>
-      <w:outlineLvl w:val="0"/>
-    </w:pPr>
-    <w:rPr>
-      <w:rFonts w:ascii="Arial" w:hAnsi="Arial" w:cs="Arial"/>
-      <w:b/>
-      <w:bCs/>
-      <w:kern w:val="32"/>
-      <w:sz w:val="36"/>
-      <w:szCs w:val="32"/>
-    </w:rPr>
-  </w:style>
-  <w:style w:type="paragraph" w:styleId="Heading2">
-    <w:name w:val="heading 2"/>
-    <w:basedOn w:val="Heading1"/>
-    <w:next w:val="BodyText"/>
-    <w:qFormat/>
-    <w:rsid w:val="000911ED"/>
-    <w:pPr>
-      <w:tabs>
-        <w:tab w:val="left" w:pos="900"/>
-      </w:tabs>
-      <w:spacing w:after="60"/>
-      <w:outlineLvl w:val="1"/>
-    </w:pPr>
-    <w:rPr>
-      <w:iCs/>
-      <w:sz w:val="32"/>
-      <w:szCs w:val="28"/>
-    </w:rPr>
-  </w:style>
-  <w:style w:type="paragraph" w:styleId="Heading3">
-    <w:name w:val="heading 3"/>
-    <w:basedOn w:val="Heading2"/>
-    <w:next w:val="BodyText"/>
-    <w:link w:val="Heading3Char"/>
-    <w:qFormat/>
-    <w:rsid w:val="000911ED"/>
-    <w:pPr>
-      <w:spacing w:before="240"/>
-      <w:outlineLvl w:val="2"/>
-    </w:pPr>
-    <w:rPr>
-      <w:bCs w:val="0"/>
-      <w:iCs w:val="0"/>
-      <w:sz w:val="28"/>
-      <w:szCs w:val="26"/>
-    </w:rPr>
-  </w:style>
-  <w:style w:type="paragraph" w:styleId="Heading4">
-    <w:name w:val="heading 4"/>
-    <w:basedOn w:val="Heading3"/>
-    <w:next w:val="BlockText"/>
-    <w:qFormat/>
-    <w:rsid w:val="000911ED"/>
-    <w:pPr>
-      <w:outlineLvl w:val="3"/>
-    </w:pPr>
-    <w:rPr>
-      <w:b w:val="0"/>
-      <w:sz w:val="24"/>
-      <w:szCs w:val="28"/>
-    </w:rPr>
-  </w:style>
-  <w:style w:type="paragraph" w:styleId="Heading5">
-    <w:name w:val="heading 5"/>
-    <w:basedOn w:val="Heading4"/>
-    <w:next w:val="BodyText"/>
-    <w:qFormat/>
-    <w:rsid w:val="000911ED"/>
-    <w:pPr>
-      <w:spacing w:before="40" w:after="40"/>
-      <w:outlineLvl w:val="4"/>
-    </w:pPr>
-    <w:rPr>
-      <w:b/>
-      <w:bCs/>
-      <w:iCs/>
-      <w:szCs w:val="26"/>
-    </w:rPr>
-  </w:style>
-  <w:style w:type="paragraph" w:styleId="Heading6">
-    <w:name w:val="heading 6"/>
-    <w:basedOn w:val="Heading5"/>
-    <w:next w:val="BlockText"/>
-    <w:qFormat/>
-    <w:rsid w:val="000911ED"/>
-    <w:pPr>
-      <w:outlineLvl w:val="5"/>
-    </w:pPr>
-    <w:rPr>
-      <w:b w:val="0"/>
-      <w:bCs w:val="0"/>
-      <w:sz w:val="22"/>
-      <w:szCs w:val="22"/>
-    </w:rPr>
-  </w:style>
-  <w:style w:type="paragraph" w:styleId="Heading7">
-    <w:name w:val="heading 7"/>
-    <w:basedOn w:val="Heading6"/>
-    <w:next w:val="BodyText"/>
-    <w:qFormat/>
-    <w:rsid w:val="000911ED"/>
-    <w:pPr>
-      <w:outlineLvl w:val="6"/>
-    </w:pPr>
-    <w:rPr>
-      <w:b/>
-      <w:szCs w:val="24"/>
-    </w:rPr>
-  </w:style>
-  <w:style w:type="paragraph" w:styleId="Heading8">
-    <w:name w:val="heading 8"/>
-    <w:basedOn w:val="Heading7"/>
-    <w:next w:val="BlockText"/>
-    <w:qFormat/>
-    <w:rsid w:val="000911ED"/>
-    <w:pPr>
-      <w:outlineLvl w:val="7"/>
-    </w:pPr>
-    <w:rPr>
-      <w:b w:val="0"/>
-      <w:i/>
-      <w:iCs w:val="0"/>
-    </w:rPr>
-  </w:style>
-  <w:style w:type="paragraph" w:styleId="Heading9">
-    <w:name w:val="heading 9"/>
-    <w:basedOn w:val="Heading8"/>
-    <w:next w:val="BodyText"/>
-    <w:qFormat/>
-    <w:rsid w:val="000911ED"/>
-    <w:pPr>
-      <w:outlineLvl w:val="8"/>
-    </w:pPr>
-    <w:rPr>
-      <w:b/>
-      <w:i w:val="0"/>
-      <w:szCs w:val="22"/>
-    </w:rPr>
-  </w:style>
-  <w:style w:type="character" w:default="1" w:styleId="DefaultParagraphFont">
-    <w:name w:val="Default Paragraph Font"/>
-    <w:uiPriority w:val="1"/>
-    <w:semiHidden/>
-    <w:unhideWhenUsed/>
-  </w:style>
-  <w:style w:type="table" w:default="1" w:styleId="TableNormal">
-    <w:name w:val="Normal Table"/>
-    <w:uiPriority w:val="99"/>
-    <w:semiHidden/>
-    <w:unhideWhenUsed/>
-    <w:tblPr>
-      <w:tblInd w:w="0" w:type="dxa"/>
-      <w:tblCellMar>
-        <w:top w:w="0" w:type="dxa"/>
-        <w:left w:w="108" w:type="dxa"/>
-        <w:bottom w:w="0" w:type="dxa"/>
-        <w:right w:w="108" w:type="dxa"/>
-      </w:tblCellMar>
-    </w:tblPr>
-  </w:style>
-  <w:style w:type="numbering" w:default="1" w:styleId="NoList">
-    <w:name w:val="No List"/>
-    <w:uiPriority w:val="99"/>
-    <w:semiHidden/>
-    <w:unhideWhenUsed/>
-  </w:style>
-  <w:style w:type="paragraph" w:customStyle="1" w:styleId="capture">
-    <w:name w:val="capture"/>
-    <w:rsid w:val="00D713C8"/>
-    <w:pPr>
-      <w:pBdr>
-        <w:top w:val="single" w:sz="4" w:space="1" w:color="0000FF"/>
-        <w:left w:val="single" w:sz="4" w:space="1" w:color="0000FF"/>
-        <w:bottom w:val="single" w:sz="4" w:space="1" w:color="0000FF"/>
-        <w:right w:val="single" w:sz="4" w:space="0" w:color="0000FF"/>
-      </w:pBdr>
-      <w:suppressAutoHyphens/>
-      <w:ind w:left="720"/>
-    </w:pPr>
-    <w:rPr>
-      <w:rFonts w:ascii="Courier New" w:hAnsi="Courier New" w:cs="Courier New"/>
-      <w:sz w:val="18"/>
-      <w:szCs w:val="18"/>
-      <w:lang w:eastAsia="ar-SA"/>
-    </w:rPr>
-  </w:style>
-  <w:style w:type="paragraph" w:customStyle="1" w:styleId="capturereverse">
-    <w:name w:val="capture reverse"/>
-    <w:rsid w:val="002A2EE5"/>
-    <w:pPr>
-      <w:pBdr>
-        <w:top w:val="single" w:sz="4" w:space="0" w:color="0000FF"/>
-        <w:bottom w:val="single" w:sz="4" w:space="0" w:color="0000FF"/>
-        <w:right w:val="single" w:sz="4" w:space="0" w:color="000000"/>
-      </w:pBdr>
-      <w:shd w:val="clear" w:color="auto" w:fill="0000FF"/>
-      <w:ind w:left="720"/>
-    </w:pPr>
-    <w:rPr>
-      <w:rFonts w:ascii="Courier New" w:hAnsi="Courier New" w:cs="Courier New"/>
-      <w:color w:val="FFFFFF"/>
-      <w:sz w:val="18"/>
-      <w:szCs w:val="18"/>
-      <w:lang w:eastAsia="ar-SA"/>
-    </w:rPr>
-  </w:style>
-  <w:style w:type="character" w:styleId="FollowedHyperlink">
-    <w:name w:val="FollowedHyperlink"/>
-    <w:semiHidden/>
-    <w:rsid w:val="00F601FD"/>
-    <w:rPr>
-      <w:color w:val="606420"/>
-      <w:u w:val="single"/>
-    </w:rPr>
-  </w:style>
-  <w:style w:type="paragraph" w:styleId="Header">
-    <w:name w:val="header"/>
-    <w:rsid w:val="00D713C8"/>
-    <w:pPr>
-      <w:tabs>
-        <w:tab w:val="center" w:pos="4680"/>
-        <w:tab w:val="right" w:pos="9360"/>
-      </w:tabs>
-    </w:pPr>
-  </w:style>
-  <w:style w:type="character" w:styleId="Hyperlink">
-    <w:name w:val="Hyperlink"/>
-    <w:uiPriority w:val="99"/>
-    <w:rsid w:val="00F601FD"/>
-    <w:rPr>
-      <w:color w:val="0000FF"/>
-      <w:u w:val="single"/>
-    </w:rPr>
-  </w:style>
-  <w:style w:type="character" w:styleId="LineNumber">
-    <w:name w:val="line number"/>
-    <w:basedOn w:val="DefaultParagraphFont"/>
-    <w:semiHidden/>
-    <w:rsid w:val="00F601FD"/>
-  </w:style>
-  <w:style w:type="paragraph" w:styleId="Subtitle">
-    <w:name w:val="Subtitle"/>
-    <w:basedOn w:val="Normal"/>
-    <w:qFormat/>
-    <w:rsid w:val="00F601FD"/>
-    <w:pPr>
-      <w:spacing w:after="60"/>
-      <w:jc w:val="center"/>
-      <w:outlineLvl w:val="1"/>
-    </w:pPr>
-    <w:rPr>
-      <w:rFonts w:ascii="Arial" w:hAnsi="Arial" w:cs="Arial"/>
-      <w:sz w:val="24"/>
-    </w:rPr>
-  </w:style>
-  <w:style w:type="paragraph" w:styleId="Title">
-    <w:name w:val="Title"/>
-    <w:qFormat/>
-    <w:rsid w:val="00015C0D"/>
-    <w:pPr>
-      <w:autoSpaceDE w:val="0"/>
-      <w:autoSpaceDN w:val="0"/>
-      <w:adjustRightInd w:val="0"/>
-      <w:spacing w:after="360"/>
-      <w:jc w:val="center"/>
-    </w:pPr>
-    <w:rPr>
-      <w:rFonts w:ascii="Arial" w:hAnsi="Arial" w:cs="Arial"/>
-      <w:b/>
-      <w:bCs/>
-      <w:sz w:val="36"/>
-      <w:szCs w:val="32"/>
-    </w:rPr>
-  </w:style>
-  <w:style w:type="paragraph" w:customStyle="1" w:styleId="Title2">
-    <w:name w:val="Title 2"/>
-    <w:rsid w:val="00F3021E"/>
-    <w:pPr>
-      <w:spacing w:after="360"/>
-      <w:jc w:val="center"/>
-    </w:pPr>
-    <w:rPr>
-      <w:rFonts w:ascii="Arial" w:hAnsi="Arial" w:cs="Arial"/>
-      <w:b/>
-      <w:bCs/>
-      <w:sz w:val="28"/>
-      <w:szCs w:val="32"/>
-    </w:rPr>
-  </w:style>
-  <w:style w:type="paragraph" w:customStyle="1" w:styleId="TableHeading">
-    <w:name w:val="Table Heading"/>
-    <w:rsid w:val="0003063D"/>
-    <w:pPr>
-      <w:spacing w:before="60" w:after="60"/>
-      <w:jc w:val="center"/>
-    </w:pPr>
-    <w:rPr>
-      <w:rFonts w:ascii="Arial" w:hAnsi="Arial" w:cs="Arial"/>
-      <w:b/>
-      <w:sz w:val="22"/>
-      <w:szCs w:val="22"/>
-    </w:rPr>
-  </w:style>
-  <w:style w:type="paragraph" w:customStyle="1" w:styleId="TableText">
-    <w:name w:val="Table Text"/>
-    <w:link w:val="TableTextChar"/>
-    <w:rsid w:val="00D713C8"/>
-    <w:pPr>
-      <w:spacing w:before="60" w:after="60"/>
-    </w:pPr>
-    <w:rPr>
-      <w:rFonts w:ascii="Arial" w:hAnsi="Arial" w:cs="Arial"/>
-      <w:sz w:val="22"/>
-    </w:rPr>
-  </w:style>
-  <w:style w:type="paragraph" w:customStyle="1" w:styleId="DividerPage">
-    <w:name w:val="Divider Page"/>
-    <w:next w:val="Normal"/>
-    <w:rsid w:val="00D713C8"/>
-    <w:pPr>
-      <w:keepNext/>
-      <w:keepLines/>
-      <w:pageBreakBefore/>
-    </w:pPr>
-    <w:rPr>
-      <w:rFonts w:ascii="Arial" w:hAnsi="Arial"/>
-      <w:b/>
-      <w:sz w:val="48"/>
-    </w:rPr>
-  </w:style>
-  <w:style w:type="paragraph" w:customStyle="1" w:styleId="BodyTextBullet1">
-    <w:name w:val="Body Text Bullet 1"/>
-    <w:rsid w:val="00A149C0"/>
-    <w:pPr>
-      <w:numPr>
-        <w:numId w:val="5"/>
-      </w:numPr>
-      <w:spacing w:before="60" w:after="60"/>
-    </w:pPr>
-    <w:rPr>
-      <w:sz w:val="22"/>
-    </w:rPr>
-  </w:style>
-  <w:style w:type="paragraph" w:styleId="TOC1">
-    <w:name w:val="toc 1"/>
-    <w:basedOn w:val="Normal"/>
-    <w:next w:val="Normal"/>
-    <w:autoRedefine/>
-    <w:uiPriority w:val="39"/>
-    <w:rsid w:val="005D18C5"/>
-    <w:pPr>
-      <w:tabs>
-        <w:tab w:val="left" w:pos="540"/>
-        <w:tab w:val="right" w:leader="dot" w:pos="9350"/>
-      </w:tabs>
-      <w:spacing w:before="60"/>
-    </w:pPr>
-    <w:rPr>
-      <w:rFonts w:ascii="Arial" w:hAnsi="Arial"/>
-      <w:b/>
-      <w:sz w:val="28"/>
-      <w:szCs w:val="20"/>
-    </w:rPr>
-  </w:style>
-  <w:style w:type="paragraph" w:styleId="TOC2">
-    <w:name w:val="toc 2"/>
-    <w:basedOn w:val="Normal"/>
-    <w:next w:val="Normal"/>
-    <w:autoRedefine/>
-    <w:uiPriority w:val="39"/>
-    <w:rsid w:val="005D18C5"/>
-    <w:pPr>
-      <w:tabs>
-        <w:tab w:val="left" w:pos="900"/>
-        <w:tab w:val="right" w:leader="dot" w:pos="9350"/>
-      </w:tabs>
-      <w:spacing w:before="60"/>
-      <w:ind w:left="360"/>
-    </w:pPr>
-    <w:rPr>
-      <w:rFonts w:ascii="Arial" w:hAnsi="Arial"/>
-      <w:b/>
-      <w:sz w:val="24"/>
-    </w:rPr>
-  </w:style>
-  <w:style w:type="paragraph" w:styleId="TOC3">
-    <w:name w:val="toc 3"/>
-    <w:basedOn w:val="Normal"/>
-    <w:next w:val="Normal"/>
-    <w:autoRedefine/>
-    <w:uiPriority w:val="39"/>
-    <w:rsid w:val="005D18C5"/>
-    <w:pPr>
-      <w:tabs>
-        <w:tab w:val="left" w:pos="1440"/>
-        <w:tab w:val="right" w:leader="dot" w:pos="9350"/>
-      </w:tabs>
-      <w:spacing w:before="60"/>
-      <w:ind w:left="540"/>
-    </w:pPr>
-    <w:rPr>
-      <w:rFonts w:ascii="Arial" w:hAnsi="Arial"/>
-      <w:b/>
-      <w:sz w:val="24"/>
-    </w:rPr>
-  </w:style>
-  <w:style w:type="paragraph" w:customStyle="1" w:styleId="BodyTextBullet2">
-    <w:name w:val="Body Text Bullet 2"/>
-    <w:rsid w:val="00A149C0"/>
-    <w:pPr>
-      <w:numPr>
-        <w:numId w:val="6"/>
-      </w:numPr>
-      <w:spacing w:before="60" w:after="60"/>
-    </w:pPr>
-    <w:rPr>
-      <w:sz w:val="22"/>
-    </w:rPr>
-  </w:style>
-  <w:style w:type="paragraph" w:customStyle="1" w:styleId="BodyTextNumbered1">
-    <w:name w:val="Body Text Numbered 1"/>
-    <w:rsid w:val="00D713C8"/>
-    <w:pPr>
-      <w:numPr>
-        <w:numId w:val="1"/>
-      </w:numPr>
-    </w:pPr>
-    <w:rPr>
-      <w:sz w:val="22"/>
-    </w:rPr>
-  </w:style>
-  <w:style w:type="paragraph" w:customStyle="1" w:styleId="BodyTextNumbered2">
-    <w:name w:val="Body Text Numbered 2"/>
-    <w:rsid w:val="00D713C8"/>
-    <w:pPr>
-      <w:numPr>
-        <w:numId w:val="2"/>
-      </w:numPr>
-      <w:tabs>
-        <w:tab w:val="clear" w:pos="1440"/>
-        <w:tab w:val="num" w:pos="1080"/>
-      </w:tabs>
-      <w:spacing w:before="120" w:after="120"/>
-      <w:ind w:left="1080"/>
-    </w:pPr>
-    <w:rPr>
-      <w:sz w:val="22"/>
-    </w:rPr>
-  </w:style>
-  <w:style w:type="paragraph" w:customStyle="1" w:styleId="BodyTextLettered1">
-    <w:name w:val="Body Text Lettered 1"/>
-    <w:rsid w:val="00D713C8"/>
-    <w:pPr>
-      <w:numPr>
-        <w:numId w:val="3"/>
-      </w:numPr>
-      <w:tabs>
-        <w:tab w:val="clear" w:pos="1080"/>
-        <w:tab w:val="num" w:pos="720"/>
-      </w:tabs>
-      <w:ind w:left="720"/>
-    </w:pPr>
-    <w:rPr>
-      <w:sz w:val="22"/>
-    </w:rPr>
-  </w:style>
-  <w:style w:type="paragraph" w:customStyle="1" w:styleId="BodyTextLettered2">
-    <w:name w:val="Body Text Lettered 2"/>
-    <w:rsid w:val="00D713C8"/>
-    <w:pPr>
-      <w:numPr>
-        <w:numId w:val="4"/>
-      </w:numPr>
-      <w:tabs>
-        <w:tab w:val="clear" w:pos="1440"/>
-        <w:tab w:val="num" w:pos="1080"/>
-      </w:tabs>
-      <w:spacing w:before="120" w:after="120"/>
-      <w:ind w:left="1080"/>
-    </w:pPr>
-    <w:rPr>
-      <w:sz w:val="22"/>
-    </w:rPr>
-  </w:style>
-  <w:style w:type="paragraph" w:styleId="Footer">
-    <w:name w:val="footer"/>
-    <w:link w:val="FooterChar"/>
-    <w:uiPriority w:val="99"/>
-    <w:rsid w:val="00D713C8"/>
-    <w:pPr>
-      <w:tabs>
-        <w:tab w:val="center" w:pos="4680"/>
-        <w:tab w:val="right" w:pos="9360"/>
-      </w:tabs>
-    </w:pPr>
-    <w:rPr>
-      <w:rFonts w:cs="Tahoma"/>
-      <w:szCs w:val="16"/>
-    </w:rPr>
-  </w:style>
-  <w:style w:type="character" w:styleId="PageNumber">
-    <w:name w:val="page number"/>
-    <w:basedOn w:val="DefaultParagraphFont"/>
-    <w:rsid w:val="002E751D"/>
-  </w:style>
-  <w:style w:type="character" w:customStyle="1" w:styleId="TextItalics">
-    <w:name w:val="Text Italics"/>
-    <w:rsid w:val="00FA5B5C"/>
-    <w:rPr>
-      <w:i/>
-    </w:rPr>
-  </w:style>
-  <w:style w:type="table" w:styleId="TableGrid">
-    <w:name w:val="Table Grid"/>
-    <w:basedOn w:val="TableNormal"/>
-    <w:rsid w:val="00451181"/>
-    <w:tblPr>
-      <w:tblBorders>
-        <w:top w:val="single" w:sz="4" w:space="0" w:color="auto"/>
-        <w:left w:val="single" w:sz="4" w:space="0" w:color="auto"/>
-        <w:bottom w:val="single" w:sz="4" w:space="0" w:color="auto"/>
-        <w:right w:val="single" w:sz="4" w:space="0" w:color="auto"/>
-        <w:insideH w:val="single" w:sz="4" w:space="0" w:color="auto"/>
-        <w:insideV w:val="single" w:sz="4" w:space="0" w:color="auto"/>
-      </w:tblBorders>
-    </w:tblPr>
-  </w:style>
-  <w:style w:type="character" w:customStyle="1" w:styleId="TextBold">
-    <w:name w:val="Text Bold"/>
-    <w:rsid w:val="00DB4A3F"/>
-    <w:rPr>
-      <w:b/>
-    </w:rPr>
-  </w:style>
-  <w:style w:type="character" w:customStyle="1" w:styleId="TextBoldItalics">
-    <w:name w:val="Text Bold Italics"/>
-    <w:rsid w:val="00DB4A3F"/>
-    <w:rPr>
-      <w:b/>
-      <w:i/>
-    </w:rPr>
-  </w:style>
-  <w:style w:type="paragraph" w:styleId="TOC4">
-    <w:name w:val="toc 4"/>
-    <w:basedOn w:val="Normal"/>
-    <w:next w:val="Normal"/>
-    <w:autoRedefine/>
-    <w:uiPriority w:val="39"/>
-    <w:rsid w:val="006F6D65"/>
-    <w:pPr>
-      <w:ind w:left="720"/>
-    </w:pPr>
-    <w:rPr>
-      <w:rFonts w:ascii="Arial" w:hAnsi="Arial"/>
-    </w:rPr>
-  </w:style>
-  <w:style w:type="paragraph" w:customStyle="1" w:styleId="CoverTitleInstructions">
-    <w:name w:val="Cover Title Instructions"/>
-    <w:basedOn w:val="InstructionalText1"/>
-    <w:rsid w:val="000F3438"/>
-    <w:pPr>
-      <w:jc w:val="center"/>
-    </w:pPr>
-    <w:rPr>
-      <w:szCs w:val="28"/>
-    </w:rPr>
-  </w:style>
-  <w:style w:type="paragraph" w:customStyle="1" w:styleId="InstructionalText1">
-    <w:name w:val="Instructional Text 1"/>
-    <w:basedOn w:val="Normal"/>
-    <w:next w:val="BodyText"/>
-    <w:link w:val="InstructionalText1Char"/>
-    <w:rsid w:val="006244C7"/>
-    <w:pPr>
-      <w:keepLines/>
-      <w:autoSpaceDE w:val="0"/>
-      <w:autoSpaceDN w:val="0"/>
-      <w:adjustRightInd w:val="0"/>
-      <w:spacing w:before="60" w:after="120" w:line="240" w:lineRule="atLeast"/>
-    </w:pPr>
-    <w:rPr>
-      <w:i/>
-      <w:iCs/>
-      <w:color w:val="0000FF"/>
-      <w:sz w:val="24"/>
-      <w:szCs w:val="20"/>
-    </w:rPr>
-  </w:style>
-  <w:style w:type="character" w:customStyle="1" w:styleId="InstructionalText1Char">
-    <w:name w:val="Instructional Text 1 Char"/>
-    <w:link w:val="InstructionalText1"/>
-    <w:rsid w:val="006244C7"/>
-    <w:rPr>
-      <w:i/>
-      <w:iCs/>
-      <w:color w:val="0000FF"/>
-      <w:sz w:val="24"/>
-    </w:rPr>
-  </w:style>
-  <w:style w:type="paragraph" w:customStyle="1" w:styleId="InstructionalNote">
-    <w:name w:val="Instructional Note"/>
-    <w:basedOn w:val="Normal"/>
-    <w:rsid w:val="000F3438"/>
-    <w:pPr>
-      <w:numPr>
-        <w:numId w:val="7"/>
-      </w:numPr>
-      <w:tabs>
-        <w:tab w:val="clear" w:pos="1512"/>
-      </w:tabs>
-      <w:autoSpaceDE w:val="0"/>
-      <w:autoSpaceDN w:val="0"/>
-      <w:adjustRightInd w:val="0"/>
-      <w:spacing w:before="60" w:after="60"/>
-      <w:ind w:left="1260" w:hanging="900"/>
-    </w:pPr>
-    <w:rPr>
-      <w:i/>
-      <w:iCs/>
-      <w:color w:val="0000FF"/>
-      <w:szCs w:val="22"/>
-    </w:rPr>
-  </w:style>
-  <w:style w:type="paragraph" w:customStyle="1" w:styleId="InstructionalBullet1">
-    <w:name w:val="Instructional Bullet 1"/>
-    <w:basedOn w:val="Normal"/>
-    <w:rsid w:val="00AA0CDE"/>
-    <w:pPr>
-      <w:numPr>
-        <w:numId w:val="8"/>
-      </w:numPr>
-      <w:tabs>
-        <w:tab w:val="clear" w:pos="720"/>
-        <w:tab w:val="num" w:pos="900"/>
-      </w:tabs>
-      <w:spacing w:before="60" w:after="60"/>
-      <w:ind w:left="907"/>
-    </w:pPr>
-    <w:rPr>
-      <w:i/>
-      <w:color w:val="0000FF"/>
-      <w:sz w:val="24"/>
-    </w:rPr>
-  </w:style>
-  <w:style w:type="paragraph" w:customStyle="1" w:styleId="InstructionalBullet2">
-    <w:name w:val="Instructional Bullet 2"/>
-    <w:basedOn w:val="InstructionalBullet1"/>
-    <w:rsid w:val="000F3438"/>
-    <w:pPr>
-      <w:tabs>
-        <w:tab w:val="clear" w:pos="900"/>
-        <w:tab w:val="num" w:pos="1260"/>
-      </w:tabs>
-      <w:ind w:left="1260"/>
-    </w:pPr>
-  </w:style>
-  <w:style w:type="paragraph" w:customStyle="1" w:styleId="BodyBullet2">
-    <w:name w:val="Body Bullet 2"/>
-    <w:basedOn w:val="Normal"/>
-    <w:link w:val="BodyBullet2Char"/>
-    <w:rsid w:val="005D18C5"/>
-    <w:pPr>
-      <w:numPr>
-        <w:numId w:val="9"/>
-      </w:numPr>
-      <w:tabs>
-        <w:tab w:val="clear" w:pos="1800"/>
-        <w:tab w:val="num" w:pos="1260"/>
-      </w:tabs>
-      <w:autoSpaceDE w:val="0"/>
-      <w:autoSpaceDN w:val="0"/>
-      <w:adjustRightInd w:val="0"/>
-      <w:spacing w:before="60" w:after="60"/>
-      <w:ind w:left="1260"/>
-    </w:pPr>
-    <w:rPr>
-      <w:iCs/>
-      <w:szCs w:val="22"/>
-    </w:rPr>
-  </w:style>
-  <w:style w:type="character" w:customStyle="1" w:styleId="BodyBullet2Char">
-    <w:name w:val="Body Bullet 2 Char"/>
-    <w:link w:val="BodyBullet2"/>
-    <w:rsid w:val="005D18C5"/>
-    <w:rPr>
-      <w:iCs/>
-      <w:sz w:val="22"/>
-      <w:szCs w:val="22"/>
-    </w:rPr>
-  </w:style>
-  <w:style w:type="character" w:customStyle="1" w:styleId="InstructionalTextBold">
-    <w:name w:val="Instructional Text Bold"/>
-    <w:rsid w:val="000F3438"/>
-    <w:rPr>
-      <w:b/>
-      <w:bCs/>
-      <w:color w:val="0000FF"/>
-    </w:rPr>
-  </w:style>
-  <w:style w:type="paragraph" w:customStyle="1" w:styleId="InstructionalText2">
-    <w:name w:val="Instructional Text 2"/>
-    <w:basedOn w:val="InstructionalText1"/>
-    <w:next w:val="BodyText"/>
-    <w:link w:val="InstructionalText2Char"/>
-    <w:rsid w:val="000F3438"/>
-    <w:pPr>
-      <w:ind w:left="720"/>
-    </w:pPr>
-  </w:style>
-  <w:style w:type="character" w:customStyle="1" w:styleId="InstructionalText2Char">
-    <w:name w:val="Instructional Text 2 Char"/>
-    <w:basedOn w:val="InstructionalText1Char"/>
-    <w:link w:val="InstructionalText2"/>
-    <w:rsid w:val="000F3438"/>
-    <w:rPr>
-      <w:i/>
-      <w:iCs/>
-      <w:color w:val="0000FF"/>
-      <w:sz w:val="24"/>
-    </w:rPr>
-  </w:style>
-  <w:style w:type="paragraph" w:styleId="ListBullet4">
-    <w:name w:val="List Bullet 4"/>
-    <w:basedOn w:val="Normal"/>
-    <w:autoRedefine/>
-    <w:semiHidden/>
-    <w:rsid w:val="000F3438"/>
-    <w:pPr>
-      <w:tabs>
-        <w:tab w:val="num" w:pos="1440"/>
-      </w:tabs>
-      <w:ind w:left="1440" w:hanging="360"/>
-    </w:pPr>
-  </w:style>
-  <w:style w:type="paragraph" w:customStyle="1" w:styleId="InstructionalTable">
-    <w:name w:val="Instructional Table"/>
-    <w:next w:val="TableText"/>
-    <w:rsid w:val="00EC0158"/>
-    <w:rPr>
-      <w:i/>
-      <w:color w:val="0000FF"/>
-      <w:sz w:val="22"/>
-      <w:szCs w:val="24"/>
-    </w:rPr>
-  </w:style>
-  <w:style w:type="paragraph" w:customStyle="1" w:styleId="Appendix1">
-    <w:name w:val="Appendix 1"/>
-    <w:next w:val="BodyText"/>
-    <w:rsid w:val="003224BE"/>
-    <w:pPr>
-      <w:numPr>
-        <w:numId w:val="10"/>
-      </w:numPr>
-      <w:ind w:hanging="720"/>
-    </w:pPr>
-    <w:rPr>
-      <w:rFonts w:ascii="Arial" w:hAnsi="Arial"/>
-      <w:b/>
-      <w:sz w:val="32"/>
-      <w:szCs w:val="24"/>
-    </w:rPr>
-  </w:style>
-  <w:style w:type="paragraph" w:customStyle="1" w:styleId="Appendix2">
-    <w:name w:val="Appendix 2"/>
-    <w:basedOn w:val="Appendix1"/>
-    <w:rsid w:val="00A04018"/>
-    <w:pPr>
-      <w:numPr>
-        <w:ilvl w:val="1"/>
-      </w:numPr>
-      <w:tabs>
-        <w:tab w:val="clear" w:pos="1152"/>
-        <w:tab w:val="num" w:pos="900"/>
-      </w:tabs>
-      <w:ind w:left="900" w:hanging="900"/>
-    </w:pPr>
-  </w:style>
-  <w:style w:type="paragraph" w:customStyle="1" w:styleId="In-lineInstruction">
-    <w:name w:val="In-line Instruction"/>
-    <w:basedOn w:val="Normal"/>
-    <w:link w:val="In-lineInstructionChar"/>
-    <w:rsid w:val="005D18C5"/>
-    <w:pPr>
-      <w:spacing w:before="120" w:after="120"/>
-    </w:pPr>
-    <w:rPr>
-      <w:i/>
-      <w:color w:val="0000FF"/>
-      <w:szCs w:val="20"/>
-    </w:rPr>
-  </w:style>
-  <w:style w:type="character" w:customStyle="1" w:styleId="In-lineInstructionChar">
-    <w:name w:val="In-line Instruction Char"/>
-    <w:link w:val="In-lineInstruction"/>
-    <w:rsid w:val="009921F2"/>
-    <w:rPr>
-      <w:i/>
-      <w:color w:val="0000FF"/>
-      <w:sz w:val="22"/>
-      <w:lang w:val="en-US" w:eastAsia="en-US" w:bidi="ar-SA"/>
-    </w:rPr>
-  </w:style>
-  <w:style w:type="paragraph" w:customStyle="1" w:styleId="TemplateInstructions">
-    <w:name w:val="Template Instructions"/>
-    <w:basedOn w:val="Normal"/>
-    <w:next w:val="Normal"/>
-    <w:link w:val="TemplateInstructionsChar"/>
-    <w:rsid w:val="00A83EB5"/>
-    <w:pPr>
-      <w:keepNext/>
-      <w:keepLines/>
-      <w:spacing w:before="40"/>
-    </w:pPr>
-    <w:rPr>
-      <w:i/>
-      <w:iCs/>
-      <w:color w:val="0000FF"/>
-      <w:szCs w:val="22"/>
-    </w:rPr>
-  </w:style>
-  <w:style w:type="character" w:customStyle="1" w:styleId="TemplateInstructionsChar">
-    <w:name w:val="Template Instructions Char"/>
-    <w:link w:val="TemplateInstructions"/>
-    <w:rsid w:val="00A83EB5"/>
-    <w:rPr>
-      <w:i/>
-      <w:iCs/>
-      <w:color w:val="0000FF"/>
-      <w:sz w:val="22"/>
-      <w:szCs w:val="22"/>
-      <w:lang w:val="en-US" w:eastAsia="en-US" w:bidi="ar-SA"/>
-    </w:rPr>
-  </w:style>
-  <w:style w:type="paragraph" w:customStyle="1" w:styleId="BulletInstructions">
-    <w:name w:val="Bullet Instructions"/>
-    <w:basedOn w:val="Normal"/>
-    <w:rsid w:val="00A83EB5"/>
-    <w:pPr>
-      <w:numPr>
-        <w:numId w:val="12"/>
-      </w:numPr>
-      <w:tabs>
-        <w:tab w:val="num" w:pos="720"/>
-      </w:tabs>
-      <w:ind w:left="720"/>
-    </w:pPr>
-    <w:rPr>
-      <w:i/>
-      <w:color w:val="0000FF"/>
-    </w:rPr>
-  </w:style>
-  <w:style w:type="paragraph" w:styleId="Caption">
-    <w:name w:val="caption"/>
-    <w:next w:val="BodyText"/>
-    <w:qFormat/>
-    <w:rsid w:val="00BF7AC6"/>
-    <w:pPr>
-      <w:keepNext/>
-      <w:keepLines/>
-      <w:spacing w:before="240" w:after="60"/>
-    </w:pPr>
-    <w:rPr>
-      <w:rFonts w:ascii="Arial" w:hAnsi="Arial" w:cs="Arial"/>
-      <w:b/>
-      <w:bCs/>
-      <w:sz w:val="22"/>
-    </w:rPr>
-  </w:style>
-  <w:style w:type="paragraph" w:customStyle="1" w:styleId="templateinstructions0">
-    <w:name w:val="templateinstructions"/>
-    <w:basedOn w:val="Normal"/>
-    <w:rsid w:val="00C96FD1"/>
-    <w:pPr>
-      <w:spacing w:before="100" w:beforeAutospacing="1" w:after="100" w:afterAutospacing="1"/>
-    </w:pPr>
-    <w:rPr>
-      <w:sz w:val="24"/>
-    </w:rPr>
-  </w:style>
-  <w:style w:type="paragraph" w:customStyle="1" w:styleId="CrossReference">
-    <w:name w:val="CrossReference"/>
-    <w:basedOn w:val="Normal"/>
-    <w:rsid w:val="005D18C5"/>
-    <w:pPr>
-      <w:keepNext/>
-      <w:keepLines/>
-      <w:autoSpaceDE w:val="0"/>
-      <w:autoSpaceDN w:val="0"/>
-      <w:adjustRightInd w:val="0"/>
-      <w:spacing w:before="60" w:after="60"/>
-    </w:pPr>
-    <w:rPr>
-      <w:iCs/>
-      <w:color w:val="0000FF"/>
-      <w:sz w:val="20"/>
-      <w:szCs w:val="22"/>
-      <w:u w:val="single"/>
-    </w:rPr>
-  </w:style>
-  <w:style w:type="paragraph" w:customStyle="1" w:styleId="Appendix11">
-    <w:name w:val="Appendix 1.1"/>
-    <w:basedOn w:val="Heading2"/>
-    <w:next w:val="BodyText"/>
-    <w:rsid w:val="00165AB8"/>
-    <w:pPr>
-      <w:keepLines/>
-      <w:numPr>
-        <w:numId w:val="13"/>
-      </w:numPr>
-      <w:tabs>
-        <w:tab w:val="clear" w:pos="900"/>
-        <w:tab w:val="left" w:pos="720"/>
-      </w:tabs>
-      <w:spacing w:before="240"/>
-    </w:pPr>
-  </w:style>
-  <w:style w:type="character" w:customStyle="1" w:styleId="BodyItalic">
-    <w:name w:val="Body Italic"/>
-    <w:rsid w:val="00680563"/>
-    <w:rPr>
-      <w:i/>
-    </w:rPr>
-  </w:style>
-  <w:style w:type="paragraph" w:customStyle="1" w:styleId="TableHeadingCentered">
-    <w:name w:val="Table Heading Centered"/>
-    <w:basedOn w:val="TableHeading"/>
-    <w:rsid w:val="00680563"/>
-    <w:rPr>
-      <w:rFonts w:cs="Times New Roman"/>
-      <w:sz w:val="16"/>
-      <w:szCs w:val="16"/>
-    </w:rPr>
-  </w:style>
-  <w:style w:type="character" w:customStyle="1" w:styleId="TableTextChar">
-    <w:name w:val="Table Text Char"/>
-    <w:link w:val="TableText"/>
-    <w:rsid w:val="009F5E75"/>
-    <w:rPr>
-      <w:rFonts w:ascii="Arial" w:hAnsi="Arial" w:cs="Arial"/>
-      <w:sz w:val="22"/>
-      <w:lang w:val="en-US" w:eastAsia="en-US" w:bidi="ar-SA"/>
-    </w:rPr>
-  </w:style>
-  <w:style w:type="paragraph" w:styleId="TOC5">
-    <w:name w:val="toc 5"/>
-    <w:basedOn w:val="Normal"/>
-    <w:next w:val="Normal"/>
-    <w:autoRedefine/>
-    <w:uiPriority w:val="39"/>
-    <w:rsid w:val="00AA7363"/>
-    <w:pPr>
-      <w:ind w:left="880"/>
-    </w:pPr>
-  </w:style>
-  <w:style w:type="paragraph" w:styleId="TOC6">
-    <w:name w:val="toc 6"/>
-    <w:basedOn w:val="Normal"/>
-    <w:next w:val="Normal"/>
-    <w:autoRedefine/>
-    <w:uiPriority w:val="39"/>
-    <w:rsid w:val="00AA7363"/>
-    <w:pPr>
-      <w:ind w:left="1100"/>
-    </w:pPr>
-  </w:style>
-  <w:style w:type="paragraph" w:styleId="TOC7">
-    <w:name w:val="toc 7"/>
-    <w:basedOn w:val="Normal"/>
-    <w:next w:val="Normal"/>
-    <w:autoRedefine/>
-    <w:uiPriority w:val="39"/>
-    <w:rsid w:val="00AA7363"/>
-    <w:pPr>
-      <w:ind w:left="1320"/>
-    </w:pPr>
-  </w:style>
-  <w:style w:type="paragraph" w:styleId="TOC8">
-    <w:name w:val="toc 8"/>
-    <w:basedOn w:val="Normal"/>
-    <w:next w:val="Normal"/>
-    <w:autoRedefine/>
-    <w:uiPriority w:val="39"/>
-    <w:rsid w:val="00AA7363"/>
-    <w:pPr>
-      <w:ind w:left="1540"/>
-    </w:pPr>
-  </w:style>
-  <w:style w:type="paragraph" w:styleId="TOC9">
-    <w:name w:val="toc 9"/>
-    <w:basedOn w:val="Normal"/>
-    <w:next w:val="Normal"/>
-    <w:autoRedefine/>
-    <w:uiPriority w:val="39"/>
-    <w:rsid w:val="00AA7363"/>
-    <w:pPr>
-      <w:ind w:left="1760"/>
-    </w:pPr>
-  </w:style>
-  <w:style w:type="paragraph" w:styleId="BodyText">
-    <w:name w:val="Body Text"/>
-    <w:link w:val="BodyTextChar"/>
-    <w:rsid w:val="006E5523"/>
-    <w:pPr>
-      <w:spacing w:before="120" w:after="120"/>
-    </w:pPr>
-    <w:rPr>
-      <w:sz w:val="24"/>
-    </w:rPr>
-  </w:style>
-  <w:style w:type="character" w:customStyle="1" w:styleId="BodyTextChar">
-    <w:name w:val="Body Text Char"/>
-    <w:link w:val="BodyText"/>
-    <w:rsid w:val="006E5523"/>
-    <w:rPr>
-      <w:sz w:val="24"/>
-      <w:lang w:val="en-US" w:eastAsia="en-US" w:bidi="ar-SA"/>
-    </w:rPr>
-  </w:style>
-  <w:style w:type="character" w:customStyle="1" w:styleId="FooterChar">
-    <w:name w:val="Footer Char"/>
-    <w:link w:val="Footer"/>
-    <w:uiPriority w:val="99"/>
-    <w:rsid w:val="00F91A26"/>
-    <w:rPr>
-      <w:rFonts w:cs="Tahoma"/>
-      <w:szCs w:val="16"/>
-      <w:lang w:val="en-US" w:eastAsia="en-US" w:bidi="ar-SA"/>
-    </w:rPr>
-  </w:style>
-  <w:style w:type="paragraph" w:styleId="BlockText">
-    <w:name w:val="Block Text"/>
-    <w:basedOn w:val="Normal"/>
-    <w:rsid w:val="006E5523"/>
-    <w:pPr>
-      <w:spacing w:after="120"/>
-      <w:ind w:left="1440" w:right="1440"/>
-    </w:pPr>
-  </w:style>
-  <w:style w:type="paragraph" w:styleId="BalloonText">
-    <w:name w:val="Balloon Text"/>
-    <w:basedOn w:val="Normal"/>
-    <w:link w:val="BalloonTextChar"/>
-    <w:rsid w:val="00A254F0"/>
-    <w:rPr>
-      <w:rFonts w:ascii="Tahoma" w:hAnsi="Tahoma" w:cs="Tahoma"/>
-      <w:szCs w:val="16"/>
-    </w:rPr>
-  </w:style>
-  <w:style w:type="character" w:customStyle="1" w:styleId="BalloonTextChar">
-    <w:name w:val="Balloon Text Char"/>
-    <w:basedOn w:val="DefaultParagraphFont"/>
-    <w:link w:val="BalloonText"/>
-    <w:rsid w:val="00A254F0"/>
-    <w:rPr>
-      <w:rFonts w:ascii="Tahoma" w:hAnsi="Tahoma" w:cs="Tahoma"/>
-      <w:sz w:val="22"/>
-      <w:szCs w:val="16"/>
-    </w:rPr>
-  </w:style>
-  <w:style w:type="paragraph" w:customStyle="1" w:styleId="InstructionalTextMainTitle">
-    <w:name w:val="Instructional Text Main Title"/>
-    <w:basedOn w:val="InstructionalText1"/>
-    <w:next w:val="Title"/>
-    <w:qFormat/>
-    <w:rsid w:val="00DF6735"/>
-    <w:pPr>
-      <w:jc w:val="center"/>
-    </w:pPr>
-    <w:rPr>
-      <w:szCs w:val="22"/>
-    </w:rPr>
-  </w:style>
-  <w:style w:type="paragraph" w:customStyle="1" w:styleId="InstructionalTextTitle2">
-    <w:name w:val="Instructional Text Title 2"/>
-    <w:basedOn w:val="Title2"/>
-    <w:next w:val="Title2"/>
-    <w:qFormat/>
-    <w:rsid w:val="00DF6735"/>
-    <w:rPr>
-      <w:rFonts w:ascii="Times New Roman" w:hAnsi="Times New Roman" w:cs="Times New Roman"/>
-      <w:b w:val="0"/>
-      <w:i/>
-      <w:color w:val="0000FF"/>
-      <w:sz w:val="24"/>
-      <w:szCs w:val="22"/>
-    </w:rPr>
-  </w:style>
-  <w:style w:type="table" w:customStyle="1" w:styleId="TableGrid1">
-    <w:name w:val="Table Grid1"/>
-    <w:basedOn w:val="TableNormal"/>
-    <w:next w:val="TableGrid"/>
-    <w:uiPriority w:val="59"/>
-    <w:rsid w:val="00A25545"/>
-    <w:rPr>
-      <w:rFonts w:asciiTheme="minorHAnsi" w:eastAsiaTheme="minorHAnsi" w:hAnsiTheme="minorHAnsi" w:cstheme="minorBidi"/>
-      <w:sz w:val="22"/>
-      <w:szCs w:val="22"/>
-    </w:rPr>
-    <w:tblPr>
-      <w:tblBorders>
-        <w:top w:val="single" w:sz="4" w:space="0" w:color="auto"/>
-        <w:left w:val="single" w:sz="4" w:space="0" w:color="auto"/>
-        <w:bottom w:val="single" w:sz="4" w:space="0" w:color="auto"/>
-        <w:right w:val="single" w:sz="4" w:space="0" w:color="auto"/>
-        <w:insideH w:val="single" w:sz="4" w:space="0" w:color="auto"/>
-        <w:insideV w:val="single" w:sz="4" w:space="0" w:color="auto"/>
-      </w:tblBorders>
-    </w:tblPr>
-  </w:style>
-  <w:style w:type="table" w:customStyle="1" w:styleId="TableGrid2">
-    <w:name w:val="Table Grid2"/>
-    <w:basedOn w:val="TableNormal"/>
-    <w:next w:val="TableGrid"/>
-    <w:uiPriority w:val="59"/>
-    <w:rsid w:val="00F73D60"/>
-    <w:rPr>
-      <w:rFonts w:asciiTheme="minorHAnsi" w:eastAsiaTheme="minorHAnsi" w:hAnsiTheme="minorHAnsi" w:cstheme="minorBidi"/>
-      <w:sz w:val="22"/>
-      <w:szCs w:val="22"/>
-    </w:rPr>
-    <w:tblPr>
-      <w:tblBorders>
-        <w:top w:val="single" w:sz="4" w:space="0" w:color="auto"/>
-        <w:left w:val="single" w:sz="4" w:space="0" w:color="auto"/>
-        <w:bottom w:val="single" w:sz="4" w:space="0" w:color="auto"/>
-        <w:right w:val="single" w:sz="4" w:space="0" w:color="auto"/>
-        <w:insideH w:val="single" w:sz="4" w:space="0" w:color="auto"/>
-        <w:insideV w:val="single" w:sz="4" w:space="0" w:color="auto"/>
-      </w:tblBorders>
-    </w:tblPr>
-  </w:style>
-  <w:style w:type="table" w:customStyle="1" w:styleId="TableGrid3">
-    <w:name w:val="Table Grid3"/>
-    <w:basedOn w:val="TableNormal"/>
-    <w:next w:val="TableGrid"/>
-    <w:uiPriority w:val="59"/>
-    <w:rsid w:val="00F10AA1"/>
-    <w:rPr>
-      <w:rFonts w:asciiTheme="minorHAnsi" w:eastAsiaTheme="minorHAnsi" w:hAnsiTheme="minorHAnsi" w:cstheme="minorBidi"/>
-      <w:sz w:val="22"/>
-      <w:szCs w:val="22"/>
-    </w:rPr>
-    <w:tblPr>
-      <w:tblBorders>
-        <w:top w:val="single" w:sz="4" w:space="0" w:color="auto"/>
-        <w:left w:val="single" w:sz="4" w:space="0" w:color="auto"/>
-        <w:bottom w:val="single" w:sz="4" w:space="0" w:color="auto"/>
-        <w:right w:val="single" w:sz="4" w:space="0" w:color="auto"/>
-        <w:insideH w:val="single" w:sz="4" w:space="0" w:color="auto"/>
-        <w:insideV w:val="single" w:sz="4" w:space="0" w:color="auto"/>
-      </w:tblBorders>
-    </w:tblPr>
-  </w:style>
-  <w:style w:type="table" w:customStyle="1" w:styleId="TableGrid4">
-    <w:name w:val="Table Grid4"/>
-    <w:basedOn w:val="TableNormal"/>
-    <w:next w:val="TableGrid"/>
-    <w:uiPriority w:val="59"/>
-    <w:rsid w:val="00A2704F"/>
-    <w:rPr>
-      <w:rFonts w:asciiTheme="minorHAnsi" w:eastAsiaTheme="minorHAnsi" w:hAnsiTheme="minorHAnsi" w:cstheme="minorBidi"/>
-      <w:sz w:val="22"/>
-      <w:szCs w:val="22"/>
-    </w:rPr>
-    <w:tblPr>
-      <w:tblBorders>
-        <w:top w:val="single" w:sz="4" w:space="0" w:color="auto"/>
-        <w:left w:val="single" w:sz="4" w:space="0" w:color="auto"/>
-        <w:bottom w:val="single" w:sz="4" w:space="0" w:color="auto"/>
-        <w:right w:val="single" w:sz="4" w:space="0" w:color="auto"/>
-        <w:insideH w:val="single" w:sz="4" w:space="0" w:color="auto"/>
-        <w:insideV w:val="single" w:sz="4" w:space="0" w:color="auto"/>
-      </w:tblBorders>
-    </w:tblPr>
-  </w:style>
-  <w:style w:type="table" w:customStyle="1" w:styleId="TableGrid5">
-    <w:name w:val="Table Grid5"/>
-    <w:basedOn w:val="TableNormal"/>
-    <w:next w:val="TableGrid"/>
-    <w:uiPriority w:val="59"/>
-    <w:rsid w:val="006577DE"/>
-    <w:rPr>
-      <w:rFonts w:asciiTheme="minorHAnsi" w:eastAsiaTheme="minorHAnsi" w:hAnsiTheme="minorHAnsi" w:cstheme="minorBidi"/>
-      <w:sz w:val="22"/>
-      <w:szCs w:val="22"/>
-    </w:rPr>
-    <w:tblPr>
-      <w:tblBorders>
-        <w:top w:val="single" w:sz="4" w:space="0" w:color="auto"/>
-        <w:left w:val="single" w:sz="4" w:space="0" w:color="auto"/>
-        <w:bottom w:val="single" w:sz="4" w:space="0" w:color="auto"/>
-        <w:right w:val="single" w:sz="4" w:space="0" w:color="auto"/>
-        <w:insideH w:val="single" w:sz="4" w:space="0" w:color="auto"/>
-        <w:insideV w:val="single" w:sz="4" w:space="0" w:color="auto"/>
-      </w:tblBorders>
-    </w:tblPr>
-  </w:style>
-  <w:style w:type="table" w:customStyle="1" w:styleId="TableGrid6">
-    <w:name w:val="Table Grid6"/>
-    <w:basedOn w:val="TableNormal"/>
-    <w:next w:val="TableGrid"/>
-    <w:uiPriority w:val="59"/>
-    <w:rsid w:val="003B04E1"/>
-    <w:rPr>
-      <w:rFonts w:asciiTheme="minorHAnsi" w:eastAsiaTheme="minorHAnsi" w:hAnsiTheme="minorHAnsi" w:cstheme="minorBidi"/>
-      <w:sz w:val="22"/>
-      <w:szCs w:val="22"/>
-    </w:rPr>
-    <w:tblPr>
-      <w:tblBorders>
-        <w:top w:val="single" w:sz="4" w:space="0" w:color="auto"/>
-        <w:left w:val="single" w:sz="4" w:space="0" w:color="auto"/>
-        <w:bottom w:val="single" w:sz="4" w:space="0" w:color="auto"/>
-        <w:right w:val="single" w:sz="4" w:space="0" w:color="auto"/>
-        <w:insideH w:val="single" w:sz="4" w:space="0" w:color="auto"/>
-        <w:insideV w:val="single" w:sz="4" w:space="0" w:color="auto"/>
-      </w:tblBorders>
-    </w:tblPr>
-  </w:style>
-  <w:style w:type="character" w:customStyle="1" w:styleId="Heading3Char">
-    <w:name w:val="Heading 3 Char"/>
-    <w:basedOn w:val="DefaultParagraphFont"/>
-    <w:link w:val="Heading3"/>
-    <w:rsid w:val="008D3E80"/>
-    <w:rPr>
-      <w:rFonts w:ascii="Arial" w:hAnsi="Arial" w:cs="Arial"/>
-      <w:b/>
-      <w:kern w:val="32"/>
-      <w:sz w:val="28"/>
-      <w:szCs w:val="26"/>
-    </w:rPr>
-  </w:style>
-  <w:style w:type="paragraph" w:styleId="NoSpacing">
-    <w:name w:val="No Spacing"/>
-    <w:uiPriority w:val="1"/>
-    <w:qFormat/>
-    <w:rsid w:val="0012622D"/>
-    <w:rPr>
-      <w:sz w:val="22"/>
-      <w:szCs w:val="24"/>
-    </w:rPr>
-  </w:style>
-  <w:style w:type="character" w:styleId="CommentReference">
-    <w:name w:val="annotation reference"/>
-    <w:basedOn w:val="DefaultParagraphFont"/>
-    <w:rsid w:val="0045552E"/>
-    <w:rPr>
-      <w:sz w:val="16"/>
-      <w:szCs w:val="16"/>
-    </w:rPr>
-  </w:style>
-  <w:style w:type="paragraph" w:styleId="CommentText">
-    <w:name w:val="annotation text"/>
-    <w:basedOn w:val="Normal"/>
-    <w:link w:val="CommentTextChar"/>
-    <w:rsid w:val="0045552E"/>
-    <w:rPr>
-      <w:sz w:val="20"/>
-      <w:szCs w:val="20"/>
-    </w:rPr>
-  </w:style>
-  <w:style w:type="character" w:customStyle="1" w:styleId="CommentTextChar">
-    <w:name w:val="Comment Text Char"/>
-    <w:basedOn w:val="DefaultParagraphFont"/>
-    <w:link w:val="CommentText"/>
-    <w:rsid w:val="0045552E"/>
-  </w:style>
-  <w:style w:type="paragraph" w:styleId="CommentSubject">
-    <w:name w:val="annotation subject"/>
-    <w:basedOn w:val="CommentText"/>
-    <w:next w:val="CommentText"/>
-    <w:link w:val="CommentSubjectChar"/>
-    <w:rsid w:val="0045552E"/>
-    <w:rPr>
-      <w:b/>
-      <w:bCs/>
-    </w:rPr>
-  </w:style>
-  <w:style w:type="character" w:customStyle="1" w:styleId="CommentSubjectChar">
-    <w:name w:val="Comment Subject Char"/>
-    <w:basedOn w:val="CommentTextChar"/>
-    <w:link w:val="CommentSubject"/>
-    <w:rsid w:val="0045552E"/>
-    <w:rPr>
-      <w:b/>
-      <w:bCs/>
-    </w:rPr>
-  </w:style>
-  <w:style w:type="character" w:customStyle="1" w:styleId="apple-converted-space">
-    <w:name w:val="apple-converted-space"/>
-    <w:basedOn w:val="DefaultParagraphFont"/>
-    <w:rsid w:val="00A0376E"/>
-  </w:style>
-  <w:style w:type="paragraph" w:styleId="Revision">
-    <w:name w:val="Revision"/>
-    <w:hidden/>
-    <w:uiPriority w:val="99"/>
-    <w:semiHidden/>
-    <w:rsid w:val="00FD7EB0"/>
-    <w:rPr>
-      <w:sz w:val="22"/>
-      <w:szCs w:val="24"/>
+      <w:color w:val="357D21"/>
     </w:rPr>
   </w:style>
 </w:styles>
@@ -13652,6 +12873,15 @@
 </file>
 
 <file path=customXml/item1.xml><?xml version="1.0" encoding="utf-8"?>
+<?mso-contentType ?>
+<FormTemplates xmlns="http://schemas.microsoft.com/sharepoint/v3/contenttype/forms">
+  <Display>DocumentLibraryForm</Display>
+  <Edit>DocumentLibraryForm</Edit>
+  <New>DocumentLibraryForm</New>
+</FormTemplates>
+</file>
+
+<file path=customXml/item2.xml><?xml version="1.0" encoding="utf-8"?>
 <ct:contentTypeSchema xmlns:ct="http://schemas.microsoft.com/office/2006/metadata/contentType" xmlns:ma="http://schemas.microsoft.com/office/2006/metadata/properties/metaAttributes" ct:_="" ma:_="" ma:contentTypeName="Document" ma:contentTypeID="0x0101004B55E56D3DD6DC4BB3756304B0ED6A72" ma:contentTypeVersion="1" ma:contentTypeDescription="Create a new document." ma:contentTypeScope="" ma:versionID="e7663c1fcff5c2e6022477c95496ec06">
   <xsd:schema xmlns:xsd="http://www.w3.org/2001/XMLSchema" xmlns:xs="http://www.w3.org/2001/XMLSchema" xmlns:p="http://schemas.microsoft.com/office/2006/metadata/properties" xmlns:ns2="dccbc5df-29b3-4670-b8f5-ce9b6d6a1832" targetNamespace="http://schemas.microsoft.com/office/2006/metadata/properties" ma:root="true" ma:fieldsID="fdf68a86bd0da0ce85bfb8f7fab78218" ns2:_="">
     <xsd:import namespace="dccbc5df-29b3-4670-b8f5-ce9b6d6a1832"/>
@@ -13784,15 +13014,6 @@
 </ct:contentTypeSchema>
 </file>
 
-<file path=customXml/item2.xml><?xml version="1.0" encoding="utf-8"?>
-<?mso-contentType ?>
-<FormTemplates xmlns="http://schemas.microsoft.com/sharepoint/v3/contenttype/forms">
-  <Display>DocumentLibraryForm</Display>
-  <Edit>DocumentLibraryForm</Edit>
-  <New>DocumentLibraryForm</New>
-</FormTemplates>
-</file>
-
 <file path=customXml/item3.xml><?xml version="1.0" encoding="utf-8"?>
 <p:properties xmlns:p="http://schemas.microsoft.com/office/2006/metadata/properties" xmlns:xsi="http://www.w3.org/2001/XMLSchema-instance" xmlns:pc="http://schemas.microsoft.com/office/infopath/2007/PartnerControls">
   <documentManagement>
@@ -13806,6 +13027,14 @@
 </file>
 
 <file path=customXml/itemProps1.xml><?xml version="1.0" encoding="utf-8"?>
+<ds:datastoreItem xmlns:ds="http://schemas.openxmlformats.org/officeDocument/2006/customXml" ds:itemID="{BE5AF119-2C45-4036-98D5-B4140043C77C}">
+  <ds:schemaRefs>
+    <ds:schemaRef ds:uri="http://schemas.microsoft.com/sharepoint/v3/contenttype/forms"/>
+  </ds:schemaRefs>
+</ds:datastoreItem>
+</file>
+
+<file path=customXml/itemProps2.xml><?xml version="1.0" encoding="utf-8"?>
 <ds:datastoreItem xmlns:ds="http://schemas.openxmlformats.org/officeDocument/2006/customXml" ds:itemID="{0D4D20C0-8C1B-4BB8-B3EA-4BA82C1490DF}">
   <ds:schemaRefs>
     <ds:schemaRef ds:uri="http://schemas.microsoft.com/office/2006/metadata/contentType"/>
@@ -13823,14 +13052,6 @@
 </ds:datastoreItem>
 </file>
 
-<file path=customXml/itemProps2.xml><?xml version="1.0" encoding="utf-8"?>
-<ds:datastoreItem xmlns:ds="http://schemas.openxmlformats.org/officeDocument/2006/customXml" ds:itemID="{BE5AF119-2C45-4036-98D5-B4140043C77C}">
-  <ds:schemaRefs>
-    <ds:schemaRef ds:uri="http://schemas.microsoft.com/sharepoint/v3/contenttype/forms"/>
-  </ds:schemaRefs>
-</ds:datastoreItem>
-</file>
-
 <file path=customXml/itemProps3.xml><?xml version="1.0" encoding="utf-8"?>
 <ds:datastoreItem xmlns:ds="http://schemas.openxmlformats.org/officeDocument/2006/customXml" ds:itemID="{4560517E-F5A4-41E1-9F01-60AB7EB0F206}">
   <ds:schemaRefs>
@@ -13842,7 +13063,7 @@
 </file>
 
 <file path=customXml/itemProps4.xml><?xml version="1.0" encoding="utf-8"?>
-<ds:datastoreItem xmlns:ds="http://schemas.openxmlformats.org/officeDocument/2006/customXml" ds:itemID="{9022A8D9-0FAE-494A-A338-25EA7FE1E2AA}">
+<ds:datastoreItem xmlns:ds="http://schemas.openxmlformats.org/officeDocument/2006/customXml" ds:itemID="{A1249847-BF68-40A3-8B95-D70FA5B00B0D}">
   <ds:schemaRefs>
     <ds:schemaRef ds:uri="http://schemas.openxmlformats.org/officeDocument/2006/bibliography"/>
   </ds:schemaRefs>

</xml_diff>

<commit_message>
819548 VDD for IOC Exit
</commit_message>
<xml_diff>
--- a/CM/Build 4/TAS eBill VDD IB_2_592.docx
+++ b/CM/Build 4/TAS eBill VDD IB_2_592.docx
@@ -631,14 +631,12 @@
             <w:r>
               <w:t xml:space="preserve"> </w:t>
             </w:r>
-            <w:bookmarkStart w:id="3" w:name="_GoBack"/>
             <w:r>
               <w:t>T</w:t>
             </w:r>
             <w:r>
               <w:t>10</w:t>
             </w:r>
-            <w:bookmarkEnd w:id="3"/>
           </w:p>
         </w:tc>
         <w:tc>
@@ -2176,13 +2174,13 @@
       <w:pPr>
         <w:pStyle w:val="Heading1"/>
       </w:pPr>
-      <w:bookmarkStart w:id="4" w:name="_Toc494462480"/>
+      <w:bookmarkStart w:id="3" w:name="_Toc494462480"/>
       <w:bookmarkEnd w:id="0"/>
       <w:r>
         <w:lastRenderedPageBreak/>
         <w:t>General Configuration Management (CM) Information</w:t>
       </w:r>
-      <w:bookmarkEnd w:id="4"/>
+      <w:bookmarkEnd w:id="3"/>
     </w:p>
     <w:tbl>
       <w:tblPr>
@@ -2211,8 +2209,8 @@
             <w:pPr>
               <w:pStyle w:val="TableHeading"/>
             </w:pPr>
-            <w:bookmarkStart w:id="5" w:name="ColumnTitle_03"/>
-            <w:bookmarkEnd w:id="5"/>
+            <w:bookmarkStart w:id="4" w:name="ColumnTitle_03"/>
+            <w:bookmarkEnd w:id="4"/>
             <w:r>
               <w:t>Deliverable (Product) Name</w:t>
             </w:r>
@@ -2391,11 +2389,11 @@
       <w:pPr>
         <w:pStyle w:val="Heading1"/>
       </w:pPr>
-      <w:bookmarkStart w:id="6" w:name="_Toc494462481"/>
+      <w:bookmarkStart w:id="5" w:name="_Toc494462481"/>
       <w:r>
         <w:t>Configuration Management (CM) Tools</w:t>
       </w:r>
-      <w:bookmarkEnd w:id="6"/>
+      <w:bookmarkEnd w:id="5"/>
     </w:p>
     <w:tbl>
       <w:tblPr>
@@ -2426,8 +2424,8 @@
             <w:pPr>
               <w:pStyle w:val="TableHeading"/>
             </w:pPr>
-            <w:bookmarkStart w:id="7" w:name="ColumnTitle_04"/>
-            <w:bookmarkEnd w:id="7"/>
+            <w:bookmarkStart w:id="6" w:name="ColumnTitle_04"/>
+            <w:bookmarkEnd w:id="6"/>
             <w:r>
               <w:t>CM Tools</w:t>
             </w:r>
@@ -2770,23 +2768,23 @@
       <w:pPr>
         <w:pStyle w:val="Heading1"/>
       </w:pPr>
-      <w:bookmarkStart w:id="8" w:name="_Toc494462482"/>
+      <w:bookmarkStart w:id="7" w:name="_Toc494462482"/>
       <w:r>
         <w:t>Configuration Management of Documents</w:t>
       </w:r>
-      <w:bookmarkEnd w:id="8"/>
+      <w:bookmarkEnd w:id="7"/>
     </w:p>
     <w:p>
       <w:pPr>
         <w:pStyle w:val="Heading2"/>
       </w:pPr>
-      <w:bookmarkStart w:id="9" w:name="ColumnTitle_05"/>
-      <w:bookmarkStart w:id="10" w:name="_Toc494462483"/>
-      <w:bookmarkEnd w:id="9"/>
+      <w:bookmarkStart w:id="8" w:name="ColumnTitle_05"/>
+      <w:bookmarkStart w:id="9" w:name="_Toc494462483"/>
+      <w:bookmarkEnd w:id="8"/>
       <w:r>
         <w:t>Rational Change and Configuration Management (CCM) Documents</w:t>
       </w:r>
-      <w:bookmarkEnd w:id="10"/>
+      <w:bookmarkEnd w:id="9"/>
     </w:p>
     <w:p>
       <w:pPr>
@@ -2821,8 +2819,8 @@
             <w:pPr>
               <w:pStyle w:val="TableHeading"/>
             </w:pPr>
-            <w:bookmarkStart w:id="11" w:name="ColumnTitle_06"/>
-            <w:bookmarkEnd w:id="11"/>
+            <w:bookmarkStart w:id="10" w:name="ColumnTitle_06"/>
+            <w:bookmarkEnd w:id="10"/>
             <w:r>
               <w:t>CCM/RTC Information</w:t>
             </w:r>
@@ -4046,27 +4044,8 @@
                       <w:t>819549</w:t>
                     </w:r>
                   </w:hyperlink>
-                </w:p>
-                <w:p>
-                  <w:pPr>
-                    <w:jc w:val="right"/>
-                    <w:rPr>
-                      <w:rFonts w:ascii="Arial" w:hAnsi="Arial" w:cs="Arial"/>
-                      <w:color w:val="0000FF"/>
-                      <w:szCs w:val="22"/>
-                      <w:u w:val="single"/>
-                    </w:rPr>
-                  </w:pPr>
-                </w:p>
-                <w:p>
-                  <w:pPr>
-                    <w:jc w:val="right"/>
-                    <w:rPr>
-                      <w:rFonts w:ascii="Arial" w:hAnsi="Arial" w:cs="Arial"/>
-                      <w:color w:val="000000"/>
-                      <w:szCs w:val="22"/>
-                    </w:rPr>
-                  </w:pPr>
+                  <w:bookmarkStart w:id="11" w:name="_GoBack"/>
+                  <w:bookmarkEnd w:id="11"/>
                 </w:p>
               </w:tc>
             </w:tr>
@@ -4175,22 +4154,31 @@
                 </w:tcPr>
                 <w:p>
                   <w:pPr>
+                    <w:rPr>
+                      <w:rFonts w:ascii="Helvetica" w:hAnsi="Helvetica" w:cs="Helvetica"/>
+                      <w:sz w:val="18"/>
+                      <w:szCs w:val="18"/>
+                    </w:rPr>
+                  </w:pPr>
+                </w:p>
+                <w:p>
+                  <w:pPr>
                     <w:jc w:val="right"/>
                     <w:rPr>
-                      <w:rFonts w:ascii="Calibri" w:hAnsi="Calibri"/>
-                      <w:color w:val="0000FF"/>
-                      <w:szCs w:val="22"/>
-                      <w:u w:val="single"/>
+                      <w:rFonts w:ascii="Helvetica" w:hAnsi="Helvetica" w:cs="Helvetica"/>
+                      <w:sz w:val="18"/>
+                      <w:szCs w:val="18"/>
                     </w:rPr>
                   </w:pPr>
-                  <w:hyperlink r:id="rId27" w:anchor="action=com.ibm.team.workitem.viewWorkItem&amp;id=625164" w:history="1">
+                  <w:hyperlink r:id="rId27" w:anchor="action=com.ibm.team.workitem.viewWorkItem&amp;id=819545" w:history="1">
                     <w:r>
                       <w:rPr>
                         <w:rStyle w:val="Hyperlink"/>
-                        <w:rFonts w:ascii="Calibri" w:hAnsi="Calibri"/>
-                        <w:szCs w:val="22"/>
+                        <w:rFonts w:ascii="Helvetica" w:hAnsi="Helvetica" w:cs="Helvetica"/>
+                        <w:sz w:val="18"/>
+                        <w:szCs w:val="18"/>
                       </w:rPr>
-                      <w:t>625164</w:t>
+                      <w:t>819545</w:t>
                     </w:r>
                   </w:hyperlink>
                 </w:p>
@@ -4462,7 +4450,18 @@
                       <w:u w:val="single"/>
                     </w:rPr>
                   </w:pPr>
-                  <w:hyperlink r:id="rId32" w:anchor="action=com.ibm.team.workitem.viewWorkItem&amp;id=575962" w:history="1">
+                  <w:hyperlink r:id="rId32" w:anchor="action=com.ibm.team.workitem.viewWorkItem&amp;id=819548" w:history="1">
+                    <w:r>
+                      <w:rPr>
+                        <w:rStyle w:val="Hyperlink"/>
+                        <w:rFonts w:ascii="Helvetica" w:hAnsi="Helvetica" w:cs="Helvetica"/>
+                        <w:sz w:val="18"/>
+                        <w:szCs w:val="18"/>
+                      </w:rPr>
+                      <w:t>819548</w:t>
+                    </w:r>
+                  </w:hyperlink>
+                  <w:hyperlink r:id="rId33" w:anchor="action=com.ibm.team.workitem.viewWorkItem&amp;id=575962" w:history="1">
                     <w:r>
                       <w:rPr>
                         <w:rStyle w:val="Hyperlink"/>
@@ -4530,7 +4529,7 @@
                       <w:u w:val="single"/>
                     </w:rPr>
                   </w:pPr>
-                  <w:hyperlink r:id="rId33" w:anchor="action=com.ibm.team.scm.browseElement&amp;workspaceItemId=_Cw2tQOlQEeaKzLtos-NtKQ&amp;componentItemId=_C2gpUelQEeaKzLtos-NtKQ&amp;itemType=com.ibm.team.filesystem.FileItem&amp;itemId=_rIQy4uToEees-sAm-9T4WA" w:history="1">
+                  <w:hyperlink r:id="rId34" w:anchor="action=com.ibm.team.scm.browseElement&amp;workspaceItemId=_Cw2tQOlQEeaKzLtos-NtKQ&amp;componentItemId=_C2gpUelQEeaKzLtos-NtKQ&amp;itemType=com.ibm.team.filesystem.FileItem&amp;itemId=_rIQy4uToEees-sAm-9T4WA" w:history="1">
                     <w:r>
                       <w:rPr>
                         <w:rStyle w:val="Hyperlink"/>
@@ -4580,7 +4579,7 @@
                       <w:szCs w:val="18"/>
                     </w:rPr>
                   </w:pPr>
-                  <w:hyperlink r:id="rId34" w:anchor="action=com.ibm.team.workitem.viewWorkItem&amp;id=819542" w:history="1">
+                  <w:hyperlink r:id="rId35" w:anchor="action=com.ibm.team.workitem.viewWorkItem&amp;id=819542" w:history="1">
                     <w:r>
                       <w:rPr>
                         <w:rStyle w:val="Hyperlink"/>
@@ -4676,7 +4675,7 @@
                       <w:u w:val="single"/>
                     </w:rPr>
                   </w:pPr>
-                  <w:hyperlink r:id="rId35" w:anchor="action=com.ibm.team.scm.browseElement&amp;workspaceItemId=_Cw2tQOlQEeaKzLtos-NtKQ&amp;componentItemId=_C2gpUelQEeaKzLtos-NtKQ&amp;itemType=com.ibm.team.filesystem.FileItem&amp;itemId=_7SGu0OTpEees-sAm-9T4WA" w:history="1">
+                  <w:hyperlink r:id="rId36" w:anchor="action=com.ibm.team.scm.browseElement&amp;workspaceItemId=_Cw2tQOlQEeaKzLtos-NtKQ&amp;componentItemId=_C2gpUelQEeaKzLtos-NtKQ&amp;itemType=com.ibm.team.filesystem.FileItem&amp;itemId=_7SGu0OTpEees-sAm-9T4WA" w:history="1">
                     <w:r>
                       <w:rPr>
                         <w:rStyle w:val="Hyperlink"/>
@@ -4722,7 +4721,7 @@
                       <w:szCs w:val="22"/>
                     </w:rPr>
                   </w:pPr>
-                  <w:hyperlink r:id="rId36" w:anchor="action=com.ibm.team.workitem.viewWorkItem&amp;id=819546" w:history="1">
+                  <w:hyperlink r:id="rId37" w:anchor="action=com.ibm.team.workitem.viewWorkItem&amp;id=819546" w:history="1">
                     <w:r>
                       <w:rPr>
                         <w:rStyle w:val="Hyperlink"/>
@@ -4792,7 +4791,7 @@
                       <w:u w:val="single"/>
                     </w:rPr>
                   </w:pPr>
-                  <w:hyperlink r:id="rId37" w:anchor="action=com.ibm.team.scm.browseElement&amp;workspaceItemId=_Cw2tQOlQEeaKzLtos-NtKQ&amp;componentItemId=_C2gpUelQEeaKzLtos-NtKQ&amp;itemType=com.ibm.team.filesystem.FileItem&amp;itemId=_tprLYOXHEees-sAm-9T4WA" w:history="1">
+                  <w:hyperlink r:id="rId38" w:anchor="action=com.ibm.team.scm.browseElement&amp;workspaceItemId=_Cw2tQOlQEeaKzLtos-NtKQ&amp;componentItemId=_C2gpUelQEeaKzLtos-NtKQ&amp;itemType=com.ibm.team.filesystem.FileItem&amp;itemId=_tprLYOXHEees-sAm-9T4WA" w:history="1">
                     <w:r>
                       <w:rPr>
                         <w:rStyle w:val="Hyperlink"/>
@@ -4848,7 +4847,7 @@
                   <w:r>
                     <w:fldChar w:fldCharType="separate"/>
                   </w:r>
-                  <w:hyperlink r:id="rId38" w:anchor="action=com.ibm.team.workitem.viewWorkItem&amp;id=819547" w:history="1">
+                  <w:hyperlink r:id="rId39" w:anchor="action=com.ibm.team.workitem.viewWorkItem&amp;id=819547" w:history="1">
                     <w:r>
                       <w:rPr>
                         <w:rStyle w:val="Hyperlink"/>
@@ -5909,62 +5908,6 @@
               </w:rPr>
             </w:pPr>
           </w:p>
-          <w:p>
-            <w:pPr>
-              <w:pStyle w:val="capture"/>
-              <w:rPr>
-                <w:lang w:eastAsia="en-US"/>
-              </w:rPr>
-            </w:pPr>
-          </w:p>
-          <w:p>
-            <w:pPr>
-              <w:pStyle w:val="capture"/>
-              <w:rPr>
-                <w:lang w:eastAsia="en-US"/>
-              </w:rPr>
-            </w:pPr>
-          </w:p>
-          <w:p>
-            <w:pPr>
-              <w:pStyle w:val="capture"/>
-              <w:rPr>
-                <w:lang w:eastAsia="en-US"/>
-              </w:rPr>
-            </w:pPr>
-          </w:p>
-          <w:p>
-            <w:pPr>
-              <w:pStyle w:val="capture"/>
-              <w:rPr>
-                <w:lang w:eastAsia="en-US"/>
-              </w:rPr>
-            </w:pPr>
-          </w:p>
-          <w:p>
-            <w:pPr>
-              <w:pStyle w:val="capture"/>
-              <w:rPr>
-                <w:lang w:eastAsia="en-US"/>
-              </w:rPr>
-            </w:pPr>
-          </w:p>
-          <w:p>
-            <w:pPr>
-              <w:pStyle w:val="capture"/>
-              <w:rPr>
-                <w:lang w:eastAsia="en-US"/>
-              </w:rPr>
-            </w:pPr>
-          </w:p>
-          <w:p>
-            <w:pPr>
-              <w:pStyle w:val="capture"/>
-              <w:rPr>
-                <w:lang w:eastAsia="en-US"/>
-              </w:rPr>
-            </w:pPr>
-          </w:p>
         </w:tc>
       </w:tr>
     </w:tbl>
@@ -6250,7 +6193,7 @@
                 <w:i/>
               </w:rPr>
             </w:pPr>
-            <w:hyperlink r:id="rId39" w:history="1">
+            <w:hyperlink r:id="rId40" w:history="1">
               <w:r>
                 <w:rPr>
                   <w:rStyle w:val="Hyperlink"/>
@@ -6542,7 +6485,6 @@
             <w:bookmarkStart w:id="32" w:name="ColumnTitle_19"/>
             <w:bookmarkEnd w:id="32"/>
             <w:r>
-              <w:lastRenderedPageBreak/>
               <w:t>Work Item ID</w:t>
             </w:r>
           </w:p>
@@ -6579,7 +6521,7 @@
                 <w:u w:val="single"/>
               </w:rPr>
             </w:pPr>
-            <w:hyperlink r:id="rId40" w:history="1">
+            <w:hyperlink r:id="rId41" w:history="1">
               <w:r>
                 <w:rPr>
                   <w:rStyle w:val="Hyperlink"/>
@@ -6672,7 +6614,7 @@
                 <w:u w:val="single"/>
               </w:rPr>
             </w:pPr>
-            <w:hyperlink r:id="rId41" w:history="1">
+            <w:hyperlink r:id="rId42" w:history="1">
               <w:r>
                 <w:rPr>
                   <w:rStyle w:val="Hyperlink"/>
@@ -6732,7 +6674,7 @@
                 <w:u w:val="single"/>
               </w:rPr>
             </w:pPr>
-            <w:hyperlink r:id="rId42" w:history="1">
+            <w:hyperlink r:id="rId43" w:history="1">
               <w:r>
                 <w:rPr>
                   <w:rStyle w:val="Hyperlink"/>
@@ -6816,7 +6758,7 @@
                 <w:u w:val="single"/>
               </w:rPr>
             </w:pPr>
-            <w:hyperlink r:id="rId43" w:history="1">
+            <w:hyperlink r:id="rId44" w:history="1">
               <w:r>
                 <w:rPr>
                   <w:rStyle w:val="Hyperlink"/>
@@ -6890,7 +6832,7 @@
                 <w:u w:val="single"/>
               </w:rPr>
             </w:pPr>
-            <w:hyperlink r:id="rId44" w:history="1">
+            <w:hyperlink r:id="rId45" w:history="1">
               <w:r>
                 <w:rPr>
                   <w:rStyle w:val="Hyperlink"/>
@@ -6955,7 +6897,7 @@
                 <w:u w:val="single"/>
               </w:rPr>
             </w:pPr>
-            <w:hyperlink r:id="rId45" w:history="1">
+            <w:hyperlink r:id="rId46" w:history="1">
               <w:r>
                 <w:rPr>
                   <w:rStyle w:val="Hyperlink"/>
@@ -7021,7 +6963,7 @@
                 <w:u w:val="single"/>
               </w:rPr>
             </w:pPr>
-            <w:hyperlink r:id="rId46" w:history="1">
+            <w:hyperlink r:id="rId47" w:history="1">
               <w:r>
                 <w:rPr>
                   <w:rStyle w:val="Hyperlink"/>
@@ -7104,7 +7046,7 @@
                 <w:u w:val="single"/>
               </w:rPr>
             </w:pPr>
-            <w:hyperlink r:id="rId47" w:history="1">
+            <w:hyperlink r:id="rId48" w:history="1">
               <w:r>
                 <w:rPr>
                   <w:rStyle w:val="Hyperlink"/>
@@ -7179,7 +7121,7 @@
                 <w:u w:val="single"/>
               </w:rPr>
             </w:pPr>
-            <w:hyperlink r:id="rId48" w:history="1">
+            <w:hyperlink r:id="rId49" w:history="1">
               <w:r>
                 <w:rPr>
                   <w:rStyle w:val="Hyperlink"/>
@@ -7652,7 +7594,6 @@
               <w:rPr>
                 <w:rFonts w:cstheme="minorBidi"/>
               </w:rPr>
-              <w:lastRenderedPageBreak/>
               <w:t>ib_2_0_p592</w:t>
             </w:r>
             <w:r>
@@ -7898,7 +7839,7 @@
         <w:rStyle w:val="PageNumber"/>
         <w:noProof/>
       </w:rPr>
-      <w:t xml:space="preserve"> 2</w:t>
+      <w:t xml:space="preserve"> 4</w:t>
     </w:r>
     <w:r>
       <w:rPr>
@@ -7924,7 +7865,7 @@
       <w:rPr>
         <w:rStyle w:val="PageNumber"/>
       </w:rPr>
-      <w:t>October</w:t>
+      <w:t>September</w:t>
     </w:r>
     <w:r>
       <w:rPr>
@@ -7942,7 +7883,7 @@
       <w:rPr>
         <w:rStyle w:val="PageNumber"/>
       </w:rPr>
-      <w:t>7</w:t>
+      <w:t>8</w:t>
     </w:r>
   </w:p>
   <w:p>
@@ -8100,7 +8041,7 @@
         <w:rStyle w:val="PageNumber"/>
         <w:noProof/>
       </w:rPr>
-      <w:t>7</w:t>
+      <w:t>2</w:t>
     </w:r>
     <w:r>
       <w:rPr>
@@ -8157,7 +8098,7 @@
         <v:path o:extrusionok="f" gradientshapeok="t" o:connecttype="rect"/>
         <o:lock v:ext="edit" aspectratio="t"/>
       </v:shapetype>
-      <v:shape id="_x0000_i1048" type="#_x0000_t75" style="width:68.25pt;height:41.25pt" o:bullet="t">
+      <v:shape id="_x0000_i1057" type="#_x0000_t75" style="width:68.25pt;height:41.25pt" o:bullet="t">
         <v:imagedata r:id="rId1" o:title="pointing-finger-white-small"/>
       </v:shape>
     </w:pict>
@@ -13063,7 +13004,7 @@
 </file>
 
 <file path=customXml/itemProps4.xml><?xml version="1.0" encoding="utf-8"?>
-<ds:datastoreItem xmlns:ds="http://schemas.openxmlformats.org/officeDocument/2006/customXml" ds:itemID="{A1249847-BF68-40A3-8B95-D70FA5B00B0D}">
+<ds:datastoreItem xmlns:ds="http://schemas.openxmlformats.org/officeDocument/2006/customXml" ds:itemID="{B34C65EB-53A6-42AF-8951-C24304125855}">
   <ds:schemaRefs>
     <ds:schemaRef ds:uri="http://schemas.openxmlformats.org/officeDocument/2006/bibliography"/>
   </ds:schemaRefs>

</xml_diff>

<commit_message>
819548 IOC Exit - corrected typo in baseline name
</commit_message>
<xml_diff>
--- a/CM/Build 4/TAS eBill VDD IB_2_592.docx
+++ b/CM/Build 4/TAS eBill VDD IB_2_592.docx
@@ -39,19 +39,11 @@
         </w:rPr>
         <w:t xml:space="preserve">Transaction Application Suite (TAS) </w:t>
       </w:r>
-      <w:proofErr w:type="spellStart"/>
       <w:r>
         <w:rPr>
           <w:szCs w:val="28"/>
         </w:rPr>
-        <w:t>eBilling</w:t>
-      </w:r>
-      <w:proofErr w:type="spellEnd"/>
-      <w:r>
-        <w:rPr>
-          <w:szCs w:val="28"/>
-        </w:rPr>
-        <w:t xml:space="preserve"> Build</w:t>
+        <w:t>eBilling Build</w:t>
       </w:r>
       <w:r>
         <w:rPr>
@@ -400,13 +392,7 @@
               <w:pStyle w:val="TableText"/>
             </w:pPr>
             <w:r>
-              <w:t>September</w:t>
-            </w:r>
-            <w:r>
-              <w:t xml:space="preserve"> </w:t>
-            </w:r>
-            <w:r>
-              <w:t>2018</w:t>
+              <w:t>September 2018</w:t>
             </w:r>
           </w:p>
         </w:tc>
@@ -707,10 +693,7 @@
               <w:pStyle w:val="TableText"/>
             </w:pPr>
             <w:r>
-              <w:t>September</w:t>
-            </w:r>
-            <w:r>
-              <w:t xml:space="preserve"> 201</w:t>
+              <w:t>September 201</w:t>
             </w:r>
             <w:r>
               <w:t>8</w:t>
@@ -726,10 +709,7 @@
               <w:pStyle w:val="TableText"/>
             </w:pPr>
             <w:r>
-              <w:t>IB*2.0*592 T</w:t>
-            </w:r>
-            <w:r>
-              <w:t>20</w:t>
+              <w:t>IB*2.0*592 T20</w:t>
             </w:r>
           </w:p>
         </w:tc>
@@ -870,15 +850,7 @@
         <w:t xml:space="preserve">product build process </w:t>
       </w:r>
       <w:r>
-        <w:t>(</w:t>
-      </w:r>
-      <w:proofErr w:type="spellStart"/>
-      <w:r>
-        <w:t>ProPath</w:t>
-      </w:r>
-      <w:proofErr w:type="spellEnd"/>
-      <w:r>
-        <w:t>, Product Build: BLD-1 Develop Product Component)</w:t>
+        <w:t>(ProPath, Product Build: BLD-1 Develop Product Component)</w:t>
       </w:r>
       <w:r>
         <w:t>.</w:t>
@@ -939,15 +911,7 @@
         <w:t xml:space="preserve">, refer to the Software Configuration Management Procedures Template </w:t>
       </w:r>
       <w:r>
-        <w:t>(</w:t>
-      </w:r>
-      <w:proofErr w:type="spellStart"/>
-      <w:r>
-        <w:t>ProPath</w:t>
-      </w:r>
-      <w:proofErr w:type="spellEnd"/>
-      <w:r>
-        <w:t xml:space="preserve">, Project Planning: PRP 3.7). </w:t>
+        <w:t xml:space="preserve">(ProPath, Project Planning: PRP 3.7). </w:t>
       </w:r>
       <w:r>
         <w:t xml:space="preserve">The Project Manager is responsible for ensuring the Configuration Manager </w:t>
@@ -2978,13 +2942,8 @@
               <w:t>Rally:</w:t>
             </w:r>
             <w:r>
-              <w:t xml:space="preserve"> </w:t>
-            </w:r>
-            <w:proofErr w:type="spellStart"/>
-            <w:r>
-              <w:t>eBilling</w:t>
-            </w:r>
-            <w:proofErr w:type="spellEnd"/>
+              <w:t xml:space="preserve"> eBilling</w:t>
+            </w:r>
           </w:p>
           <w:p>
             <w:pPr>
@@ -3037,26 +2996,19 @@
               <w:t>Rally:</w:t>
             </w:r>
             <w:r>
-              <w:t xml:space="preserve"> </w:t>
-            </w:r>
-            <w:proofErr w:type="spellStart"/>
+              <w:t xml:space="preserve"> eBilling</w:t>
+            </w:r>
+          </w:p>
+          <w:p>
+            <w:pPr>
+              <w:pStyle w:val="TableText"/>
+            </w:pPr>
+            <w:r>
+              <w:t xml:space="preserve">Rational: </w:t>
+            </w:r>
             <w:r>
               <w:t>eBilling</w:t>
             </w:r>
-            <w:proofErr w:type="spellEnd"/>
-          </w:p>
-          <w:p>
-            <w:pPr>
-              <w:pStyle w:val="TableText"/>
-            </w:pPr>
-            <w:r>
-              <w:t xml:space="preserve">Rational: </w:t>
-            </w:r>
-            <w:proofErr w:type="spellStart"/>
-            <w:r>
-              <w:t>eBilling</w:t>
-            </w:r>
-            <w:proofErr w:type="spellEnd"/>
             <w:r>
               <w:t xml:space="preserve"> </w:t>
             </w:r>
@@ -3091,11 +3043,9 @@
             <w:pPr>
               <w:pStyle w:val="TableText"/>
             </w:pPr>
-            <w:proofErr w:type="spellStart"/>
             <w:r>
               <w:t>eBilling_document_stream</w:t>
             </w:r>
-            <w:proofErr w:type="spellEnd"/>
           </w:p>
         </w:tc>
       </w:tr>
@@ -3140,7 +3090,7 @@
               <w:t>2</w:t>
             </w:r>
             <w:r>
-              <w:t>7</w:t>
+              <w:t>8</w:t>
             </w:r>
             <w:r>
               <w:t>201</w:t>
@@ -3195,15 +3145,7 @@
               <w:t xml:space="preserve">: </w:t>
             </w:r>
             <w:r>
-              <w:t xml:space="preserve">MCCF_EDI_TAS </w:t>
-            </w:r>
-            <w:proofErr w:type="spellStart"/>
-            <w:r>
-              <w:t>eBilling_documents</w:t>
-            </w:r>
-            <w:proofErr w:type="spellEnd"/>
-            <w:r>
-              <w:t xml:space="preserve">  </w:t>
+              <w:t xml:space="preserve">MCCF_EDI_TAS eBilling_documents  </w:t>
             </w:r>
           </w:p>
           <w:p>
@@ -3590,23 +3532,7 @@
                         <w:rFonts w:ascii="Calibri" w:hAnsi="Calibri"/>
                         <w:szCs w:val="22"/>
                       </w:rPr>
-                      <w:t>IB_2_592_P</w:t>
-                    </w:r>
-                    <w:r>
-                      <w:rPr>
-                        <w:rStyle w:val="Hyperlink"/>
-                        <w:rFonts w:ascii="Calibri" w:hAnsi="Calibri"/>
-                        <w:szCs w:val="22"/>
-                      </w:rPr>
-                      <w:t>D</w:t>
-                    </w:r>
-                    <w:r>
-                      <w:rPr>
-                        <w:rStyle w:val="Hyperlink"/>
-                        <w:rFonts w:ascii="Calibri" w:hAnsi="Calibri"/>
-                        <w:szCs w:val="22"/>
-                      </w:rPr>
-                      <w:t>.txt</w:t>
+                      <w:t>IB_2_592_PD.txt</w:t>
                     </w:r>
                   </w:hyperlink>
                 </w:p>
@@ -3719,41 +3645,7 @@
                         <w:rFonts w:ascii="Calibri" w:hAnsi="Calibri"/>
                         <w:szCs w:val="22"/>
                       </w:rPr>
-                      <w:t xml:space="preserve">TAS </w:t>
-                    </w:r>
-                    <w:proofErr w:type="spellStart"/>
-                    <w:r>
-                      <w:rPr>
-                        <w:rStyle w:val="Hyperlink"/>
-                        <w:rFonts w:ascii="Calibri" w:hAnsi="Calibri"/>
-                        <w:szCs w:val="22"/>
-                      </w:rPr>
-                      <w:t>eBill</w:t>
-                    </w:r>
-                    <w:proofErr w:type="spellEnd"/>
-                    <w:r>
-                      <w:rPr>
-                        <w:rStyle w:val="Hyperlink"/>
-                        <w:rFonts w:ascii="Calibri" w:hAnsi="Calibri"/>
-                        <w:szCs w:val="22"/>
-                      </w:rPr>
-                      <w:t xml:space="preserve"> Defect Log IB_2.0_5</w:t>
-                    </w:r>
-                    <w:r>
-                      <w:rPr>
-                        <w:rStyle w:val="Hyperlink"/>
-                        <w:rFonts w:ascii="Calibri" w:hAnsi="Calibri"/>
-                        <w:szCs w:val="22"/>
-                      </w:rPr>
-                      <w:t>9</w:t>
-                    </w:r>
-                    <w:r>
-                      <w:rPr>
-                        <w:rStyle w:val="Hyperlink"/>
-                        <w:rFonts w:ascii="Calibri" w:hAnsi="Calibri"/>
-                        <w:szCs w:val="22"/>
-                      </w:rPr>
-                      <w:t>2.xlsx</w:t>
+                      <w:t>TAS eBill Defect Log IB_2.0_592.xlsx</w:t>
                     </w:r>
                   </w:hyperlink>
                 </w:p>
@@ -3864,41 +3756,7 @@
                         <w:rFonts w:ascii="Calibri" w:hAnsi="Calibri"/>
                         <w:szCs w:val="22"/>
                       </w:rPr>
-                      <w:t xml:space="preserve">TAS </w:t>
-                    </w:r>
-                    <w:proofErr w:type="spellStart"/>
-                    <w:r>
-                      <w:rPr>
-                        <w:rStyle w:val="Hyperlink"/>
-                        <w:rFonts w:ascii="Calibri" w:hAnsi="Calibri"/>
-                        <w:szCs w:val="22"/>
-                      </w:rPr>
-                      <w:t>eBill</w:t>
-                    </w:r>
-                    <w:proofErr w:type="spellEnd"/>
-                    <w:r>
-                      <w:rPr>
-                        <w:rStyle w:val="Hyperlink"/>
-                        <w:rFonts w:ascii="Calibri" w:hAnsi="Calibri"/>
-                        <w:szCs w:val="22"/>
-                      </w:rPr>
-                      <w:t xml:space="preserve"> TEL IB_2.0</w:t>
-                    </w:r>
-                    <w:r>
-                      <w:rPr>
-                        <w:rStyle w:val="Hyperlink"/>
-                        <w:rFonts w:ascii="Calibri" w:hAnsi="Calibri"/>
-                        <w:szCs w:val="22"/>
-                      </w:rPr>
-                      <w:t>_</w:t>
-                    </w:r>
-                    <w:r>
-                      <w:rPr>
-                        <w:rStyle w:val="Hyperlink"/>
-                        <w:rFonts w:ascii="Calibri" w:hAnsi="Calibri"/>
-                        <w:szCs w:val="22"/>
-                      </w:rPr>
-                      <w:t>592.xlsx</w:t>
+                      <w:t>TAS eBill TEL IB_2.0_592.xlsx</w:t>
                     </w:r>
                   </w:hyperlink>
                 </w:p>
@@ -4044,8 +3902,6 @@
                       <w:t>819549</w:t>
                     </w:r>
                   </w:hyperlink>
-                  <w:bookmarkStart w:id="11" w:name="_GoBack"/>
-                  <w:bookmarkEnd w:id="11"/>
                 </w:p>
               </w:tc>
             </w:tr>
@@ -4105,39 +3961,13 @@
                     </w:rPr>
                   </w:pPr>
                   <w:hyperlink r:id="rId26" w:anchor="action=com.ibm.team.scm.browseElement&amp;workspaceItemId=_Cw2tQOlQEeaKzLtos-NtKQ&amp;componentItemId=_C2gpUelQEeaKzLtos-NtKQ&amp;itemType=com.ibm.team.filesystem.FileItem&amp;itemId=_TdDsYOTpEees-sAm-9T4WA" w:history="1">
-                    <w:proofErr w:type="spellStart"/>
                     <w:r>
                       <w:rPr>
                         <w:rStyle w:val="Hyperlink"/>
                         <w:rFonts w:ascii="Calibri" w:hAnsi="Calibri"/>
                         <w:szCs w:val="22"/>
                       </w:rPr>
-                      <w:t>Vista_SQA_Chec</w:t>
-                    </w:r>
-                    <w:r>
-                      <w:rPr>
-                        <w:rStyle w:val="Hyperlink"/>
-                        <w:rFonts w:ascii="Calibri" w:hAnsi="Calibri"/>
-                        <w:szCs w:val="22"/>
-                      </w:rPr>
-                      <w:t>k</w:t>
-                    </w:r>
-                    <w:r>
-                      <w:rPr>
-                        <w:rStyle w:val="Hyperlink"/>
-                        <w:rFonts w:ascii="Calibri" w:hAnsi="Calibri"/>
-                        <w:szCs w:val="22"/>
-                      </w:rPr>
-                      <w:t>list</w:t>
-                    </w:r>
-                    <w:proofErr w:type="spellEnd"/>
-                    <w:r>
-                      <w:rPr>
-                        <w:rStyle w:val="Hyperlink"/>
-                        <w:rFonts w:ascii="Calibri" w:hAnsi="Calibri"/>
-                        <w:szCs w:val="22"/>
-                      </w:rPr>
-                      <w:t xml:space="preserve"> 5.0 - IB_2_592.xls</w:t>
+                      <w:t>Vista_SQA_Checklist 5.0 - IB_2_592.xls</w:t>
                     </w:r>
                   </w:hyperlink>
                 </w:p>
@@ -4267,33 +4097,7 @@
                         <w:rFonts w:ascii="Calibri" w:hAnsi="Calibri"/>
                         <w:szCs w:val="22"/>
                       </w:rPr>
-                      <w:t xml:space="preserve">TAS </w:t>
-                    </w:r>
-                    <w:proofErr w:type="spellStart"/>
-                    <w:r>
-                      <w:rPr>
-                        <w:rStyle w:val="Hyperlink"/>
-                        <w:rFonts w:ascii="Calibri" w:hAnsi="Calibri"/>
-                        <w:szCs w:val="22"/>
-                      </w:rPr>
-                      <w:t>eBillin</w:t>
-                    </w:r>
-                    <w:r>
-                      <w:rPr>
-                        <w:rStyle w:val="Hyperlink"/>
-                        <w:rFonts w:ascii="Calibri" w:hAnsi="Calibri"/>
-                        <w:szCs w:val="22"/>
-                      </w:rPr>
-                      <w:t>g</w:t>
-                    </w:r>
-                    <w:proofErr w:type="spellEnd"/>
-                    <w:r>
-                      <w:rPr>
-                        <w:rStyle w:val="Hyperlink"/>
-                        <w:rFonts w:ascii="Calibri" w:hAnsi="Calibri"/>
-                        <w:szCs w:val="22"/>
-                      </w:rPr>
-                      <w:t xml:space="preserve"> RTM IB_ 2.0_592.xlsx</w:t>
+                      <w:t>TAS eBilling RTM IB_ 2.0_592.xlsx</w:t>
                     </w:r>
                   </w:hyperlink>
                 </w:p>
@@ -4405,27 +4209,7 @@
                         <w:sz w:val="18"/>
                         <w:szCs w:val="18"/>
                       </w:rPr>
-                      <w:t xml:space="preserve">TAS </w:t>
-                    </w:r>
-                    <w:proofErr w:type="spellStart"/>
-                    <w:r>
-                      <w:rPr>
-                        <w:rStyle w:val="Hyperlink"/>
-                        <w:rFonts w:ascii="Helvetica" w:hAnsi="Helvetica" w:cs="Helvetica"/>
-                        <w:sz w:val="18"/>
-                        <w:szCs w:val="18"/>
-                      </w:rPr>
-                      <w:t>eBill</w:t>
-                    </w:r>
-                    <w:proofErr w:type="spellEnd"/>
-                    <w:r>
-                      <w:rPr>
-                        <w:rStyle w:val="Hyperlink"/>
-                        <w:rFonts w:ascii="Helvetica" w:hAnsi="Helvetica" w:cs="Helvetica"/>
-                        <w:sz w:val="18"/>
-                        <w:szCs w:val="18"/>
-                      </w:rPr>
-                      <w:t xml:space="preserve"> VDD IB_2_592.docx</w:t>
+                      <w:t>TAS eBill VDD IB_2_592.docx</w:t>
                     </w:r>
                   </w:hyperlink>
                 </w:p>
@@ -4682,23 +4466,7 @@
                         <w:rFonts w:ascii="Calibri" w:hAnsi="Calibri"/>
                         <w:szCs w:val="22"/>
                       </w:rPr>
-                      <w:t>ib_2_0_p592_tm - t</w:t>
-                    </w:r>
-                    <w:r>
-                      <w:rPr>
-                        <w:rStyle w:val="Hyperlink"/>
-                        <w:rFonts w:ascii="Calibri" w:hAnsi="Calibri"/>
-                        <w:szCs w:val="22"/>
-                      </w:rPr>
-                      <w:t>r</w:t>
-                    </w:r>
-                    <w:r>
-                      <w:rPr>
-                        <w:rStyle w:val="Hyperlink"/>
-                        <w:rFonts w:ascii="Calibri" w:hAnsi="Calibri"/>
-                        <w:szCs w:val="22"/>
-                      </w:rPr>
-                      <w:t>ack changes.doc</w:t>
+                      <w:t>ib_2_0_p592_tm - track changes.doc</w:t>
                     </w:r>
                   </w:hyperlink>
                 </w:p>
@@ -4798,23 +4566,7 @@
                         <w:rFonts w:ascii="Calibri" w:hAnsi="Calibri"/>
                         <w:szCs w:val="22"/>
                       </w:rPr>
-                      <w:t>ib_2_0_p592_edi_</w:t>
-                    </w:r>
-                    <w:r>
-                      <w:rPr>
-                        <w:rStyle w:val="Hyperlink"/>
-                        <w:rFonts w:ascii="Calibri" w:hAnsi="Calibri"/>
-                        <w:szCs w:val="22"/>
-                      </w:rPr>
-                      <w:t>u</w:t>
-                    </w:r>
-                    <w:r>
-                      <w:rPr>
-                        <w:rStyle w:val="Hyperlink"/>
-                        <w:rFonts w:ascii="Calibri" w:hAnsi="Calibri"/>
-                        <w:szCs w:val="22"/>
-                      </w:rPr>
-                      <w:t>g.doc</w:t>
+                      <w:t>ib_2_0_p592_edi_ug.doc</w:t>
                     </w:r>
                   </w:hyperlink>
                 </w:p>
@@ -4928,21 +4680,21 @@
       <w:pPr>
         <w:pStyle w:val="Heading1"/>
       </w:pPr>
-      <w:bookmarkStart w:id="12" w:name="_Toc494462484"/>
+      <w:bookmarkStart w:id="11" w:name="_Toc494462484"/>
       <w:r>
         <w:t>Configuration Management Development Files (Ex. Source, JSP, Configuration, and Build Files)</w:t>
       </w:r>
-      <w:bookmarkEnd w:id="12"/>
+      <w:bookmarkEnd w:id="11"/>
     </w:p>
     <w:p>
       <w:pPr>
         <w:pStyle w:val="Heading2"/>
       </w:pPr>
-      <w:bookmarkStart w:id="13" w:name="_Toc494462485"/>
+      <w:bookmarkStart w:id="12" w:name="_Toc494462485"/>
       <w:r>
         <w:t>Rational Change and Configuration Management (CCM) Repository (Formerly RTC)</w:t>
       </w:r>
-      <w:bookmarkEnd w:id="13"/>
+      <w:bookmarkEnd w:id="12"/>
     </w:p>
     <w:p>
       <w:pPr>
@@ -4984,8 +4736,8 @@
             <w:pPr>
               <w:pStyle w:val="TableHeading"/>
             </w:pPr>
-            <w:bookmarkStart w:id="14" w:name="ColumnTitle_10"/>
-            <w:bookmarkEnd w:id="14"/>
+            <w:bookmarkStart w:id="13" w:name="ColumnTitle_10"/>
+            <w:bookmarkEnd w:id="13"/>
             <w:r>
               <w:t>CCM/RTC Information</w:t>
             </w:r>
@@ -5051,15 +4803,7 @@
               </w:rPr>
             </w:pPr>
             <w:r>
-              <w:t xml:space="preserve">Since this is a </w:t>
-            </w:r>
-            <w:proofErr w:type="spellStart"/>
-            <w:r>
-              <w:t>VistA</w:t>
-            </w:r>
-            <w:proofErr w:type="spellEnd"/>
-            <w:r>
-              <w:t xml:space="preserve"> Patch, the source files were submitted to </w:t>
+              <w:t xml:space="preserve">Since this is a VistA Patch, the source files were submitted to </w:t>
             </w:r>
             <w:r>
               <w:t>Forum – forum.med.va.gov</w:t>
@@ -5191,13 +4935,8 @@
               </w:rPr>
             </w:pPr>
             <w:r>
-              <w:t xml:space="preserve">Rational: </w:t>
-            </w:r>
-            <w:proofErr w:type="spellStart"/>
-            <w:r>
-              <w:t>eBilling</w:t>
-            </w:r>
-            <w:proofErr w:type="spellEnd"/>
+              <w:t>Rational: eBilling</w:t>
+            </w:r>
           </w:p>
         </w:tc>
       </w:tr>
@@ -5260,21 +4999,21 @@
       <w:pPr>
         <w:pStyle w:val="Heading3"/>
       </w:pPr>
-      <w:bookmarkStart w:id="15" w:name="_Toc421881045"/>
+      <w:bookmarkStart w:id="14" w:name="_Toc421881045"/>
     </w:p>
     <w:p>
       <w:pPr>
         <w:pStyle w:val="Heading3"/>
       </w:pPr>
-      <w:bookmarkStart w:id="16" w:name="_Toc494462486"/>
+      <w:bookmarkStart w:id="15" w:name="_Toc494462486"/>
       <w:r>
         <w:t xml:space="preserve">Baseline and </w:t>
       </w:r>
       <w:r>
         <w:t>Component</w:t>
       </w:r>
+      <w:bookmarkEnd w:id="14"/>
       <w:bookmarkEnd w:id="15"/>
-      <w:bookmarkEnd w:id="16"/>
     </w:p>
     <w:p>
       <w:pPr>
@@ -5322,8 +5061,8 @@
             <w:pPr>
               <w:pStyle w:val="TableHeading"/>
             </w:pPr>
-            <w:bookmarkStart w:id="17" w:name="ColumnTitle_11"/>
-            <w:bookmarkEnd w:id="17"/>
+            <w:bookmarkStart w:id="16" w:name="ColumnTitle_11"/>
+            <w:bookmarkEnd w:id="16"/>
             <w:r>
               <w:t>Name</w:t>
             </w:r>
@@ -5360,13 +5099,8 @@
               </w:rPr>
             </w:pPr>
             <w:r>
-              <w:t xml:space="preserve">Rally – VA MCCF / </w:t>
-            </w:r>
-            <w:proofErr w:type="spellStart"/>
-            <w:r>
-              <w:t>eBilling</w:t>
-            </w:r>
-            <w:proofErr w:type="spellEnd"/>
+              <w:t>Rally – VA MCCF / eBilling</w:t>
+            </w:r>
             <w:r>
               <w:t xml:space="preserve"> / </w:t>
             </w:r>
@@ -5455,21 +5189,16 @@
               <w:t>MCCF</w:t>
             </w:r>
             <w:r>
-              <w:t xml:space="preserve">_EDI_TAS </w:t>
-            </w:r>
-            <w:proofErr w:type="spellStart"/>
-            <w:r>
-              <w:t>eBilling_documents</w:t>
-            </w:r>
-            <w:proofErr w:type="spellEnd"/>
-            <w:r>
-              <w:t xml:space="preserve"> </w:t>
+              <w:t xml:space="preserve">_EDI_TAS eBilling_documents </w:t>
             </w:r>
             <w:r>
               <w:t>/</w:t>
             </w:r>
             <w:r>
-              <w:t xml:space="preserve"> (195: ebilling_doc_09272018</w:t>
+              <w:t xml:space="preserve"> (195: ebilling_doc_0928</w:t>
+            </w:r>
+            <w:r>
+              <w:t>2018</w:t>
             </w:r>
             <w:r>
               <w:t>)</w:t>
@@ -5498,17 +5227,17 @@
       <w:pPr>
         <w:pStyle w:val="Heading3"/>
       </w:pPr>
-      <w:bookmarkStart w:id="18" w:name="_Toc421881046"/>
+      <w:bookmarkStart w:id="17" w:name="_Toc421881046"/>
     </w:p>
     <w:p>
       <w:pPr>
         <w:pStyle w:val="Heading3"/>
       </w:pPr>
-      <w:bookmarkStart w:id="19" w:name="_Toc494462487"/>
+      <w:bookmarkStart w:id="18" w:name="_Toc494462487"/>
       <w:r>
         <w:t>Build Information</w:t>
       </w:r>
-      <w:bookmarkEnd w:id="19"/>
+      <w:bookmarkEnd w:id="18"/>
     </w:p>
     <w:p>
       <w:pPr>
@@ -5549,8 +5278,8 @@
             <w:pPr>
               <w:pStyle w:val="TableHeading"/>
             </w:pPr>
-            <w:bookmarkStart w:id="20" w:name="ColumnTitle_12"/>
-            <w:bookmarkEnd w:id="20"/>
+            <w:bookmarkStart w:id="19" w:name="ColumnTitle_12"/>
+            <w:bookmarkEnd w:id="19"/>
             <w:r>
               <w:t>Name</w:t>
             </w:r>
@@ -5666,15 +5395,7 @@
               <w:pStyle w:val="TableText"/>
             </w:pPr>
             <w:r>
-              <w:t xml:space="preserve">National release to all </w:t>
-            </w:r>
-            <w:proofErr w:type="spellStart"/>
-            <w:r>
-              <w:t>VistA</w:t>
-            </w:r>
-            <w:proofErr w:type="spellEnd"/>
-            <w:r>
-              <w:t xml:space="preserve"> sites</w:t>
+              <w:t>National release to all VistA sites</w:t>
             </w:r>
           </w:p>
         </w:tc>
@@ -5689,15 +5410,15 @@
       <w:pPr>
         <w:pStyle w:val="Heading3"/>
       </w:pPr>
-      <w:bookmarkStart w:id="21" w:name="_Toc494462488"/>
+      <w:bookmarkStart w:id="20" w:name="_Toc494462488"/>
       <w:r>
         <w:t>CCM/</w:t>
       </w:r>
       <w:r>
         <w:t>RTC Build Definition</w:t>
       </w:r>
-      <w:bookmarkEnd w:id="18"/>
-      <w:bookmarkEnd w:id="21"/>
+      <w:bookmarkEnd w:id="17"/>
+      <w:bookmarkEnd w:id="20"/>
     </w:p>
     <w:p>
       <w:pPr>
@@ -5735,8 +5456,8 @@
             <w:pPr>
               <w:pStyle w:val="TableHeading"/>
             </w:pPr>
-            <w:bookmarkStart w:id="22" w:name="ColumnTitle_13"/>
-            <w:bookmarkEnd w:id="22"/>
+            <w:bookmarkStart w:id="21" w:name="ColumnTitle_13"/>
+            <w:bookmarkEnd w:id="21"/>
             <w:r>
               <w:t>Name</w:t>
             </w:r>
@@ -5798,11 +5519,11 @@
       <w:pPr>
         <w:pStyle w:val="Heading3"/>
       </w:pPr>
-      <w:bookmarkStart w:id="23" w:name="_Toc494462489"/>
+      <w:bookmarkStart w:id="22" w:name="_Toc494462489"/>
       <w:r>
         <w:t>Build Label or Number</w:t>
       </w:r>
-      <w:bookmarkEnd w:id="23"/>
+      <w:bookmarkEnd w:id="22"/>
     </w:p>
     <w:p>
       <w:pPr>
@@ -5837,8 +5558,8 @@
             <w:pPr>
               <w:pStyle w:val="TableHeading"/>
             </w:pPr>
-            <w:bookmarkStart w:id="24" w:name="ColumnTitle_14"/>
-            <w:bookmarkEnd w:id="24"/>
+            <w:bookmarkStart w:id="23" w:name="ColumnTitle_14"/>
+            <w:bookmarkEnd w:id="23"/>
             <w:r>
               <w:t>Name</w:t>
             </w:r>
@@ -5897,7 +5618,12 @@
               <w:t xml:space="preserve"> BUILD</w:t>
             </w:r>
             <w:r>
-              <w:t xml:space="preserve"> 3/4</w:t>
+              <w:t xml:space="preserve"> </w:t>
+            </w:r>
+            <w:bookmarkStart w:id="24" w:name="_GoBack"/>
+            <w:bookmarkEnd w:id="24"/>
+            <w:r>
+              <w:t>4</w:t>
             </w:r>
           </w:p>
           <w:p>
@@ -6021,7 +5747,6 @@
       <w:r>
         <w:t xml:space="preserve">It contains the code (routines, menu options, </w:t>
       </w:r>
-      <w:proofErr w:type="spellStart"/>
       <w:r>
         <w:t>L</w:t>
       </w:r>
@@ -6032,11 +5757,7 @@
         <w:t>M</w:t>
       </w:r>
       <w:r>
-        <w:t>an</w:t>
-      </w:r>
-      <w:proofErr w:type="spellEnd"/>
-      <w:r>
-        <w:t xml:space="preserve"> templates, protocols, etc.), that were created or modified as part of the patch. It is the true source file for all nationally released code. It also helps identify those routines that are being updated by more than one patch to help teams identify who needs to coordinate with whom for overlaps.</w:t>
+        <w:t>an templates, protocols, etc.), that were created or modified as part of the patch. It is the true source file for all nationally released code. It also helps identify those routines that are being updated by more than one patch to help teams identify who needs to coordinate with whom for overlaps.</w:t>
       </w:r>
     </w:p>
     <w:p>
@@ -6440,14 +6161,12 @@
                 <w:rFonts w:ascii="Times New Roman" w:hAnsi="Times New Roman" w:cs="Times New Roman"/>
               </w:rPr>
             </w:pPr>
-            <w:proofErr w:type="spellStart"/>
             <w:r>
               <w:rPr>
                 <w:rFonts w:ascii="Times New Roman" w:hAnsi="Times New Roman" w:cs="Times New Roman"/>
               </w:rPr>
               <w:t>eBilling</w:t>
             </w:r>
-            <w:proofErr w:type="spellEnd"/>
           </w:p>
         </w:tc>
       </w:tr>
@@ -6554,39 +6273,7 @@
                 <w:rFonts w:ascii="Calibri" w:hAnsi="Calibri"/>
                 <w:szCs w:val="22"/>
               </w:rPr>
-              <w:t xml:space="preserve">TAS </w:t>
-            </w:r>
-            <w:proofErr w:type="spellStart"/>
-            <w:r>
-              <w:rPr>
-                <w:rFonts w:ascii="Calibri" w:hAnsi="Calibri"/>
-                <w:szCs w:val="22"/>
-              </w:rPr>
-              <w:t>eBill</w:t>
-            </w:r>
-            <w:proofErr w:type="spellEnd"/>
-            <w:r>
-              <w:rPr>
-                <w:rFonts w:ascii="Calibri" w:hAnsi="Calibri"/>
-                <w:szCs w:val="22"/>
-              </w:rPr>
-              <w:t xml:space="preserve"> System </w:t>
-            </w:r>
-            <w:proofErr w:type="spellStart"/>
-            <w:r>
-              <w:rPr>
-                <w:rFonts w:ascii="Calibri" w:hAnsi="Calibri"/>
-                <w:szCs w:val="22"/>
-              </w:rPr>
-              <w:t>Error_MRW_CBW</w:t>
-            </w:r>
-            <w:proofErr w:type="spellEnd"/>
-            <w:r>
-              <w:rPr>
-                <w:rFonts w:ascii="Calibri" w:hAnsi="Calibri"/>
-                <w:szCs w:val="22"/>
-              </w:rPr>
-              <w:t xml:space="preserve"> &lt;RALLY ID 2489&gt;</w:t>
+              <w:t>TAS eBill System Error_MRW_CBW &lt;RALLY ID 2489&gt;</w:t>
             </w:r>
           </w:p>
           <w:p>
@@ -6712,23 +6399,7 @@
                 <w:rFonts w:ascii="Calibri" w:hAnsi="Calibri"/>
                 <w:szCs w:val="22"/>
               </w:rPr>
-              <w:t xml:space="preserve">Create Dental Form/Update </w:t>
-            </w:r>
-            <w:proofErr w:type="spellStart"/>
-            <w:r>
-              <w:rPr>
-                <w:rFonts w:ascii="Calibri" w:hAnsi="Calibri"/>
-                <w:szCs w:val="22"/>
-              </w:rPr>
-              <w:t>Autobiller</w:t>
-            </w:r>
-            <w:proofErr w:type="spellEnd"/>
-            <w:r>
-              <w:rPr>
-                <w:rFonts w:ascii="Calibri" w:hAnsi="Calibri"/>
-                <w:szCs w:val="22"/>
-              </w:rPr>
-              <w:t xml:space="preserve"> (Rally ID US1109)</w:t>
+              <w:t>Create Dental Form/Update Autobiller (Rally ID US1109)</w:t>
             </w:r>
           </w:p>
           <w:p>
@@ -7001,23 +6672,7 @@
                 <w:rFonts w:ascii="Calibri" w:hAnsi="Calibri"/>
                 <w:szCs w:val="22"/>
               </w:rPr>
-              <w:t xml:space="preserve">Provider ID </w:t>
-            </w:r>
-            <w:proofErr w:type="spellStart"/>
-            <w:r>
-              <w:rPr>
-                <w:rFonts w:ascii="Calibri" w:hAnsi="Calibri"/>
-                <w:szCs w:val="22"/>
-              </w:rPr>
-              <w:t>Maintenance_Dental</w:t>
-            </w:r>
-            <w:proofErr w:type="spellEnd"/>
-            <w:r>
-              <w:rPr>
-                <w:rFonts w:ascii="Calibri" w:hAnsi="Calibri"/>
-                <w:szCs w:val="22"/>
-              </w:rPr>
-              <w:t xml:space="preserve"> &lt;Rally ID: US2503&gt;</w:t>
+              <w:t>Provider ID Maintenance_Dental &lt;Rally ID: US2503&gt;</w:t>
             </w:r>
           </w:p>
           <w:p>
@@ -7443,19 +7098,11 @@
                 <w:rFonts w:cstheme="minorBidi"/>
               </w:rPr>
             </w:pPr>
-            <w:proofErr w:type="spellStart"/>
             <w:r>
               <w:rPr>
                 <w:rFonts w:cstheme="minorBidi"/>
               </w:rPr>
-              <w:t>PackMan</w:t>
-            </w:r>
-            <w:proofErr w:type="spellEnd"/>
-            <w:r>
-              <w:rPr>
-                <w:rFonts w:cstheme="minorBidi"/>
-              </w:rPr>
-              <w:t xml:space="preserve"> message</w:t>
+              <w:t>PackMan message</w:t>
             </w:r>
           </w:p>
         </w:tc>
@@ -7619,21 +7266,7 @@
               <w:rPr>
                 <w:rFonts w:cstheme="minorBidi"/>
               </w:rPr>
-              <w:t xml:space="preserve">Deployment, </w:t>
-            </w:r>
-            <w:proofErr w:type="spellStart"/>
-            <w:r>
-              <w:rPr>
-                <w:rFonts w:cstheme="minorBidi"/>
-              </w:rPr>
-              <w:t>Backout</w:t>
-            </w:r>
-            <w:proofErr w:type="spellEnd"/>
-            <w:r>
-              <w:rPr>
-                <w:rFonts w:cstheme="minorBidi"/>
-              </w:rPr>
-              <w:t xml:space="preserve"> and Rollback Plan</w:t>
+              <w:t>Deployment, Backout and Rollback Plan</w:t>
             </w:r>
           </w:p>
         </w:tc>
@@ -8041,7 +7674,7 @@
         <w:rStyle w:val="PageNumber"/>
         <w:noProof/>
       </w:rPr>
-      <w:t>2</w:t>
+      <w:t>4</w:t>
     </w:r>
     <w:r>
       <w:rPr>
@@ -8098,7 +7731,7 @@
         <v:path o:extrusionok="f" gradientshapeok="t" o:connecttype="rect"/>
         <o:lock v:ext="edit" aspectratio="t"/>
       </v:shapetype>
-      <v:shape id="_x0000_i1057" type="#_x0000_t75" style="width:68.25pt;height:41.25pt" o:bullet="t">
+      <v:shape id="_x0000_i1027" type="#_x0000_t75" style="width:68.25pt;height:41.25pt" o:bullet="t">
         <v:imagedata r:id="rId1" o:title="pointing-finger-white-small"/>
       </v:shape>
     </w:pict>
@@ -10970,7 +10603,6 @@
     <w:lsdException w:name="Table Web 2" w:semiHidden="1" w:unhideWhenUsed="1"/>
     <w:lsdException w:name="Table Web 3" w:semiHidden="1" w:unhideWhenUsed="1"/>
     <w:lsdException w:name="Balloon Text" w:semiHidden="1" w:unhideWhenUsed="1"/>
-    <w:lsdException w:name="Table Grid" w:semiHidden="1" w:unhideWhenUsed="1"/>
     <w:lsdException w:name="Table Theme" w:semiHidden="1" w:unhideWhenUsed="1"/>
     <w:lsdException w:name="Placeholder Text" w:semiHidden="1" w:uiPriority="99"/>
     <w:lsdException w:name="No Spacing" w:uiPriority="1" w:qFormat="1"/>
@@ -12814,15 +12446,6 @@
 </file>
 
 <file path=customXml/item1.xml><?xml version="1.0" encoding="utf-8"?>
-<?mso-contentType ?>
-<FormTemplates xmlns="http://schemas.microsoft.com/sharepoint/v3/contenttype/forms">
-  <Display>DocumentLibraryForm</Display>
-  <Edit>DocumentLibraryForm</Edit>
-  <New>DocumentLibraryForm</New>
-</FormTemplates>
-</file>
-
-<file path=customXml/item2.xml><?xml version="1.0" encoding="utf-8"?>
 <ct:contentTypeSchema xmlns:ct="http://schemas.microsoft.com/office/2006/metadata/contentType" xmlns:ma="http://schemas.microsoft.com/office/2006/metadata/properties/metaAttributes" ct:_="" ma:_="" ma:contentTypeName="Document" ma:contentTypeID="0x0101004B55E56D3DD6DC4BB3756304B0ED6A72" ma:contentTypeVersion="1" ma:contentTypeDescription="Create a new document." ma:contentTypeScope="" ma:versionID="e7663c1fcff5c2e6022477c95496ec06">
   <xsd:schema xmlns:xsd="http://www.w3.org/2001/XMLSchema" xmlns:xs="http://www.w3.org/2001/XMLSchema" xmlns:p="http://schemas.microsoft.com/office/2006/metadata/properties" xmlns:ns2="dccbc5df-29b3-4670-b8f5-ce9b6d6a1832" targetNamespace="http://schemas.microsoft.com/office/2006/metadata/properties" ma:root="true" ma:fieldsID="fdf68a86bd0da0ce85bfb8f7fab78218" ns2:_="">
     <xsd:import namespace="dccbc5df-29b3-4670-b8f5-ce9b6d6a1832"/>
@@ -12955,6 +12578,15 @@
 </ct:contentTypeSchema>
 </file>
 
+<file path=customXml/item2.xml><?xml version="1.0" encoding="utf-8"?>
+<?mso-contentType ?>
+<FormTemplates xmlns="http://schemas.microsoft.com/sharepoint/v3/contenttype/forms">
+  <Display>DocumentLibraryForm</Display>
+  <Edit>DocumentLibraryForm</Edit>
+  <New>DocumentLibraryForm</New>
+</FormTemplates>
+</file>
+
 <file path=customXml/item3.xml><?xml version="1.0" encoding="utf-8"?>
 <p:properties xmlns:p="http://schemas.microsoft.com/office/2006/metadata/properties" xmlns:xsi="http://www.w3.org/2001/XMLSchema-instance" xmlns:pc="http://schemas.microsoft.com/office/infopath/2007/PartnerControls">
   <documentManagement>
@@ -12968,14 +12600,6 @@
 </file>
 
 <file path=customXml/itemProps1.xml><?xml version="1.0" encoding="utf-8"?>
-<ds:datastoreItem xmlns:ds="http://schemas.openxmlformats.org/officeDocument/2006/customXml" ds:itemID="{BE5AF119-2C45-4036-98D5-B4140043C77C}">
-  <ds:schemaRefs>
-    <ds:schemaRef ds:uri="http://schemas.microsoft.com/sharepoint/v3/contenttype/forms"/>
-  </ds:schemaRefs>
-</ds:datastoreItem>
-</file>
-
-<file path=customXml/itemProps2.xml><?xml version="1.0" encoding="utf-8"?>
 <ds:datastoreItem xmlns:ds="http://schemas.openxmlformats.org/officeDocument/2006/customXml" ds:itemID="{0D4D20C0-8C1B-4BB8-B3EA-4BA82C1490DF}">
   <ds:schemaRefs>
     <ds:schemaRef ds:uri="http://schemas.microsoft.com/office/2006/metadata/contentType"/>
@@ -12993,6 +12617,14 @@
 </ds:datastoreItem>
 </file>
 
+<file path=customXml/itemProps2.xml><?xml version="1.0" encoding="utf-8"?>
+<ds:datastoreItem xmlns:ds="http://schemas.openxmlformats.org/officeDocument/2006/customXml" ds:itemID="{BE5AF119-2C45-4036-98D5-B4140043C77C}">
+  <ds:schemaRefs>
+    <ds:schemaRef ds:uri="http://schemas.microsoft.com/sharepoint/v3/contenttype/forms"/>
+  </ds:schemaRefs>
+</ds:datastoreItem>
+</file>
+
 <file path=customXml/itemProps3.xml><?xml version="1.0" encoding="utf-8"?>
 <ds:datastoreItem xmlns:ds="http://schemas.openxmlformats.org/officeDocument/2006/customXml" ds:itemID="{4560517E-F5A4-41E1-9F01-60AB7EB0F206}">
   <ds:schemaRefs>
@@ -13004,7 +12636,7 @@
 </file>
 
 <file path=customXml/itemProps4.xml><?xml version="1.0" encoding="utf-8"?>
-<ds:datastoreItem xmlns:ds="http://schemas.openxmlformats.org/officeDocument/2006/customXml" ds:itemID="{B34C65EB-53A6-42AF-8951-C24304125855}">
+<ds:datastoreItem xmlns:ds="http://schemas.openxmlformats.org/officeDocument/2006/customXml" ds:itemID="{7A37AC4A-C441-421F-A92E-8CBD96E722C6}">
   <ds:schemaRefs>
     <ds:schemaRef ds:uri="http://schemas.openxmlformats.org/officeDocument/2006/bibliography"/>
   </ds:schemaRefs>

</xml_diff>